<commit_message>
v2.1 Added empty folders
</commit_message>
<xml_diff>
--- a/readme.docx
+++ b/readme.docx
@@ -2035,7 +2035,6 @@
         </w:rPr>
       </w:pPr>
       <w:bookmarkStart w:id="0" w:name="_Toc82530399"/>
-      <w:proofErr w:type="spellStart"/>
       <w:r>
         <w:rPr>
           <w:rFonts w:cstheme="majorHAnsi"/>
@@ -2044,7 +2043,6 @@
         <w:t>ChangeLog</w:t>
       </w:r>
       <w:bookmarkEnd w:id="0"/>
-      <w:proofErr w:type="spellEnd"/>
     </w:p>
     <w:p>
       <w:pPr>
@@ -2128,16 +2126,8 @@
         <w:rPr>
           <w:rFonts w:asciiTheme="majorHAnsi" w:hAnsiTheme="majorHAnsi" w:cstheme="majorHAnsi"/>
         </w:rPr>
-        <w:t xml:space="preserve">- </w:t>
-      </w:r>
-      <w:proofErr w:type="spellStart"/>
-      <w:r>
-        <w:rPr>
-          <w:rFonts w:asciiTheme="majorHAnsi" w:hAnsiTheme="majorHAnsi" w:cstheme="majorHAnsi"/>
-        </w:rPr>
-        <w:t>bdos_parser</w:t>
-      </w:r>
-      <w:proofErr w:type="spellEnd"/>
+        <w:t>- bdos_parser</w:t>
+      </w:r>
     </w:p>
     <w:p>
       <w:pPr>
@@ -2150,21 +2140,7 @@
           <w:rFonts w:asciiTheme="majorHAnsi" w:hAnsiTheme="majorHAnsi" w:cstheme="majorHAnsi"/>
         </w:rPr>
         <w:tab/>
-        <w:t xml:space="preserve">- Fixed bug with </w:t>
-      </w:r>
-      <w:proofErr w:type="spellStart"/>
-      <w:r>
-        <w:rPr>
-          <w:rFonts w:asciiTheme="majorHAnsi" w:hAnsiTheme="majorHAnsi" w:cstheme="majorHAnsi"/>
-        </w:rPr>
-        <w:t>exceeed</w:t>
-      </w:r>
-      <w:proofErr w:type="spellEnd"/>
-      <w:r>
-        <w:rPr>
-          <w:rFonts w:asciiTheme="majorHAnsi" w:hAnsiTheme="majorHAnsi" w:cstheme="majorHAnsi"/>
-        </w:rPr>
-        <w:t xml:space="preserve"> ratio 0 (condition where virtual baseline = 0)</w:t>
+        <w:t>- Fixed bug with exceeed ratio 0 (condition where virtual baseline = 0)</w:t>
       </w:r>
     </w:p>
     <w:p>
@@ -2178,21 +2154,7 @@
           <w:rFonts w:asciiTheme="majorHAnsi" w:hAnsiTheme="majorHAnsi" w:cstheme="majorHAnsi"/>
         </w:rPr>
         <w:tab/>
-        <w:t xml:space="preserve">- Added </w:t>
-      </w:r>
-      <w:proofErr w:type="gramStart"/>
-      <w:r>
-        <w:rPr>
-          <w:rFonts w:asciiTheme="majorHAnsi" w:hAnsiTheme="majorHAnsi" w:cstheme="majorHAnsi"/>
-        </w:rPr>
-        <w:t>Lost</w:t>
-      </w:r>
-      <w:proofErr w:type="gramEnd"/>
-      <w:r>
-        <w:rPr>
-          <w:rFonts w:asciiTheme="majorHAnsi" w:hAnsiTheme="majorHAnsi" w:cstheme="majorHAnsi"/>
-        </w:rPr>
-        <w:t xml:space="preserve"> stats logging into CSV</w:t>
+        <w:t>- Added Lost stats logging into CSV</w:t>
       </w:r>
     </w:p>
     <w:p>
@@ -2206,21 +2168,7 @@
           <w:rFonts w:asciiTheme="majorHAnsi" w:hAnsiTheme="majorHAnsi" w:cstheme="majorHAnsi"/>
         </w:rPr>
         <w:tab/>
-        <w:t>- Added "No BDOS traffic on all traffic protocols</w:t>
-      </w:r>
-      <w:proofErr w:type="gramStart"/>
-      <w:r>
-        <w:rPr>
-          <w:rFonts w:asciiTheme="majorHAnsi" w:hAnsiTheme="majorHAnsi" w:cstheme="majorHAnsi"/>
-        </w:rPr>
-        <w:t>"  logging</w:t>
-      </w:r>
-      <w:proofErr w:type="gramEnd"/>
-      <w:r>
-        <w:rPr>
-          <w:rFonts w:asciiTheme="majorHAnsi" w:hAnsiTheme="majorHAnsi" w:cstheme="majorHAnsi"/>
-        </w:rPr>
-        <w:t xml:space="preserve"> into CSV</w:t>
+        <w:t>- Added "No BDOS traffic on all traffic protocols"  logging into CSV</w:t>
       </w:r>
     </w:p>
     <w:p>
@@ -2261,16 +2209,8 @@
         <w:rPr>
           <w:rFonts w:asciiTheme="majorHAnsi" w:hAnsiTheme="majorHAnsi" w:cstheme="majorHAnsi"/>
         </w:rPr>
-        <w:t xml:space="preserve">- </w:t>
-      </w:r>
-      <w:proofErr w:type="spellStart"/>
-      <w:r>
-        <w:rPr>
-          <w:rFonts w:asciiTheme="majorHAnsi" w:hAnsiTheme="majorHAnsi" w:cstheme="majorHAnsi"/>
-        </w:rPr>
-        <w:t>bdos_parser</w:t>
-      </w:r>
-      <w:proofErr w:type="spellEnd"/>
+        <w:t>- bdos_parser</w:t>
+      </w:r>
     </w:p>
     <w:p>
       <w:pPr>
@@ -2322,16 +2262,8 @@
         <w:rPr>
           <w:rFonts w:asciiTheme="majorHAnsi" w:hAnsiTheme="majorHAnsi" w:cstheme="majorHAnsi"/>
         </w:rPr>
-        <w:t xml:space="preserve">- </w:t>
-      </w:r>
-      <w:proofErr w:type="spellStart"/>
-      <w:r>
-        <w:rPr>
-          <w:rFonts w:asciiTheme="majorHAnsi" w:hAnsiTheme="majorHAnsi" w:cstheme="majorHAnsi"/>
-        </w:rPr>
-        <w:t>traffic_stats_parser</w:t>
-      </w:r>
-      <w:proofErr w:type="spellEnd"/>
+        <w:t>- traffic_stats_parser</w:t>
+      </w:r>
     </w:p>
     <w:p>
       <w:pPr>
@@ -2442,21 +2374,7 @@
         <w:rPr>
           <w:rFonts w:asciiTheme="majorHAnsi" w:hAnsiTheme="majorHAnsi" w:cstheme="majorHAnsi"/>
         </w:rPr>
-        <w:t xml:space="preserve">“bdos_parser.py” – improved </w:t>
-      </w:r>
-      <w:proofErr w:type="spellStart"/>
-      <w:r>
-        <w:rPr>
-          <w:rFonts w:asciiTheme="majorHAnsi" w:hAnsiTheme="majorHAnsi" w:cstheme="majorHAnsi"/>
-        </w:rPr>
-        <w:t>bdos</w:t>
-      </w:r>
-      <w:proofErr w:type="spellEnd"/>
-      <w:r>
-        <w:rPr>
-          <w:rFonts w:asciiTheme="majorHAnsi" w:hAnsiTheme="majorHAnsi" w:cstheme="majorHAnsi"/>
-        </w:rPr>
-        <w:t xml:space="preserve"> data collection only in case policy has BDOS profile on it.</w:t>
+        <w:t>“bdos_parser.py” – improved bdos data collection only in case policy has BDOS profile on it.</w:t>
       </w:r>
     </w:p>
     <w:p>
@@ -2705,11 +2623,34 @@
     </w:p>
     <w:p>
       <w:pPr>
-        <w:ind w:left="360"/>
-        <w:rPr>
-          <w:rFonts w:asciiTheme="majorHAnsi" w:hAnsiTheme="majorHAnsi" w:cstheme="majorHAnsi"/>
-        </w:rPr>
-      </w:pPr>
+        <w:rPr>
+          <w:rFonts w:asciiTheme="majorHAnsi" w:hAnsiTheme="majorHAnsi" w:cstheme="majorHAnsi"/>
+        </w:rPr>
+      </w:pPr>
+      <w:r>
+        <w:rPr>
+          <w:rFonts w:asciiTheme="majorHAnsi" w:hAnsiTheme="majorHAnsi" w:cstheme="majorHAnsi"/>
+        </w:rPr>
+        <w:t>V2.1</w:t>
+      </w:r>
+    </w:p>
+    <w:p>
+      <w:pPr>
+        <w:pStyle w:val="ListParagraph"/>
+        <w:numPr>
+          <w:ilvl w:val="0"/>
+          <w:numId w:val="3"/>
+        </w:numPr>
+        <w:rPr>
+          <w:rFonts w:asciiTheme="majorHAnsi" w:hAnsiTheme="majorHAnsi" w:cstheme="majorHAnsi"/>
+        </w:rPr>
+      </w:pPr>
+      <w:r>
+        <w:rPr>
+          <w:rFonts w:asciiTheme="majorHAnsi" w:hAnsiTheme="majorHAnsi" w:cstheme="majorHAnsi"/>
+        </w:rPr>
+        <w:t>Added empty folders creation</w:t>
+      </w:r>
     </w:p>
     <w:p>
       <w:pPr>
@@ -2740,6 +2681,27 @@
           <w:rFonts w:asciiTheme="majorHAnsi" w:hAnsiTheme="majorHAnsi" w:cstheme="majorHAnsi"/>
         </w:rPr>
         <w:t>:</w:t>
+      </w:r>
+    </w:p>
+    <w:p>
+      <w:pPr>
+        <w:shd w:val="clear" w:color="auto" w:fill="1E1E1E"/>
+        <w:spacing w:after="0" w:line="285" w:lineRule="atLeast"/>
+        <w:rPr>
+          <w:rFonts w:ascii="Consolas" w:eastAsia="Times New Roman" w:hAnsi="Consolas" w:cs="Times New Roman"/>
+          <w:color w:val="6A9955"/>
+          <w:sz w:val="21"/>
+          <w:szCs w:val="21"/>
+        </w:rPr>
+      </w:pPr>
+      <w:r>
+        <w:rPr>
+          <w:rFonts w:ascii="Consolas" w:eastAsia="Times New Roman" w:hAnsi="Consolas" w:cs="Times New Roman"/>
+          <w:color w:val="6A9955"/>
+          <w:sz w:val="21"/>
+          <w:szCs w:val="21"/>
+        </w:rPr>
+        <w:t># Add progress</w:t>
       </w:r>
     </w:p>
     <w:p>
@@ -2942,21 +2904,7 @@
         <w:rPr>
           <w:rFonts w:asciiTheme="majorHAnsi" w:hAnsiTheme="majorHAnsi" w:cstheme="majorHAnsi"/>
         </w:rPr>
-        <w:t xml:space="preserve">interacts with Radware </w:t>
-      </w:r>
-      <w:proofErr w:type="spellStart"/>
-      <w:r>
-        <w:rPr>
-          <w:rFonts w:asciiTheme="majorHAnsi" w:hAnsiTheme="majorHAnsi" w:cstheme="majorHAnsi"/>
-        </w:rPr>
-        <w:t>APSolute</w:t>
-      </w:r>
-      <w:proofErr w:type="spellEnd"/>
-      <w:r>
-        <w:rPr>
-          <w:rFonts w:asciiTheme="majorHAnsi" w:hAnsiTheme="majorHAnsi" w:cstheme="majorHAnsi"/>
-        </w:rPr>
-        <w:t xml:space="preserve"> Vision DefensePro </w:t>
+        <w:t xml:space="preserve">interacts with Radware APSolute Vision DefensePro </w:t>
       </w:r>
       <w:r>
         <w:rPr>
@@ -3043,7 +2991,6 @@
         <w:rPr>
           <w:rFonts w:cstheme="majorHAnsi"/>
         </w:rPr>
-        <w:lastRenderedPageBreak/>
         <w:t>Script Output</w:t>
       </w:r>
       <w:bookmarkEnd w:id="2"/>
@@ -3191,21 +3138,7 @@
         <w:rPr>
           <w:rFonts w:asciiTheme="majorHAnsi" w:hAnsiTheme="majorHAnsi" w:cstheme="majorHAnsi"/>
         </w:rPr>
-        <w:t xml:space="preserve">collects historical checkpoints (every 20 minutes) of traffic utilization in bps and BDOS Normal baseline. Historical timeframe is configurable in days. If historical timeframe is configured to 1 day, total of 24 hours * 60 = 1440 (converted to minutes) / 20 (checkpoint is taken every 20 min) </w:t>
-      </w:r>
-      <w:proofErr w:type="gramStart"/>
-      <w:r>
-        <w:rPr>
-          <w:rFonts w:asciiTheme="majorHAnsi" w:hAnsiTheme="majorHAnsi" w:cstheme="majorHAnsi"/>
-        </w:rPr>
-        <w:t>=  72</w:t>
-      </w:r>
-      <w:proofErr w:type="gramEnd"/>
-      <w:r>
-        <w:rPr>
-          <w:rFonts w:asciiTheme="majorHAnsi" w:hAnsiTheme="majorHAnsi" w:cstheme="majorHAnsi"/>
-        </w:rPr>
-        <w:t xml:space="preserve"> total checkpoints of traffic statistics is collected.</w:t>
+        <w:t>collects historical checkpoints (every 20 minutes) of traffic utilization in bps and BDOS Normal baseline. Historical timeframe is configurable in days. If historical timeframe is configured to 1 day, total of 24 hours * 60 = 1440 (converted to minutes) / 20 (checkpoint is taken every 20 min) =  72 total checkpoints of traffic statistics is collected.</w:t>
       </w:r>
     </w:p>
     <w:p>
@@ -3270,21 +3203,7 @@
         <w:rPr>
           <w:rFonts w:asciiTheme="majorHAnsi" w:hAnsiTheme="majorHAnsi" w:cstheme="majorHAnsi"/>
         </w:rPr>
-        <w:t xml:space="preserve">1. Lower than an actual Normal Baseline (the </w:t>
-      </w:r>
-      <w:proofErr w:type="spellStart"/>
-      <w:r>
-        <w:rPr>
-          <w:rFonts w:asciiTheme="majorHAnsi" w:hAnsiTheme="majorHAnsi" w:cstheme="majorHAnsi"/>
-        </w:rPr>
-        <w:t>Greeen</w:t>
-      </w:r>
-      <w:proofErr w:type="spellEnd"/>
-      <w:r>
-        <w:rPr>
-          <w:rFonts w:asciiTheme="majorHAnsi" w:hAnsiTheme="majorHAnsi" w:cstheme="majorHAnsi"/>
-        </w:rPr>
-        <w:t xml:space="preserve"> Line) = higher sensitivity, allowing reacting on traffic approaching the Normal Baseline ahead of time, for example at 70%,80%, 90%  etc.</w:t>
+        <w:t>1. Lower than an actual Normal Baseline (the Greeen Line) = higher sensitivity, allowing reacting on traffic approaching the Normal Baseline ahead of time, for example at 70%,80%, 90%  etc.</w:t>
       </w:r>
     </w:p>
     <w:p>
@@ -3317,62 +3236,20 @@
         <w:rPr>
           <w:rFonts w:asciiTheme="majorHAnsi" w:hAnsiTheme="majorHAnsi" w:cstheme="majorHAnsi"/>
         </w:rPr>
-        <w:t xml:space="preserve">Virtual baseline can be </w:t>
-      </w:r>
-      <w:proofErr w:type="gramStart"/>
-      <w:r>
-        <w:rPr>
-          <w:rFonts w:asciiTheme="majorHAnsi" w:hAnsiTheme="majorHAnsi" w:cstheme="majorHAnsi"/>
-        </w:rPr>
-        <w:t>set  using</w:t>
-      </w:r>
-      <w:proofErr w:type="gramEnd"/>
-      <w:r>
-        <w:rPr>
-          <w:rFonts w:asciiTheme="majorHAnsi" w:hAnsiTheme="majorHAnsi" w:cstheme="majorHAnsi"/>
-        </w:rPr>
-        <w:t xml:space="preserve"> “DET_MARGIN_RATIO” variable in “config.py” file. For example </w:t>
-      </w:r>
-    </w:p>
-    <w:p>
-      <w:pPr>
-        <w:rPr>
-          <w:rFonts w:asciiTheme="majorHAnsi" w:hAnsiTheme="majorHAnsi" w:cstheme="majorHAnsi"/>
-        </w:rPr>
-      </w:pPr>
-      <w:r>
-        <w:rPr>
-          <w:rFonts w:asciiTheme="majorHAnsi" w:hAnsiTheme="majorHAnsi" w:cstheme="majorHAnsi"/>
-        </w:rPr>
-        <w:t xml:space="preserve">Given </w:t>
-      </w:r>
-      <w:proofErr w:type="spellStart"/>
-      <w:r>
-        <w:rPr>
-          <w:rFonts w:asciiTheme="majorHAnsi" w:hAnsiTheme="majorHAnsi" w:cstheme="majorHAnsi"/>
-        </w:rPr>
-        <w:t>margin_ratio</w:t>
-      </w:r>
-      <w:proofErr w:type="spellEnd"/>
-      <w:r>
-        <w:rPr>
-          <w:rFonts w:asciiTheme="majorHAnsi" w:hAnsiTheme="majorHAnsi" w:cstheme="majorHAnsi"/>
-        </w:rPr>
-        <w:t xml:space="preserve"> = 0.6, data interval is 20 minutes, and </w:t>
-      </w:r>
-      <w:proofErr w:type="spellStart"/>
-      <w:r>
-        <w:rPr>
-          <w:rFonts w:asciiTheme="majorHAnsi" w:hAnsiTheme="majorHAnsi" w:cstheme="majorHAnsi"/>
-        </w:rPr>
-        <w:t>exceed_threshold</w:t>
-      </w:r>
-      <w:proofErr w:type="spellEnd"/>
-      <w:r>
-        <w:rPr>
-          <w:rFonts w:asciiTheme="majorHAnsi" w:hAnsiTheme="majorHAnsi" w:cstheme="majorHAnsi"/>
-        </w:rPr>
-        <w:t xml:space="preserve"> = 10</w:t>
+        <w:t xml:space="preserve">Virtual baseline can be set  using “DET_MARGIN_RATIO” variable in “config.py” file. For example </w:t>
+      </w:r>
+    </w:p>
+    <w:p>
+      <w:pPr>
+        <w:rPr>
+          <w:rFonts w:asciiTheme="majorHAnsi" w:hAnsiTheme="majorHAnsi" w:cstheme="majorHAnsi"/>
+        </w:rPr>
+      </w:pPr>
+      <w:r>
+        <w:rPr>
+          <w:rFonts w:asciiTheme="majorHAnsi" w:hAnsiTheme="majorHAnsi" w:cstheme="majorHAnsi"/>
+        </w:rPr>
+        <w:t>Given margin_ratio = 0.6, data interval is 20 minutes, and exceed_threshold = 10</w:t>
       </w:r>
     </w:p>
     <w:p>
@@ -3428,35 +3305,7 @@
         <w:rPr>
           <w:rFonts w:asciiTheme="majorHAnsi" w:hAnsiTheme="majorHAnsi" w:cstheme="majorHAnsi"/>
         </w:rPr>
-        <w:t xml:space="preserve">If the number of such traffic-exceeds-normal-edge events count in the defined time period (default </w:t>
-      </w:r>
-      <w:proofErr w:type="gramStart"/>
-      <w:r>
-        <w:rPr>
-          <w:rFonts w:asciiTheme="majorHAnsi" w:hAnsiTheme="majorHAnsi" w:cstheme="majorHAnsi"/>
-        </w:rPr>
-        <w:t>24H )</w:t>
-      </w:r>
-      <w:proofErr w:type="gramEnd"/>
-      <w:r>
-        <w:rPr>
-          <w:rFonts w:asciiTheme="majorHAnsi" w:hAnsiTheme="majorHAnsi" w:cstheme="majorHAnsi"/>
-        </w:rPr>
-        <w:t xml:space="preserve"> is greater than the defined threshold (default is 10 </w:t>
-      </w:r>
-      <w:proofErr w:type="spellStart"/>
-      <w:r>
-        <w:rPr>
-          <w:rFonts w:asciiTheme="majorHAnsi" w:hAnsiTheme="majorHAnsi" w:cstheme="majorHAnsi"/>
-        </w:rPr>
-        <w:t>occurances</w:t>
-      </w:r>
-      <w:proofErr w:type="spellEnd"/>
-      <w:r>
-        <w:rPr>
-          <w:rFonts w:asciiTheme="majorHAnsi" w:hAnsiTheme="majorHAnsi" w:cstheme="majorHAnsi"/>
-        </w:rPr>
-        <w:t xml:space="preserve">), the policy and protocol type will be added to the final report list of policies with low baselines. </w:t>
+        <w:t xml:space="preserve">If the number of such traffic-exceeds-normal-edge events count in the defined time period (default 24H ) is greater than the defined threshold (default is 10 occurances), the policy and protocol type will be added to the final report list of policies with low baselines. </w:t>
       </w:r>
     </w:p>
     <w:p>
@@ -3511,35 +3360,7 @@
         <w:rPr>
           <w:rFonts w:asciiTheme="majorHAnsi" w:hAnsiTheme="majorHAnsi" w:cstheme="majorHAnsi"/>
         </w:rPr>
-        <w:t>The higher the ratio, the worse the base line. In the example below we can see that the worst “Exceed average ratio” for the “</w:t>
-      </w:r>
-      <w:proofErr w:type="spellStart"/>
-      <w:r>
-        <w:rPr>
-          <w:rFonts w:asciiTheme="majorHAnsi" w:hAnsiTheme="majorHAnsi" w:cstheme="majorHAnsi"/>
-        </w:rPr>
-        <w:t>tcp-syn</w:t>
-      </w:r>
-      <w:proofErr w:type="spellEnd"/>
-      <w:r>
-        <w:rPr>
-          <w:rFonts w:asciiTheme="majorHAnsi" w:hAnsiTheme="majorHAnsi" w:cstheme="majorHAnsi"/>
-        </w:rPr>
-        <w:t xml:space="preserve">” type of traffic is 2.14 meaning that based on 22 times the </w:t>
-      </w:r>
-      <w:proofErr w:type="spellStart"/>
-      <w:r>
-        <w:rPr>
-          <w:rFonts w:asciiTheme="majorHAnsi" w:hAnsiTheme="majorHAnsi" w:cstheme="majorHAnsi"/>
-        </w:rPr>
-        <w:t>tcp-syn</w:t>
-      </w:r>
-      <w:proofErr w:type="spellEnd"/>
-      <w:r>
-        <w:rPr>
-          <w:rFonts w:asciiTheme="majorHAnsi" w:hAnsiTheme="majorHAnsi" w:cstheme="majorHAnsi"/>
-        </w:rPr>
-        <w:t xml:space="preserve"> traffic exceed the Normal baseline on average 2.14 times or by ~114%</w:t>
+        <w:t>The higher the ratio, the worse the base line. In the example below we can see that the worst “Exceed average ratio” for the “tcp-syn” type of traffic is 2.14 meaning that based on 22 times the tcp-syn traffic exceed the Normal baseline on average 2.14 times or by ~114%</w:t>
       </w:r>
     </w:p>
     <w:p>
@@ -3686,21 +3507,7 @@
         <w:rPr>
           <w:rFonts w:asciiTheme="majorHAnsi" w:hAnsiTheme="majorHAnsi" w:cstheme="majorHAnsi"/>
         </w:rPr>
-        <w:t xml:space="preserve">“high_bdos_baselines.csv” includes policies and protected protocol types where BDOS baselines are set too high. The evaluation criteria is based on the percentage ratio of the actual traffic to a Normal BDOS baseline (Green line) as well as the </w:t>
-      </w:r>
-      <w:proofErr w:type="spellStart"/>
-      <w:r>
-        <w:rPr>
-          <w:rFonts w:asciiTheme="majorHAnsi" w:hAnsiTheme="majorHAnsi" w:cstheme="majorHAnsi"/>
-        </w:rPr>
-        <w:t>Mbits</w:t>
-      </w:r>
-      <w:proofErr w:type="spellEnd"/>
-      <w:r>
-        <w:rPr>
-          <w:rFonts w:asciiTheme="majorHAnsi" w:hAnsiTheme="majorHAnsi" w:cstheme="majorHAnsi"/>
-        </w:rPr>
-        <w:t xml:space="preserve"> ratio.</w:t>
+        <w:t>“high_bdos_baselines.csv” includes policies and protected protocol types where BDOS baselines are set too high. The evaluation criteria is based on the percentage ratio of the actual traffic to a Normal BDOS baseline (Green line) as well as the Mbits ratio.</w:t>
       </w:r>
     </w:p>
     <w:p>
@@ -3990,27 +3797,7 @@
           <w:sz w:val="21"/>
           <w:szCs w:val="21"/>
         </w:rPr>
-        <w:t>#sets threshold for the number of </w:t>
-      </w:r>
-      <w:proofErr w:type="spellStart"/>
-      <w:r>
-        <w:rPr>
-          <w:rFonts w:asciiTheme="majorHAnsi" w:eastAsia="Times New Roman" w:hAnsiTheme="majorHAnsi" w:cstheme="majorHAnsi"/>
-          <w:color w:val="6A9955"/>
-          <w:sz w:val="21"/>
-          <w:szCs w:val="21"/>
-        </w:rPr>
-        <w:t>occurances</w:t>
-      </w:r>
-      <w:proofErr w:type="spellEnd"/>
-      <w:r>
-        <w:rPr>
-          <w:rFonts w:asciiTheme="majorHAnsi" w:eastAsia="Times New Roman" w:hAnsiTheme="majorHAnsi" w:cstheme="majorHAnsi"/>
-          <w:color w:val="6A9955"/>
-          <w:sz w:val="21"/>
-          <w:szCs w:val="21"/>
-        </w:rPr>
-        <w:t xml:space="preserve"> where the actual traffic went above the Virtual baseline. In case there were more </w:t>
+        <w:t xml:space="preserve">#sets threshold for the number of occurances where the actual traffic went above the Virtual baseline. In case there were more </w:t>
       </w:r>
       <w:r>
         <w:rPr>
@@ -4191,27 +3978,7 @@
           <w:sz w:val="21"/>
           <w:szCs w:val="21"/>
         </w:rPr>
-        <w:t># </w:t>
-      </w:r>
-      <w:proofErr w:type="spellStart"/>
-      <w:r>
-        <w:rPr>
-          <w:rFonts w:asciiTheme="majorHAnsi" w:eastAsia="Times New Roman" w:hAnsiTheme="majorHAnsi" w:cstheme="majorHAnsi"/>
-          <w:color w:val="6A9955"/>
-          <w:sz w:val="21"/>
-          <w:szCs w:val="21"/>
-        </w:rPr>
-        <w:t>APSolute</w:t>
-      </w:r>
-      <w:proofErr w:type="spellEnd"/>
-      <w:r>
-        <w:rPr>
-          <w:rFonts w:asciiTheme="majorHAnsi" w:eastAsia="Times New Roman" w:hAnsiTheme="majorHAnsi" w:cstheme="majorHAnsi"/>
-          <w:color w:val="6A9955"/>
-          <w:sz w:val="21"/>
-          <w:szCs w:val="21"/>
-        </w:rPr>
-        <w:t> Vision IP</w:t>
+        <w:t># APSolute Vision IP</w:t>
       </w:r>
     </w:p>
     <w:p>
@@ -4286,27 +4053,7 @@
           <w:sz w:val="21"/>
           <w:szCs w:val="21"/>
         </w:rPr>
-        <w:t># </w:t>
-      </w:r>
-      <w:proofErr w:type="spellStart"/>
-      <w:r>
-        <w:rPr>
-          <w:rFonts w:asciiTheme="majorHAnsi" w:eastAsia="Times New Roman" w:hAnsiTheme="majorHAnsi" w:cstheme="majorHAnsi"/>
-          <w:color w:val="6A9955"/>
-          <w:sz w:val="21"/>
-          <w:szCs w:val="21"/>
-        </w:rPr>
-        <w:t>APSolute</w:t>
-      </w:r>
-      <w:proofErr w:type="spellEnd"/>
-      <w:r>
-        <w:rPr>
-          <w:rFonts w:asciiTheme="majorHAnsi" w:eastAsia="Times New Roman" w:hAnsiTheme="majorHAnsi" w:cstheme="majorHAnsi"/>
-          <w:color w:val="6A9955"/>
-          <w:sz w:val="21"/>
-          <w:szCs w:val="21"/>
-        </w:rPr>
-        <w:t> Vision username</w:t>
+        <w:t># APSolute Vision username</w:t>
       </w:r>
     </w:p>
     <w:p>
@@ -4372,27 +4119,7 @@
           <w:sz w:val="21"/>
           <w:szCs w:val="21"/>
         </w:rPr>
-        <w:t># </w:t>
-      </w:r>
-      <w:proofErr w:type="spellStart"/>
-      <w:r>
-        <w:rPr>
-          <w:rFonts w:asciiTheme="majorHAnsi" w:eastAsia="Times New Roman" w:hAnsiTheme="majorHAnsi" w:cstheme="majorHAnsi"/>
-          <w:color w:val="6A9955"/>
-          <w:sz w:val="21"/>
-          <w:szCs w:val="21"/>
-        </w:rPr>
-        <w:t>APSolute</w:t>
-      </w:r>
-      <w:proofErr w:type="spellEnd"/>
-      <w:r>
-        <w:rPr>
-          <w:rFonts w:asciiTheme="majorHAnsi" w:eastAsia="Times New Roman" w:hAnsiTheme="majorHAnsi" w:cstheme="majorHAnsi"/>
-          <w:color w:val="6A9955"/>
-          <w:sz w:val="21"/>
-          <w:szCs w:val="21"/>
-        </w:rPr>
-        <w:t> Vision password</w:t>
+        <w:t># APSolute Vision password</w:t>
       </w:r>
     </w:p>
     <w:p>
@@ -4509,27 +4236,7 @@
           <w:sz w:val="21"/>
           <w:szCs w:val="21"/>
         </w:rPr>
-        <w:t>"</w:t>
-      </w:r>
-      <w:proofErr w:type="gramStart"/>
-      <w:r>
-        <w:rPr>
-          <w:rFonts w:asciiTheme="majorHAnsi" w:eastAsia="Times New Roman" w:hAnsiTheme="majorHAnsi" w:cstheme="majorHAnsi"/>
-          <w:color w:val="CE9178"/>
-          <w:sz w:val="21"/>
-          <w:szCs w:val="21"/>
-        </w:rPr>
-        <w:t>./</w:t>
-      </w:r>
-      <w:proofErr w:type="gramEnd"/>
-      <w:r>
-        <w:rPr>
-          <w:rFonts w:asciiTheme="majorHAnsi" w:eastAsia="Times New Roman" w:hAnsiTheme="majorHAnsi" w:cstheme="majorHAnsi"/>
-          <w:color w:val="CE9178"/>
-          <w:sz w:val="21"/>
-          <w:szCs w:val="21"/>
-        </w:rPr>
-        <w:t>log/"</w:t>
+        <w:t>"./log/"</w:t>
       </w:r>
       <w:r>
         <w:rPr>
@@ -5138,27 +4845,7 @@
           <w:sz w:val="21"/>
           <w:szCs w:val="21"/>
         </w:rPr>
-        <w:t># Email address/address list recepient/</w:t>
-      </w:r>
-      <w:proofErr w:type="gramStart"/>
-      <w:r>
-        <w:rPr>
-          <w:rFonts w:asciiTheme="majorHAnsi" w:eastAsia="Times New Roman" w:hAnsiTheme="majorHAnsi" w:cstheme="majorHAnsi"/>
-          <w:color w:val="6A9955"/>
-          <w:sz w:val="21"/>
-          <w:szCs w:val="21"/>
-        </w:rPr>
-        <w:t>s(</w:t>
-      </w:r>
-      <w:proofErr w:type="gramEnd"/>
-      <w:r>
-        <w:rPr>
-          <w:rFonts w:asciiTheme="majorHAnsi" w:eastAsia="Times New Roman" w:hAnsiTheme="majorHAnsi" w:cstheme="majorHAnsi"/>
-          <w:color w:val="6A9955"/>
-          <w:sz w:val="21"/>
-          <w:szCs w:val="21"/>
-        </w:rPr>
-        <w:t>comma separated)</w:t>
+        <w:t># Email address/address list recepient/s(comma separated)</w:t>
       </w:r>
     </w:p>
     <w:p>
@@ -5197,27 +4884,7 @@
           <w:sz w:val="21"/>
           <w:szCs w:val="21"/>
         </w:rPr>
-        <w:t>"ALARM</w:t>
-      </w:r>
-      <w:proofErr w:type="gramStart"/>
-      <w:r>
-        <w:rPr>
-          <w:rFonts w:asciiTheme="majorHAnsi" w:eastAsia="Times New Roman" w:hAnsiTheme="majorHAnsi" w:cstheme="majorHAnsi"/>
-          <w:color w:val="CE9178"/>
-          <w:sz w:val="21"/>
-          <w:szCs w:val="21"/>
-        </w:rPr>
-        <w:t>:DP</w:t>
-      </w:r>
-      <w:proofErr w:type="gramEnd"/>
-      <w:r>
-        <w:rPr>
-          <w:rFonts w:asciiTheme="majorHAnsi" w:eastAsia="Times New Roman" w:hAnsiTheme="majorHAnsi" w:cstheme="majorHAnsi"/>
-          <w:color w:val="CE9178"/>
-          <w:sz w:val="21"/>
-          <w:szCs w:val="21"/>
-        </w:rPr>
-        <w:t> - "</w:t>
+        <w:t>"ALARM:DP - "</w:t>
       </w:r>
       <w:r>
         <w:rPr>
@@ -5574,21 +5241,7 @@
         <w:rPr>
           <w:rFonts w:asciiTheme="majorHAnsi" w:hAnsiTheme="majorHAnsi" w:cstheme="majorHAnsi"/>
         </w:rPr>
-        <w:t xml:space="preserve">This file includes all the instructions how to connect to the </w:t>
-      </w:r>
-      <w:proofErr w:type="spellStart"/>
-      <w:r>
-        <w:rPr>
-          <w:rFonts w:asciiTheme="majorHAnsi" w:hAnsiTheme="majorHAnsi" w:cstheme="majorHAnsi"/>
-        </w:rPr>
-        <w:t>APSolute</w:t>
-      </w:r>
-      <w:proofErr w:type="spellEnd"/>
-      <w:r>
-        <w:rPr>
-          <w:rFonts w:asciiTheme="majorHAnsi" w:hAnsiTheme="majorHAnsi" w:cstheme="majorHAnsi"/>
-        </w:rPr>
-        <w:t xml:space="preserve"> Vision and construct proper API calls to fetch the data</w:t>
+        <w:t>This file includes all the instructions how to connect to the APSolute Vision and construct proper API calls to fetch the data</w:t>
       </w:r>
     </w:p>
     <w:p>
@@ -5639,21 +5292,7 @@
         <w:rPr>
           <w:rFonts w:asciiTheme="majorHAnsi" w:hAnsiTheme="majorHAnsi" w:cstheme="majorHAnsi"/>
         </w:rPr>
-        <w:t xml:space="preserve"> all the settings and functions for setting up the </w:t>
-      </w:r>
-      <w:proofErr w:type="gramStart"/>
-      <w:r>
-        <w:rPr>
-          <w:rFonts w:asciiTheme="majorHAnsi" w:hAnsiTheme="majorHAnsi" w:cstheme="majorHAnsi"/>
-        </w:rPr>
-        <w:t>logging  and</w:t>
-      </w:r>
-      <w:proofErr w:type="gramEnd"/>
-      <w:r>
-        <w:rPr>
-          <w:rFonts w:asciiTheme="majorHAnsi" w:hAnsiTheme="majorHAnsi" w:cstheme="majorHAnsi"/>
-        </w:rPr>
-        <w:t xml:space="preserve"> email  functionality</w:t>
+        <w:t xml:space="preserve"> all the settings and functions for setting up the logging  and email  functionality</w:t>
       </w:r>
     </w:p>
     <w:p>
@@ -5725,18 +5364,11 @@
     <w:p>
       <w:pPr>
         <w:pStyle w:val="Heading2"/>
-        <w:rPr>
-          <w:rFonts w:cstheme="majorHAnsi"/>
-        </w:rPr>
-      </w:pPr>
-      <w:bookmarkStart w:id="18" w:name="_Toc82530414"/>
-      <w:r>
-        <w:rPr>
-          <w:rFonts w:cstheme="majorHAnsi"/>
-        </w:rPr>
-        <w:t>Libraries/packages in use</w:t>
-      </w:r>
-      <w:bookmarkEnd w:id="18"/>
+      </w:pPr>
+      <w:bookmarkStart w:id="18" w:name="_Toc82530415"/>
+      <w:r>
+        <w:t>Packages required - part of the standard 3.6 library- no need to install</w:t>
+      </w:r>
     </w:p>
     <w:p>
       <w:pPr>
@@ -5749,8 +5381,6 @@
           <w:szCs w:val="21"/>
         </w:rPr>
       </w:pPr>
-      <w:proofErr w:type="spellStart"/>
-      <w:proofErr w:type="gramStart"/>
       <w:r>
         <w:rPr>
           <w:rFonts w:asciiTheme="majorHAnsi" w:eastAsia="Times New Roman" w:hAnsiTheme="majorHAnsi" w:cstheme="majorHAnsi"/>
@@ -5760,8 +5390,6 @@
         </w:rPr>
         <w:t>json</w:t>
       </w:r>
-      <w:proofErr w:type="spellEnd"/>
-      <w:proofErr w:type="gramEnd"/>
     </w:p>
     <w:p>
       <w:pPr>
@@ -5769,22 +5397,20 @@
         <w:spacing w:after="0" w:line="285" w:lineRule="atLeast"/>
         <w:rPr>
           <w:rFonts w:asciiTheme="majorHAnsi" w:eastAsia="Times New Roman" w:hAnsiTheme="majorHAnsi" w:cstheme="majorHAnsi"/>
-          <w:color w:val="D4D4D4"/>
-          <w:sz w:val="21"/>
-          <w:szCs w:val="21"/>
-        </w:rPr>
-      </w:pPr>
-      <w:proofErr w:type="gramStart"/>
-      <w:r>
-        <w:rPr>
-          <w:rFonts w:asciiTheme="majorHAnsi" w:eastAsia="Times New Roman" w:hAnsiTheme="majorHAnsi" w:cstheme="majorHAnsi"/>
           <w:color w:val="4EC9B0"/>
           <w:sz w:val="21"/>
           <w:szCs w:val="21"/>
         </w:rPr>
+      </w:pPr>
+      <w:r>
+        <w:rPr>
+          <w:rFonts w:asciiTheme="majorHAnsi" w:eastAsia="Times New Roman" w:hAnsiTheme="majorHAnsi" w:cstheme="majorHAnsi"/>
+          <w:color w:val="4EC9B0"/>
+          <w:sz w:val="21"/>
+          <w:szCs w:val="21"/>
+        </w:rPr>
         <w:t>csv</w:t>
       </w:r>
-      <w:proofErr w:type="gramEnd"/>
     </w:p>
     <w:p>
       <w:pPr>
@@ -5792,22 +5418,20 @@
         <w:spacing w:after="0" w:line="285" w:lineRule="atLeast"/>
         <w:rPr>
           <w:rFonts w:asciiTheme="majorHAnsi" w:eastAsia="Times New Roman" w:hAnsiTheme="majorHAnsi" w:cstheme="majorHAnsi"/>
-          <w:color w:val="D4D4D4"/>
-          <w:sz w:val="21"/>
-          <w:szCs w:val="21"/>
-        </w:rPr>
-      </w:pPr>
-      <w:proofErr w:type="gramStart"/>
-      <w:r>
-        <w:rPr>
-          <w:rFonts w:asciiTheme="majorHAnsi" w:eastAsia="Times New Roman" w:hAnsiTheme="majorHAnsi" w:cstheme="majorHAnsi"/>
           <w:color w:val="4EC9B0"/>
           <w:sz w:val="21"/>
           <w:szCs w:val="21"/>
         </w:rPr>
-        <w:t>glob</w:t>
-      </w:r>
-      <w:proofErr w:type="gramEnd"/>
+      </w:pPr>
+      <w:r>
+        <w:rPr>
+          <w:rFonts w:asciiTheme="majorHAnsi" w:eastAsia="Times New Roman" w:hAnsiTheme="majorHAnsi" w:cstheme="majorHAnsi"/>
+          <w:color w:val="4EC9B0"/>
+          <w:sz w:val="21"/>
+          <w:szCs w:val="21"/>
+        </w:rPr>
+        <w:t>socket</w:t>
+      </w:r>
     </w:p>
     <w:p>
       <w:pPr>
@@ -5815,24 +5439,20 @@
         <w:spacing w:after="0" w:line="285" w:lineRule="atLeast"/>
         <w:rPr>
           <w:rFonts w:asciiTheme="majorHAnsi" w:eastAsia="Times New Roman" w:hAnsiTheme="majorHAnsi" w:cstheme="majorHAnsi"/>
-          <w:color w:val="D4D4D4"/>
-          <w:sz w:val="21"/>
-          <w:szCs w:val="21"/>
-        </w:rPr>
-      </w:pPr>
-      <w:proofErr w:type="spellStart"/>
-      <w:proofErr w:type="gramStart"/>
-      <w:r>
-        <w:rPr>
-          <w:rFonts w:asciiTheme="majorHAnsi" w:eastAsia="Times New Roman" w:hAnsiTheme="majorHAnsi" w:cstheme="majorHAnsi"/>
           <w:color w:val="4EC9B0"/>
           <w:sz w:val="21"/>
           <w:szCs w:val="21"/>
         </w:rPr>
-        <w:t>os</w:t>
-      </w:r>
-      <w:proofErr w:type="spellEnd"/>
-      <w:proofErr w:type="gramEnd"/>
+      </w:pPr>
+      <w:r>
+        <w:rPr>
+          <w:rFonts w:asciiTheme="majorHAnsi" w:eastAsia="Times New Roman" w:hAnsiTheme="majorHAnsi" w:cstheme="majorHAnsi"/>
+          <w:color w:val="4EC9B0"/>
+          <w:sz w:val="21"/>
+          <w:szCs w:val="21"/>
+        </w:rPr>
+        <w:t>logging</w:t>
+      </w:r>
     </w:p>
     <w:p>
       <w:pPr>
@@ -5840,33 +5460,20 @@
         <w:spacing w:after="0" w:line="285" w:lineRule="atLeast"/>
         <w:rPr>
           <w:rFonts w:asciiTheme="majorHAnsi" w:eastAsia="Times New Roman" w:hAnsiTheme="majorHAnsi" w:cstheme="majorHAnsi"/>
+          <w:color w:val="D4D4D4"/>
+          <w:sz w:val="21"/>
+          <w:szCs w:val="21"/>
+        </w:rPr>
+      </w:pPr>
+      <w:r>
+        <w:rPr>
+          <w:rFonts w:asciiTheme="majorHAnsi" w:eastAsia="Times New Roman" w:hAnsiTheme="majorHAnsi" w:cstheme="majorHAnsi"/>
           <w:color w:val="4EC9B0"/>
           <w:sz w:val="21"/>
           <w:szCs w:val="21"/>
         </w:rPr>
-      </w:pPr>
-      <w:proofErr w:type="spellStart"/>
-      <w:proofErr w:type="gramStart"/>
-      <w:r>
-        <w:rPr>
-          <w:rFonts w:asciiTheme="majorHAnsi" w:eastAsia="Times New Roman" w:hAnsiTheme="majorHAnsi" w:cstheme="majorHAnsi"/>
-          <w:color w:val="4EC9B0"/>
-          <w:sz w:val="21"/>
-          <w:szCs w:val="21"/>
-        </w:rPr>
-        <w:t>confi</w:t>
-      </w:r>
-      <w:r>
-        <w:rPr>
-          <w:rFonts w:asciiTheme="majorHAnsi" w:eastAsia="Times New Roman" w:hAnsiTheme="majorHAnsi" w:cstheme="majorHAnsi"/>
-          <w:color w:val="4EC9B0"/>
-          <w:sz w:val="21"/>
-          <w:szCs w:val="21"/>
-        </w:rPr>
-        <w:t>g</w:t>
-      </w:r>
-      <w:proofErr w:type="spellEnd"/>
-      <w:proofErr w:type="gramEnd"/>
+        <w:t>smtplib</w:t>
+      </w:r>
     </w:p>
     <w:p>
       <w:pPr>
@@ -5874,22 +5481,20 @@
         <w:spacing w:after="0" w:line="285" w:lineRule="atLeast"/>
         <w:rPr>
           <w:rFonts w:asciiTheme="majorHAnsi" w:eastAsia="Times New Roman" w:hAnsiTheme="majorHAnsi" w:cstheme="majorHAnsi"/>
+          <w:color w:val="D4D4D4"/>
+          <w:sz w:val="21"/>
+          <w:szCs w:val="21"/>
+        </w:rPr>
+      </w:pPr>
+      <w:r>
+        <w:rPr>
+          <w:rFonts w:asciiTheme="majorHAnsi" w:eastAsia="Times New Roman" w:hAnsiTheme="majorHAnsi" w:cstheme="majorHAnsi"/>
           <w:color w:val="4EC9B0"/>
           <w:sz w:val="21"/>
           <w:szCs w:val="21"/>
         </w:rPr>
-      </w:pPr>
-      <w:proofErr w:type="gramStart"/>
-      <w:r>
-        <w:rPr>
-          <w:rFonts w:asciiTheme="majorHAnsi" w:eastAsia="Times New Roman" w:hAnsiTheme="majorHAnsi" w:cstheme="majorHAnsi"/>
-          <w:color w:val="4EC9B0"/>
-          <w:sz w:val="21"/>
-          <w:szCs w:val="21"/>
-        </w:rPr>
-        <w:t>socket</w:t>
-      </w:r>
-      <w:proofErr w:type="gramEnd"/>
+        <w:t>email</w:t>
+      </w:r>
     </w:p>
     <w:p>
       <w:pPr>
@@ -5902,7 +5507,6 @@
           <w:szCs w:val="21"/>
         </w:rPr>
       </w:pPr>
-      <w:proofErr w:type="gramStart"/>
       <w:r>
         <w:rPr>
           <w:rFonts w:asciiTheme="majorHAnsi" w:eastAsia="Times New Roman" w:hAnsiTheme="majorHAnsi" w:cstheme="majorHAnsi"/>
@@ -5910,9 +5514,8 @@
           <w:sz w:val="21"/>
           <w:szCs w:val="21"/>
         </w:rPr>
-        <w:t>logging</w:t>
-      </w:r>
-      <w:proofErr w:type="gramEnd"/>
+        <w:t>datetime</w:t>
+      </w:r>
     </w:p>
     <w:p>
       <w:pPr>
@@ -5925,8 +5528,6 @@
           <w:szCs w:val="21"/>
         </w:rPr>
       </w:pPr>
-      <w:proofErr w:type="spellStart"/>
-      <w:proofErr w:type="gramStart"/>
       <w:r>
         <w:rPr>
           <w:rFonts w:asciiTheme="majorHAnsi" w:eastAsia="Times New Roman" w:hAnsiTheme="majorHAnsi" w:cstheme="majorHAnsi"/>
@@ -5934,10 +5535,8 @@
           <w:sz w:val="21"/>
           <w:szCs w:val="21"/>
         </w:rPr>
-        <w:t>smtplib</w:t>
-      </w:r>
-      <w:proofErr w:type="spellEnd"/>
-      <w:proofErr w:type="gramEnd"/>
+        <w:t>os</w:t>
+      </w:r>
     </w:p>
     <w:p>
       <w:pPr>
@@ -5950,7 +5549,6 @@
           <w:szCs w:val="21"/>
         </w:rPr>
       </w:pPr>
-      <w:proofErr w:type="gramStart"/>
       <w:r>
         <w:rPr>
           <w:rFonts w:asciiTheme="majorHAnsi" w:eastAsia="Times New Roman" w:hAnsiTheme="majorHAnsi" w:cstheme="majorHAnsi"/>
@@ -5958,9 +5556,43 @@
           <w:sz w:val="21"/>
           <w:szCs w:val="21"/>
         </w:rPr>
-        <w:t>email</w:t>
-      </w:r>
-      <w:proofErr w:type="gramEnd"/>
+        <w:t>sys</w:t>
+      </w:r>
+    </w:p>
+    <w:p>
+      <w:pPr>
+        <w:rPr>
+          <w:rFonts w:asciiTheme="majorHAnsi" w:hAnsiTheme="majorHAnsi" w:cstheme="majorHAnsi"/>
+        </w:rPr>
+      </w:pPr>
+    </w:p>
+    <w:p>
+      <w:pPr>
+        <w:pStyle w:val="Heading2"/>
+        <w:rPr>
+          <w:rFonts w:cstheme="majorHAnsi"/>
+        </w:rPr>
+      </w:pPr>
+      <w:bookmarkStart w:id="19" w:name="_Toc84418442"/>
+      <w:r>
+        <w:rPr>
+          <w:rFonts w:cstheme="majorHAnsi"/>
+        </w:rPr>
+        <w:t>P</w:t>
+      </w:r>
+      <w:r>
+        <w:rPr>
+          <w:rFonts w:cstheme="majorHAnsi"/>
+        </w:rPr>
+        <w:t>ackages in use</w:t>
+      </w:r>
+      <w:bookmarkEnd w:id="19"/>
+      <w:r>
+        <w:rPr>
+          <w:rFonts w:cstheme="majorHAnsi"/>
+        </w:rPr>
+        <w:t xml:space="preserve"> – requires installation</w:t>
+      </w:r>
     </w:p>
     <w:p>
       <w:pPr>
@@ -5973,8 +5605,6 @@
           <w:szCs w:val="21"/>
         </w:rPr>
       </w:pPr>
-      <w:proofErr w:type="spellStart"/>
-      <w:proofErr w:type="gramStart"/>
       <w:r>
         <w:rPr>
           <w:rFonts w:asciiTheme="majorHAnsi" w:eastAsia="Times New Roman" w:hAnsiTheme="majorHAnsi" w:cstheme="majorHAnsi"/>
@@ -5982,61 +5612,49 @@
           <w:sz w:val="21"/>
           <w:szCs w:val="21"/>
         </w:rPr>
-        <w:t>datetime</w:t>
-      </w:r>
-      <w:proofErr w:type="spellEnd"/>
-      <w:proofErr w:type="gramEnd"/>
-    </w:p>
-    <w:p>
-      <w:pPr>
-        <w:shd w:val="clear" w:color="auto" w:fill="1E1E1E"/>
-        <w:spacing w:after="0" w:line="285" w:lineRule="atLeast"/>
-        <w:rPr>
-          <w:rFonts w:asciiTheme="majorHAnsi" w:eastAsia="Times New Roman" w:hAnsiTheme="majorHAnsi" w:cstheme="majorHAnsi"/>
-          <w:color w:val="D4D4D4"/>
-          <w:sz w:val="21"/>
-          <w:szCs w:val="21"/>
-        </w:rPr>
-      </w:pPr>
-      <w:r>
-        <w:rPr>
-          <w:rFonts w:asciiTheme="majorHAnsi" w:eastAsia="Times New Roman" w:hAnsiTheme="majorHAnsi" w:cstheme="majorHAnsi"/>
-          <w:color w:val="4EC9B0"/>
-          <w:sz w:val="21"/>
-          <w:szCs w:val="21"/>
-        </w:rPr>
         <w:t>urllib3</w:t>
       </w:r>
     </w:p>
     <w:p>
       <w:pPr>
-        <w:shd w:val="clear" w:color="auto" w:fill="1E1E1E"/>
-        <w:spacing w:after="0" w:line="285" w:lineRule="atLeast"/>
-        <w:rPr>
-          <w:rFonts w:asciiTheme="majorHAnsi" w:eastAsia="Times New Roman" w:hAnsiTheme="majorHAnsi" w:cstheme="majorHAnsi"/>
-          <w:color w:val="D4D4D4"/>
-          <w:sz w:val="21"/>
-          <w:szCs w:val="21"/>
-        </w:rPr>
-      </w:pPr>
-      <w:proofErr w:type="gramStart"/>
-      <w:r>
-        <w:rPr>
-          <w:rFonts w:asciiTheme="majorHAnsi" w:eastAsia="Times New Roman" w:hAnsiTheme="majorHAnsi" w:cstheme="majorHAnsi"/>
-          <w:color w:val="4EC9B0"/>
-          <w:sz w:val="21"/>
-          <w:szCs w:val="21"/>
-        </w:rPr>
-        <w:t>sys</w:t>
-      </w:r>
-      <w:proofErr w:type="gramEnd"/>
-    </w:p>
-    <w:p>
-      <w:pPr>
-        <w:rPr>
-          <w:rFonts w:asciiTheme="majorHAnsi" w:hAnsiTheme="majorHAnsi" w:cstheme="majorHAnsi"/>
-        </w:rPr>
-      </w:pPr>
+        <w:rPr>
+          <w:rFonts w:asciiTheme="majorHAnsi" w:hAnsiTheme="majorHAnsi" w:cstheme="majorHAnsi"/>
+        </w:rPr>
+      </w:pPr>
+    </w:p>
+    <w:p>
+      <w:pPr>
+        <w:rPr>
+          <w:rFonts w:asciiTheme="majorHAnsi" w:hAnsiTheme="majorHAnsi" w:cstheme="majorHAnsi"/>
+        </w:rPr>
+      </w:pPr>
+      <w:r>
+        <w:rPr>
+          <w:rFonts w:asciiTheme="majorHAnsi" w:hAnsiTheme="majorHAnsi" w:cstheme="majorHAnsi"/>
+        </w:rPr>
+        <w:t>Use the following command in order to install urllib3</w:t>
+      </w:r>
+    </w:p>
+    <w:p>
+      <w:pPr>
+        <w:rPr>
+          <w:rFonts w:asciiTheme="majorHAnsi" w:hAnsiTheme="majorHAnsi" w:cstheme="majorHAnsi"/>
+        </w:rPr>
+      </w:pPr>
+      <w:r>
+        <w:rPr>
+          <w:rFonts w:asciiTheme="majorHAnsi" w:hAnsiTheme="majorHAnsi" w:cstheme="majorHAnsi"/>
+          <w:b/>
+          <w:bCs/>
+        </w:rPr>
+        <w:t>pip install -r requirements.txt</w:t>
+      </w:r>
+      <w:r>
+        <w:rPr>
+          <w:rFonts w:asciiTheme="majorHAnsi" w:hAnsiTheme="majorHAnsi" w:cstheme="majorHAnsi"/>
+        </w:rPr>
+        <w:t xml:space="preserve"> </w:t>
+      </w:r>
     </w:p>
     <w:p>
       <w:pPr>
@@ -6045,14 +5663,13 @@
           <w:rFonts w:cstheme="majorHAnsi"/>
         </w:rPr>
       </w:pPr>
-      <w:bookmarkStart w:id="19" w:name="_Toc82530415"/>
       <w:r>
         <w:rPr>
           <w:rFonts w:cstheme="majorHAnsi"/>
         </w:rPr>
         <w:t>Instructions and recommendations</w:t>
       </w:r>
-      <w:bookmarkEnd w:id="19"/>
+      <w:bookmarkEnd w:id="18"/>
     </w:p>
     <w:p>
       <w:pPr>
@@ -6097,6 +5714,7 @@
         <w:rPr>
           <w:rFonts w:asciiTheme="majorHAnsi" w:hAnsiTheme="majorHAnsi" w:cstheme="majorHAnsi"/>
         </w:rPr>
+        <w:lastRenderedPageBreak/>
         <w:t xml:space="preserve">3. </w:t>
       </w:r>
       <w:r>
@@ -6140,82 +5758,28 @@
         <w:rPr>
           <w:rFonts w:asciiTheme="majorHAnsi" w:hAnsiTheme="majorHAnsi" w:cstheme="majorHAnsi"/>
         </w:rPr>
-        <w:t>4. Create empty folders “log”, “Raw Data”, “Reports”</w:t>
-      </w:r>
-    </w:p>
-    <w:p>
-      <w:pPr>
-        <w:rPr>
-          <w:rFonts w:asciiTheme="majorHAnsi" w:hAnsiTheme="majorHAnsi" w:cstheme="majorHAnsi"/>
-        </w:rPr>
-      </w:pPr>
-      <w:r>
-        <w:rPr>
-          <w:rFonts w:asciiTheme="majorHAnsi" w:hAnsiTheme="majorHAnsi" w:cstheme="majorHAnsi"/>
-        </w:rPr>
-        <w:t>5</w:t>
-      </w:r>
-      <w:r>
-        <w:rPr>
-          <w:rFonts w:asciiTheme="majorHAnsi" w:hAnsiTheme="majorHAnsi" w:cstheme="majorHAnsi"/>
-        </w:rPr>
-        <w:t xml:space="preserve">. Set up the script to run periodically (optional) though </w:t>
-      </w:r>
-      <w:proofErr w:type="spellStart"/>
-      <w:r>
-        <w:rPr>
-          <w:rFonts w:asciiTheme="majorHAnsi" w:hAnsiTheme="majorHAnsi" w:cstheme="majorHAnsi"/>
-        </w:rPr>
-        <w:t>cron</w:t>
-      </w:r>
-      <w:proofErr w:type="spellEnd"/>
-      <w:r>
-        <w:rPr>
-          <w:rFonts w:asciiTheme="majorHAnsi" w:hAnsiTheme="majorHAnsi" w:cstheme="majorHAnsi"/>
-        </w:rPr>
-        <w:t xml:space="preserve"> (</w:t>
-      </w:r>
-      <w:proofErr w:type="spellStart"/>
-      <w:r>
-        <w:rPr>
-          <w:rFonts w:asciiTheme="majorHAnsi" w:hAnsiTheme="majorHAnsi" w:cstheme="majorHAnsi"/>
-        </w:rPr>
-        <w:t>linux</w:t>
-      </w:r>
-      <w:proofErr w:type="spellEnd"/>
-      <w:r>
-        <w:rPr>
-          <w:rFonts w:asciiTheme="majorHAnsi" w:hAnsiTheme="majorHAnsi" w:cstheme="majorHAnsi"/>
-        </w:rPr>
-        <w:t>) or windows scheduler on windows:</w:t>
-      </w:r>
-    </w:p>
-    <w:p>
-      <w:pPr>
-        <w:rPr>
-          <w:rFonts w:asciiTheme="majorHAnsi" w:hAnsiTheme="majorHAnsi" w:cstheme="majorHAnsi"/>
-        </w:rPr>
-      </w:pPr>
-      <w:r>
-        <w:rPr>
-          <w:rFonts w:asciiTheme="majorHAnsi" w:hAnsiTheme="majorHAnsi" w:cstheme="majorHAnsi"/>
-        </w:rPr>
-        <w:lastRenderedPageBreak/>
-        <w:t xml:space="preserve">Linux </w:t>
-      </w:r>
-      <w:proofErr w:type="spellStart"/>
-      <w:r>
-        <w:rPr>
-          <w:rFonts w:asciiTheme="majorHAnsi" w:hAnsiTheme="majorHAnsi" w:cstheme="majorHAnsi"/>
-        </w:rPr>
-        <w:t>cron</w:t>
-      </w:r>
-      <w:proofErr w:type="spellEnd"/>
-      <w:r>
-        <w:rPr>
-          <w:rFonts w:asciiTheme="majorHAnsi" w:hAnsiTheme="majorHAnsi" w:cstheme="majorHAnsi"/>
-        </w:rPr>
-        <w:t xml:space="preserve"> example</w:t>
+        <w:t>4</w:t>
+      </w:r>
+      <w:bookmarkStart w:id="20" w:name="_GoBack"/>
+      <w:bookmarkEnd w:id="20"/>
+      <w:r>
+        <w:rPr>
+          <w:rFonts w:asciiTheme="majorHAnsi" w:hAnsiTheme="majorHAnsi" w:cstheme="majorHAnsi"/>
+        </w:rPr>
+        <w:t>. Set up the script to run periodically (optional) though cron (linux) or windows scheduler on windows:</w:t>
+      </w:r>
+    </w:p>
+    <w:p>
+      <w:pPr>
+        <w:rPr>
+          <w:rFonts w:asciiTheme="majorHAnsi" w:hAnsiTheme="majorHAnsi" w:cstheme="majorHAnsi"/>
+        </w:rPr>
+      </w:pPr>
+      <w:r>
+        <w:rPr>
+          <w:rFonts w:asciiTheme="majorHAnsi" w:hAnsiTheme="majorHAnsi" w:cstheme="majorHAnsi"/>
+        </w:rPr>
+        <w:t>Linux cron example</w:t>
       </w:r>
     </w:p>
     <w:p>
@@ -6462,7 +6026,7 @@
           <w:rFonts w:cstheme="majorHAnsi"/>
         </w:rPr>
       </w:pPr>
-      <w:bookmarkStart w:id="20" w:name="_Toc82530416"/>
+      <w:bookmarkStart w:id="21" w:name="_Toc82530416"/>
       <w:r>
         <w:rPr>
           <w:rFonts w:cstheme="majorHAnsi"/>
@@ -6487,7 +6051,7 @@
         </w:rPr>
         <w:t>stages</w:t>
       </w:r>
-      <w:bookmarkEnd w:id="20"/>
+      <w:bookmarkEnd w:id="21"/>
     </w:p>
     <w:p>
       <w:pPr>
@@ -6503,14 +6067,14 @@
           <w:rFonts w:cstheme="majorHAnsi"/>
         </w:rPr>
       </w:pPr>
-      <w:bookmarkStart w:id="21" w:name="_Toc82530417"/>
+      <w:bookmarkStart w:id="22" w:name="_Toc82530417"/>
       <w:r>
         <w:rPr>
           <w:rFonts w:cstheme="majorHAnsi"/>
         </w:rPr>
         <w:t>Stage 1- Data collection</w:t>
       </w:r>
-      <w:bookmarkEnd w:id="21"/>
+      <w:bookmarkEnd w:id="22"/>
     </w:p>
     <w:p>
       <w:pPr>
@@ -6582,7 +6146,7 @@
           <w:rFonts w:cstheme="majorHAnsi"/>
         </w:rPr>
       </w:pPr>
-      <w:bookmarkStart w:id="22" w:name="_Toc82530418"/>
+      <w:bookmarkStart w:id="23" w:name="_Toc82530418"/>
       <w:r>
         <w:rPr>
           <w:rFonts w:cstheme="majorHAnsi"/>
@@ -6595,7 +6159,7 @@
         </w:rPr>
         <w:t>BDOS baselines detection</w:t>
       </w:r>
-      <w:bookmarkEnd w:id="22"/>
+      <w:bookmarkEnd w:id="23"/>
     </w:p>
     <w:p>
       <w:pPr>
@@ -6624,14 +6188,12 @@
           <w:rFonts w:cstheme="majorHAnsi"/>
         </w:rPr>
       </w:pPr>
-      <w:proofErr w:type="spellStart"/>
       <w:r>
         <w:rPr>
           <w:rFonts w:cstheme="majorHAnsi"/>
         </w:rPr>
         <w:t>BDOStrafficRequest.json</w:t>
       </w:r>
-      <w:proofErr w:type="spellEnd"/>
     </w:p>
     <w:p>
       <w:pPr>
@@ -6691,16 +6253,15 @@
           <w:rFonts w:cstheme="majorHAnsi"/>
         </w:rPr>
       </w:pPr>
-      <w:bookmarkStart w:id="23" w:name="_“BDOS_traffic_report.json”"/>
-      <w:bookmarkEnd w:id="23"/>
-      <w:proofErr w:type="spellStart"/>
+      <w:bookmarkStart w:id="24" w:name="_“BDOS_traffic_report.json”"/>
+      <w:bookmarkEnd w:id="24"/>
       <w:r>
         <w:rPr>
           <w:rFonts w:cstheme="majorHAnsi"/>
         </w:rPr>
+        <w:lastRenderedPageBreak/>
         <w:t>BDOS_traffic_report.json</w:t>
       </w:r>
-      <w:proofErr w:type="spellEnd"/>
     </w:p>
     <w:p>
       <w:pPr>
@@ -6720,7 +6281,6 @@
         <w:rPr>
           <w:rFonts w:asciiTheme="majorHAnsi" w:hAnsiTheme="majorHAnsi" w:cstheme="majorHAnsi"/>
         </w:rPr>
-        <w:lastRenderedPageBreak/>
         <w:t xml:space="preserve">This file </w:t>
       </w:r>
       <w:r>
@@ -6954,7 +6514,6 @@
           <w:rFonts w:cstheme="majorHAnsi"/>
         </w:rPr>
       </w:pPr>
-      <w:proofErr w:type="spellStart"/>
       <w:r>
         <w:rPr>
           <w:rFonts w:cstheme="majorHAnsi"/>
@@ -6967,7 +6526,6 @@
         </w:rPr>
         <w:t>StrafficRequest.json</w:t>
       </w:r>
-      <w:proofErr w:type="spellEnd"/>
     </w:p>
     <w:p>
       <w:pPr>
@@ -7015,7 +6573,6 @@
           <w:rFonts w:cstheme="majorHAnsi"/>
         </w:rPr>
       </w:pPr>
-      <w:proofErr w:type="spellStart"/>
       <w:r>
         <w:rPr>
           <w:rFonts w:cstheme="majorHAnsi"/>
@@ -7028,7 +6585,6 @@
         </w:rPr>
         <w:t>S_traffic_report.json</w:t>
       </w:r>
-      <w:proofErr w:type="spellEnd"/>
     </w:p>
     <w:p>
       <w:pPr>
@@ -7127,14 +6683,12 @@
           <w:rFonts w:cstheme="majorHAnsi"/>
         </w:rPr>
       </w:pPr>
-      <w:proofErr w:type="spellStart"/>
       <w:r>
         <w:rPr>
           <w:rFonts w:cstheme="majorHAnsi"/>
         </w:rPr>
         <w:t>full_net_dic.json</w:t>
       </w:r>
-      <w:proofErr w:type="spellEnd"/>
     </w:p>
     <w:p>
       <w:pPr>
@@ -7160,16 +6714,8 @@
         <w:rPr>
           <w:rFonts w:asciiTheme="majorHAnsi" w:hAnsiTheme="majorHAnsi" w:cstheme="majorHAnsi"/>
         </w:rPr>
-        <w:t xml:space="preserve">network </w:t>
-      </w:r>
-      <w:proofErr w:type="gramStart"/>
-      <w:r>
-        <w:rPr>
-          <w:rFonts w:asciiTheme="majorHAnsi" w:hAnsiTheme="majorHAnsi" w:cstheme="majorHAnsi"/>
-        </w:rPr>
-        <w:t>classes</w:t>
-      </w:r>
-      <w:proofErr w:type="gramEnd"/>
+        <w:t>network classes</w:t>
+      </w:r>
       <w:r>
         <w:rPr>
           <w:rFonts w:asciiTheme="majorHAnsi" w:hAnsiTheme="majorHAnsi" w:cstheme="majorHAnsi"/>
@@ -7191,14 +6737,12 @@
           <w:rFonts w:cstheme="majorHAnsi"/>
         </w:rPr>
       </w:pPr>
-      <w:proofErr w:type="spellStart"/>
       <w:r>
         <w:rPr>
           <w:rFonts w:cstheme="majorHAnsi"/>
         </w:rPr>
         <w:t>full_pol_dic.json</w:t>
       </w:r>
-      <w:proofErr w:type="spellEnd"/>
     </w:p>
     <w:p>
       <w:pPr>
@@ -7218,49 +6762,7 @@
         <w:rPr>
           <w:rFonts w:asciiTheme="majorHAnsi" w:hAnsiTheme="majorHAnsi" w:cstheme="majorHAnsi"/>
         </w:rPr>
-        <w:t>“</w:t>
-      </w:r>
-      <w:proofErr w:type="spellStart"/>
-      <w:r>
-        <w:rPr>
-          <w:rFonts w:asciiTheme="majorHAnsi" w:hAnsiTheme="majorHAnsi" w:cstheme="majorHAnsi"/>
-        </w:rPr>
-        <w:t>full_pol_dic.json</w:t>
-      </w:r>
-      <w:proofErr w:type="spellEnd"/>
-      <w:r>
-        <w:rPr>
-          <w:rFonts w:asciiTheme="majorHAnsi" w:hAnsiTheme="majorHAnsi" w:cstheme="majorHAnsi"/>
-        </w:rPr>
-        <w:t xml:space="preserve">” is generated once the data collection is complete, it stores all the information for all the policies for all the registered </w:t>
-      </w:r>
-      <w:proofErr w:type="spellStart"/>
-      <w:r>
-        <w:rPr>
-          <w:rFonts w:asciiTheme="majorHAnsi" w:hAnsiTheme="majorHAnsi" w:cstheme="majorHAnsi"/>
-        </w:rPr>
-        <w:t>DefensePro’s</w:t>
-      </w:r>
-      <w:proofErr w:type="spellEnd"/>
-      <w:r>
-        <w:rPr>
-          <w:rFonts w:asciiTheme="majorHAnsi" w:hAnsiTheme="majorHAnsi" w:cstheme="majorHAnsi"/>
-        </w:rPr>
-        <w:t xml:space="preserve"> in the </w:t>
-      </w:r>
-      <w:proofErr w:type="spellStart"/>
-      <w:r>
-        <w:rPr>
-          <w:rFonts w:asciiTheme="majorHAnsi" w:hAnsiTheme="majorHAnsi" w:cstheme="majorHAnsi"/>
-        </w:rPr>
-        <w:t>APSolute</w:t>
-      </w:r>
-      <w:proofErr w:type="spellEnd"/>
-      <w:r>
-        <w:rPr>
-          <w:rFonts w:asciiTheme="majorHAnsi" w:hAnsiTheme="majorHAnsi" w:cstheme="majorHAnsi"/>
-        </w:rPr>
-        <w:t xml:space="preserve"> Vision and is used for the further data parsing.</w:t>
+        <w:t>“full_pol_dic.json” is generated once the data collection is complete, it stores all the information for all the policies for all the registered DefensePro’s in the APSolute Vision and is used for the further data parsing.</w:t>
       </w:r>
     </w:p>
     <w:p>
@@ -7291,15 +6793,14 @@
           <w:rFonts w:cstheme="majorHAnsi"/>
         </w:rPr>
       </w:pPr>
-      <w:bookmarkStart w:id="24" w:name="_Toc82530421"/>
+      <w:bookmarkStart w:id="25" w:name="_Toc82530421"/>
       <w:r>
         <w:rPr>
           <w:rFonts w:cstheme="majorHAnsi"/>
         </w:rPr>
-        <w:lastRenderedPageBreak/>
         <w:t>Stage 2- Data parsing</w:t>
       </w:r>
-      <w:bookmarkEnd w:id="24"/>
+      <w:bookmarkEnd w:id="25"/>
     </w:p>
     <w:p>
       <w:pPr>
@@ -7354,21 +6855,7 @@
         <w:rPr>
           <w:rFonts w:asciiTheme="majorHAnsi" w:hAnsiTheme="majorHAnsi" w:cstheme="majorHAnsi"/>
         </w:rPr>
-        <w:t>“</w:t>
-      </w:r>
-      <w:proofErr w:type="spellStart"/>
-      <w:r>
-        <w:rPr>
-          <w:rFonts w:asciiTheme="majorHAnsi" w:hAnsiTheme="majorHAnsi" w:cstheme="majorHAnsi"/>
-        </w:rPr>
-        <w:t>BDOS_traffic_report.json</w:t>
-      </w:r>
-      <w:proofErr w:type="spellEnd"/>
-      <w:r>
-        <w:rPr>
-          <w:rFonts w:asciiTheme="majorHAnsi" w:hAnsiTheme="majorHAnsi" w:cstheme="majorHAnsi"/>
-        </w:rPr>
-        <w:t>”</w:t>
+        <w:t>“BDOS_traffic_report.json”</w:t>
       </w:r>
       <w:r>
         <w:rPr>
@@ -7386,21 +6873,7 @@
         <w:rPr>
           <w:rFonts w:asciiTheme="majorHAnsi" w:hAnsiTheme="majorHAnsi" w:cstheme="majorHAnsi"/>
         </w:rPr>
-        <w:t>“</w:t>
-      </w:r>
-      <w:proofErr w:type="spellStart"/>
-      <w:r>
-        <w:rPr>
-          <w:rFonts w:asciiTheme="majorHAnsi" w:hAnsiTheme="majorHAnsi" w:cstheme="majorHAnsi"/>
-        </w:rPr>
-        <w:t>DNS_traffic_report.json</w:t>
-      </w:r>
-      <w:proofErr w:type="spellEnd"/>
-      <w:r>
-        <w:rPr>
-          <w:rFonts w:asciiTheme="majorHAnsi" w:hAnsiTheme="majorHAnsi" w:cstheme="majorHAnsi"/>
-        </w:rPr>
-        <w:t>”</w:t>
+        <w:t>“DNS_traffic_report.json”</w:t>
       </w:r>
       <w:r>
         <w:rPr>
@@ -7488,14 +6961,14 @@
           <w:rFonts w:cstheme="majorHAnsi"/>
         </w:rPr>
       </w:pPr>
-      <w:bookmarkStart w:id="25" w:name="_Toc82530422"/>
+      <w:bookmarkStart w:id="26" w:name="_Toc82530422"/>
       <w:r>
         <w:rPr>
           <w:rFonts w:cstheme="majorHAnsi"/>
         </w:rPr>
         <w:t>Stage 3 – email alert</w:t>
       </w:r>
-      <w:bookmarkEnd w:id="25"/>
+      <w:bookmarkEnd w:id="26"/>
     </w:p>
     <w:p>
       <w:pPr>
@@ -7532,38 +7005,8 @@
         <w:rPr>
           <w:rFonts w:asciiTheme="majorHAnsi" w:hAnsiTheme="majorHAnsi" w:cstheme="majorHAnsi"/>
         </w:rPr>
-        <w:t>s will be sent to the email address/</w:t>
-      </w:r>
-      <w:proofErr w:type="spellStart"/>
-      <w:r>
-        <w:rPr>
-          <w:rFonts w:asciiTheme="majorHAnsi" w:hAnsiTheme="majorHAnsi" w:cstheme="majorHAnsi"/>
-        </w:rPr>
-        <w:t>es</w:t>
-      </w:r>
-      <w:proofErr w:type="spellEnd"/>
-      <w:r>
-        <w:rPr>
-          <w:rFonts w:asciiTheme="majorHAnsi" w:hAnsiTheme="majorHAnsi" w:cstheme="majorHAnsi"/>
-        </w:rPr>
-        <w:t xml:space="preserve"> defined </w:t>
-      </w:r>
-      <w:proofErr w:type="spellStart"/>
-      <w:r>
-        <w:rPr>
-          <w:rFonts w:asciiTheme="majorHAnsi" w:hAnsiTheme="majorHAnsi" w:cstheme="majorHAnsi"/>
-        </w:rPr>
-        <w:t>in”config.py</w:t>
-      </w:r>
-      <w:proofErr w:type="spellEnd"/>
-      <w:r>
-        <w:rPr>
-          <w:rFonts w:asciiTheme="majorHAnsi" w:hAnsiTheme="majorHAnsi" w:cstheme="majorHAnsi"/>
-        </w:rPr>
-        <w:t>” as variables by default.</w:t>
-      </w:r>
-      <w:bookmarkStart w:id="26" w:name="_GoBack"/>
-      <w:bookmarkEnd w:id="26"/>
+        <w:t>s will be sent to the email address/es defined in”config.py” as variables by default.</w:t>
+      </w:r>
     </w:p>
     <w:p>
       <w:pPr>
@@ -9765,7 +9208,7 @@
 </file>
 
 <file path=customXml/itemProps1.xml><?xml version="1.0" encoding="utf-8"?>
-<ds:datastoreItem xmlns:ds="http://schemas.openxmlformats.org/officeDocument/2006/customXml" ds:itemID="{12B30FA3-26AB-4D13-AAE1-C7D502763E90}">
+<ds:datastoreItem xmlns:ds="http://schemas.openxmlformats.org/officeDocument/2006/customXml" ds:itemID="{98BB3BF4-A741-4409-A79E-016874CA4BD4}">
   <ds:schemaRefs>
     <ds:schemaRef ds:uri="http://schemas.openxmlformats.org/officeDocument/2006/bibliography"/>
   </ds:schemaRefs>

</xml_diff>

<commit_message>
V2.1 BDOS and DNS data collection enhancment
</commit_message>
<xml_diff>
--- a/readme.docx
+++ b/readme.docx
@@ -49,6 +49,7 @@
           <w:szCs w:val="32"/>
         </w:rPr>
       </w:pPr>
+      <w:proofErr w:type="spellStart"/>
       <w:r>
         <w:rPr>
           <w:rFonts w:asciiTheme="majorHAnsi" w:hAnsiTheme="majorHAnsi" w:cstheme="majorHAnsi"/>
@@ -57,8 +58,9 @@
           <w:sz w:val="32"/>
           <w:szCs w:val="32"/>
         </w:rPr>
-        <w:t xml:space="preserve">DefensePro – </w:t>
-      </w:r>
+        <w:t>DefensePro</w:t>
+      </w:r>
+      <w:proofErr w:type="spellEnd"/>
       <w:r>
         <w:rPr>
           <w:rFonts w:asciiTheme="majorHAnsi" w:hAnsiTheme="majorHAnsi" w:cstheme="majorHAnsi"/>
@@ -67,11 +69,9 @@
           <w:sz w:val="32"/>
           <w:szCs w:val="32"/>
         </w:rPr>
-        <w:t>BDOS Baselines monitoring tool</w:t>
-      </w:r>
-    </w:p>
-    <w:p>
-      <w:pPr>
+        <w:t xml:space="preserve"> – </w:t>
+      </w:r>
+      <w:r>
         <w:rPr>
           <w:rFonts w:asciiTheme="majorHAnsi" w:hAnsiTheme="majorHAnsi" w:cstheme="majorHAnsi"/>
           <w:b/>
@@ -79,6 +79,18 @@
           <w:sz w:val="32"/>
           <w:szCs w:val="32"/>
         </w:rPr>
+        <w:t>BDOS Baselines monitoring tool</w:t>
+      </w:r>
+    </w:p>
+    <w:p>
+      <w:pPr>
+        <w:rPr>
+          <w:rFonts w:asciiTheme="majorHAnsi" w:hAnsiTheme="majorHAnsi" w:cstheme="majorHAnsi"/>
+          <w:b/>
+          <w:bCs/>
+          <w:sz w:val="32"/>
+          <w:szCs w:val="32"/>
+        </w:rPr>
       </w:pPr>
     </w:p>
     <w:p>
@@ -88,11 +100,19 @@
           <w:rFonts w:asciiTheme="majorHAnsi" w:hAnsiTheme="majorHAnsi" w:cstheme="majorHAnsi"/>
         </w:rPr>
       </w:pPr>
-      <w:r>
-        <w:rPr>
-          <w:rFonts w:asciiTheme="majorHAnsi" w:hAnsiTheme="majorHAnsi" w:cstheme="majorHAnsi"/>
-        </w:rPr>
-        <w:t xml:space="preserve">DefensePro </w:t>
+      <w:proofErr w:type="spellStart"/>
+      <w:r>
+        <w:rPr>
+          <w:rFonts w:asciiTheme="majorHAnsi" w:hAnsiTheme="majorHAnsi" w:cstheme="majorHAnsi"/>
+        </w:rPr>
+        <w:t>DefensePro</w:t>
+      </w:r>
+      <w:proofErr w:type="spellEnd"/>
+      <w:r>
+        <w:rPr>
+          <w:rFonts w:asciiTheme="majorHAnsi" w:hAnsiTheme="majorHAnsi" w:cstheme="majorHAnsi"/>
+        </w:rPr>
+        <w:t xml:space="preserve"> </w:t>
       </w:r>
       <w:r>
         <w:rPr>
@@ -2035,6 +2055,7 @@
         </w:rPr>
       </w:pPr>
       <w:bookmarkStart w:id="0" w:name="_Toc82530399"/>
+      <w:proofErr w:type="spellStart"/>
       <w:r>
         <w:rPr>
           <w:rFonts w:cstheme="majorHAnsi"/>
@@ -2043,6 +2064,7 @@
         <w:t>ChangeLog</w:t>
       </w:r>
       <w:bookmarkEnd w:id="0"/>
+      <w:proofErr w:type="spellEnd"/>
     </w:p>
     <w:p>
       <w:pPr>
@@ -2126,8 +2148,16 @@
         <w:rPr>
           <w:rFonts w:asciiTheme="majorHAnsi" w:hAnsiTheme="majorHAnsi" w:cstheme="majorHAnsi"/>
         </w:rPr>
-        <w:t>- bdos_parser</w:t>
-      </w:r>
+        <w:t xml:space="preserve">- </w:t>
+      </w:r>
+      <w:proofErr w:type="spellStart"/>
+      <w:r>
+        <w:rPr>
+          <w:rFonts w:asciiTheme="majorHAnsi" w:hAnsiTheme="majorHAnsi" w:cstheme="majorHAnsi"/>
+        </w:rPr>
+        <w:t>bdos_parser</w:t>
+      </w:r>
+      <w:proofErr w:type="spellEnd"/>
     </w:p>
     <w:p>
       <w:pPr>
@@ -2140,7 +2170,21 @@
           <w:rFonts w:asciiTheme="majorHAnsi" w:hAnsiTheme="majorHAnsi" w:cstheme="majorHAnsi"/>
         </w:rPr>
         <w:tab/>
-        <w:t>- Fixed bug with exceeed ratio 0 (condition where virtual baseline = 0)</w:t>
+        <w:t xml:space="preserve">- Fixed bug with </w:t>
+      </w:r>
+      <w:proofErr w:type="spellStart"/>
+      <w:r>
+        <w:rPr>
+          <w:rFonts w:asciiTheme="majorHAnsi" w:hAnsiTheme="majorHAnsi" w:cstheme="majorHAnsi"/>
+        </w:rPr>
+        <w:t>exceeed</w:t>
+      </w:r>
+      <w:proofErr w:type="spellEnd"/>
+      <w:r>
+        <w:rPr>
+          <w:rFonts w:asciiTheme="majorHAnsi" w:hAnsiTheme="majorHAnsi" w:cstheme="majorHAnsi"/>
+        </w:rPr>
+        <w:t xml:space="preserve"> ratio 0 (condition where virtual baseline = 0)</w:t>
       </w:r>
     </w:p>
     <w:p>
@@ -2154,7 +2198,21 @@
           <w:rFonts w:asciiTheme="majorHAnsi" w:hAnsiTheme="majorHAnsi" w:cstheme="majorHAnsi"/>
         </w:rPr>
         <w:tab/>
-        <w:t>- Added Lost stats logging into CSV</w:t>
+        <w:t xml:space="preserve">- Added </w:t>
+      </w:r>
+      <w:proofErr w:type="gramStart"/>
+      <w:r>
+        <w:rPr>
+          <w:rFonts w:asciiTheme="majorHAnsi" w:hAnsiTheme="majorHAnsi" w:cstheme="majorHAnsi"/>
+        </w:rPr>
+        <w:t>Lost</w:t>
+      </w:r>
+      <w:proofErr w:type="gramEnd"/>
+      <w:r>
+        <w:rPr>
+          <w:rFonts w:asciiTheme="majorHAnsi" w:hAnsiTheme="majorHAnsi" w:cstheme="majorHAnsi"/>
+        </w:rPr>
+        <w:t xml:space="preserve"> stats logging into CSV</w:t>
       </w:r>
     </w:p>
     <w:p>
@@ -2168,7 +2226,21 @@
           <w:rFonts w:asciiTheme="majorHAnsi" w:hAnsiTheme="majorHAnsi" w:cstheme="majorHAnsi"/>
         </w:rPr>
         <w:tab/>
-        <w:t>- Added "No BDOS traffic on all traffic protocols"  logging into CSV</w:t>
+        <w:t>- Added "No BDOS traffic on all traffic protocols</w:t>
+      </w:r>
+      <w:proofErr w:type="gramStart"/>
+      <w:r>
+        <w:rPr>
+          <w:rFonts w:asciiTheme="majorHAnsi" w:hAnsiTheme="majorHAnsi" w:cstheme="majorHAnsi"/>
+        </w:rPr>
+        <w:t>"  logging</w:t>
+      </w:r>
+      <w:proofErr w:type="gramEnd"/>
+      <w:r>
+        <w:rPr>
+          <w:rFonts w:asciiTheme="majorHAnsi" w:hAnsiTheme="majorHAnsi" w:cstheme="majorHAnsi"/>
+        </w:rPr>
+        <w:t xml:space="preserve"> into CSV</w:t>
       </w:r>
     </w:p>
     <w:p>
@@ -2209,8 +2281,16 @@
         <w:rPr>
           <w:rFonts w:asciiTheme="majorHAnsi" w:hAnsiTheme="majorHAnsi" w:cstheme="majorHAnsi"/>
         </w:rPr>
-        <w:t>- bdos_parser</w:t>
-      </w:r>
+        <w:t xml:space="preserve">- </w:t>
+      </w:r>
+      <w:proofErr w:type="spellStart"/>
+      <w:r>
+        <w:rPr>
+          <w:rFonts w:asciiTheme="majorHAnsi" w:hAnsiTheme="majorHAnsi" w:cstheme="majorHAnsi"/>
+        </w:rPr>
+        <w:t>bdos_parser</w:t>
+      </w:r>
+      <w:proofErr w:type="spellEnd"/>
     </w:p>
     <w:p>
       <w:pPr>
@@ -2262,8 +2342,16 @@
         <w:rPr>
           <w:rFonts w:asciiTheme="majorHAnsi" w:hAnsiTheme="majorHAnsi" w:cstheme="majorHAnsi"/>
         </w:rPr>
-        <w:t>- traffic_stats_parser</w:t>
-      </w:r>
+        <w:t xml:space="preserve">- </w:t>
+      </w:r>
+      <w:proofErr w:type="spellStart"/>
+      <w:r>
+        <w:rPr>
+          <w:rFonts w:asciiTheme="majorHAnsi" w:hAnsiTheme="majorHAnsi" w:cstheme="majorHAnsi"/>
+        </w:rPr>
+        <w:t>traffic_stats_parser</w:t>
+      </w:r>
+      <w:proofErr w:type="spellEnd"/>
     </w:p>
     <w:p>
       <w:pPr>
@@ -2374,7 +2462,21 @@
         <w:rPr>
           <w:rFonts w:asciiTheme="majorHAnsi" w:hAnsiTheme="majorHAnsi" w:cstheme="majorHAnsi"/>
         </w:rPr>
-        <w:t>“bdos_parser.py” – improved bdos data collection only in case policy has BDOS profile on it.</w:t>
+        <w:t xml:space="preserve">“bdos_parser.py” – improved </w:t>
+      </w:r>
+      <w:proofErr w:type="spellStart"/>
+      <w:r>
+        <w:rPr>
+          <w:rFonts w:asciiTheme="majorHAnsi" w:hAnsiTheme="majorHAnsi" w:cstheme="majorHAnsi"/>
+        </w:rPr>
+        <w:t>bdos</w:t>
+      </w:r>
+      <w:proofErr w:type="spellEnd"/>
+      <w:r>
+        <w:rPr>
+          <w:rFonts w:asciiTheme="majorHAnsi" w:hAnsiTheme="majorHAnsi" w:cstheme="majorHAnsi"/>
+        </w:rPr>
+        <w:t xml:space="preserve"> data collection only in case policy has BDOS profile on it.</w:t>
       </w:r>
     </w:p>
     <w:p>
@@ -2654,6 +2756,32 @@
     </w:p>
     <w:p>
       <w:pPr>
+        <w:pStyle w:val="ListParagraph"/>
+        <w:numPr>
+          <w:ilvl w:val="0"/>
+          <w:numId w:val="3"/>
+        </w:numPr>
+        <w:rPr>
+          <w:rFonts w:asciiTheme="majorHAnsi" w:hAnsiTheme="majorHAnsi" w:cstheme="majorHAnsi"/>
+        </w:rPr>
+      </w:pPr>
+      <w:r>
+        <w:rPr>
+          <w:rFonts w:asciiTheme="majorHAnsi" w:hAnsiTheme="majorHAnsi" w:cstheme="majorHAnsi"/>
+        </w:rPr>
+        <w:t xml:space="preserve">BDOS and DNS data collection </w:t>
+      </w:r>
+      <w:r>
+        <w:rPr>
+          <w:rFonts w:asciiTheme="majorHAnsi" w:hAnsiTheme="majorHAnsi" w:cstheme="majorHAnsi"/>
+        </w:rPr>
+        <w:t>enhancement</w:t>
+      </w:r>
+      <w:bookmarkStart w:id="1" w:name="_GoBack"/>
+      <w:bookmarkEnd w:id="1"/>
+    </w:p>
+    <w:p>
+      <w:pPr>
         <w:rPr>
           <w:rFonts w:asciiTheme="majorHAnsi" w:hAnsiTheme="majorHAnsi" w:cstheme="majorHAnsi"/>
         </w:rPr>
@@ -2701,7 +2829,27 @@
           <w:sz w:val="21"/>
           <w:szCs w:val="21"/>
         </w:rPr>
-        <w:t># Add progress</w:t>
+        <w:t xml:space="preserve"># </w:t>
+      </w:r>
+      <w:proofErr w:type="gramStart"/>
+      <w:r>
+        <w:rPr>
+          <w:rFonts w:ascii="Consolas" w:eastAsia="Times New Roman" w:hAnsi="Consolas" w:cs="Times New Roman"/>
+          <w:color w:val="6A9955"/>
+          <w:sz w:val="21"/>
+          <w:szCs w:val="21"/>
+        </w:rPr>
+        <w:t>Add</w:t>
+      </w:r>
+      <w:proofErr w:type="gramEnd"/>
+      <w:r>
+        <w:rPr>
+          <w:rFonts w:ascii="Consolas" w:eastAsia="Times New Roman" w:hAnsi="Consolas" w:cs="Times New Roman"/>
+          <w:color w:val="6A9955"/>
+          <w:sz w:val="21"/>
+          <w:szCs w:val="21"/>
+        </w:rPr>
+        <w:t xml:space="preserve"> progress</w:t>
       </w:r>
     </w:p>
     <w:p>
@@ -2764,14 +2912,14 @@
           <w:rFonts w:cstheme="majorHAnsi"/>
         </w:rPr>
       </w:pPr>
-      <w:bookmarkStart w:id="1" w:name="_Toc82530400"/>
+      <w:bookmarkStart w:id="2" w:name="_Toc82530400"/>
       <w:r>
         <w:rPr>
           <w:rFonts w:cstheme="majorHAnsi"/>
         </w:rPr>
         <w:t>Overview</w:t>
       </w:r>
-      <w:bookmarkEnd w:id="1"/>
+      <w:bookmarkEnd w:id="2"/>
       <w:r>
         <w:rPr>
           <w:rFonts w:cstheme="majorHAnsi"/>
@@ -2796,7 +2944,119 @@
         <w:rPr>
           <w:rFonts w:asciiTheme="majorHAnsi" w:hAnsiTheme="majorHAnsi" w:cstheme="majorHAnsi"/>
         </w:rPr>
-        <w:t>The solution was developed through collaborated effort of the Radware team, initiated by Lior Rozen and the team - Marcelo Dantas, Daniel Offek, Egor Egorov, Sagiv Oron, Artur Mehitrian) in 2021.</w:t>
+        <w:t xml:space="preserve">The solution was developed through collaborated effort of the </w:t>
+      </w:r>
+      <w:proofErr w:type="spellStart"/>
+      <w:r>
+        <w:rPr>
+          <w:rFonts w:asciiTheme="majorHAnsi" w:hAnsiTheme="majorHAnsi" w:cstheme="majorHAnsi"/>
+        </w:rPr>
+        <w:t>Radware</w:t>
+      </w:r>
+      <w:proofErr w:type="spellEnd"/>
+      <w:r>
+        <w:rPr>
+          <w:rFonts w:asciiTheme="majorHAnsi" w:hAnsiTheme="majorHAnsi" w:cstheme="majorHAnsi"/>
+        </w:rPr>
+        <w:t xml:space="preserve"> team, initiated by </w:t>
+      </w:r>
+      <w:proofErr w:type="spellStart"/>
+      <w:r>
+        <w:rPr>
+          <w:rFonts w:asciiTheme="majorHAnsi" w:hAnsiTheme="majorHAnsi" w:cstheme="majorHAnsi"/>
+        </w:rPr>
+        <w:t>Lior</w:t>
+      </w:r>
+      <w:proofErr w:type="spellEnd"/>
+      <w:r>
+        <w:rPr>
+          <w:rFonts w:asciiTheme="majorHAnsi" w:hAnsiTheme="majorHAnsi" w:cstheme="majorHAnsi"/>
+        </w:rPr>
+        <w:t xml:space="preserve"> </w:t>
+      </w:r>
+      <w:proofErr w:type="spellStart"/>
+      <w:r>
+        <w:rPr>
+          <w:rFonts w:asciiTheme="majorHAnsi" w:hAnsiTheme="majorHAnsi" w:cstheme="majorHAnsi"/>
+        </w:rPr>
+        <w:t>Rozen</w:t>
+      </w:r>
+      <w:proofErr w:type="spellEnd"/>
+      <w:r>
+        <w:rPr>
+          <w:rFonts w:asciiTheme="majorHAnsi" w:hAnsiTheme="majorHAnsi" w:cstheme="majorHAnsi"/>
+        </w:rPr>
+        <w:t xml:space="preserve"> and the team - Marcelo Dantas, Daniel </w:t>
+      </w:r>
+      <w:proofErr w:type="spellStart"/>
+      <w:r>
+        <w:rPr>
+          <w:rFonts w:asciiTheme="majorHAnsi" w:hAnsiTheme="majorHAnsi" w:cstheme="majorHAnsi"/>
+        </w:rPr>
+        <w:t>Offek</w:t>
+      </w:r>
+      <w:proofErr w:type="spellEnd"/>
+      <w:r>
+        <w:rPr>
+          <w:rFonts w:asciiTheme="majorHAnsi" w:hAnsiTheme="majorHAnsi" w:cstheme="majorHAnsi"/>
+        </w:rPr>
+        <w:t xml:space="preserve">, Egor Egorov, </w:t>
+      </w:r>
+      <w:proofErr w:type="spellStart"/>
+      <w:r>
+        <w:rPr>
+          <w:rFonts w:asciiTheme="majorHAnsi" w:hAnsiTheme="majorHAnsi" w:cstheme="majorHAnsi"/>
+        </w:rPr>
+        <w:t>Sagiv</w:t>
+      </w:r>
+      <w:proofErr w:type="spellEnd"/>
+      <w:r>
+        <w:rPr>
+          <w:rFonts w:asciiTheme="majorHAnsi" w:hAnsiTheme="majorHAnsi" w:cstheme="majorHAnsi"/>
+        </w:rPr>
+        <w:t xml:space="preserve"> </w:t>
+      </w:r>
+      <w:proofErr w:type="spellStart"/>
+      <w:r>
+        <w:rPr>
+          <w:rFonts w:asciiTheme="majorHAnsi" w:hAnsiTheme="majorHAnsi" w:cstheme="majorHAnsi"/>
+        </w:rPr>
+        <w:t>Oron</w:t>
+      </w:r>
+      <w:proofErr w:type="spellEnd"/>
+      <w:r>
+        <w:rPr>
+          <w:rFonts w:asciiTheme="majorHAnsi" w:hAnsiTheme="majorHAnsi" w:cstheme="majorHAnsi"/>
+        </w:rPr>
+        <w:t xml:space="preserve">, </w:t>
+      </w:r>
+      <w:proofErr w:type="spellStart"/>
+      <w:r>
+        <w:rPr>
+          <w:rFonts w:asciiTheme="majorHAnsi" w:hAnsiTheme="majorHAnsi" w:cstheme="majorHAnsi"/>
+        </w:rPr>
+        <w:t>Artur</w:t>
+      </w:r>
+      <w:proofErr w:type="spellEnd"/>
+      <w:r>
+        <w:rPr>
+          <w:rFonts w:asciiTheme="majorHAnsi" w:hAnsiTheme="majorHAnsi" w:cstheme="majorHAnsi"/>
+        </w:rPr>
+        <w:t xml:space="preserve"> </w:t>
+      </w:r>
+      <w:proofErr w:type="spellStart"/>
+      <w:r>
+        <w:rPr>
+          <w:rFonts w:asciiTheme="majorHAnsi" w:hAnsiTheme="majorHAnsi" w:cstheme="majorHAnsi"/>
+        </w:rPr>
+        <w:t>Mehitrian</w:t>
+      </w:r>
+      <w:proofErr w:type="spellEnd"/>
+      <w:r>
+        <w:rPr>
+          <w:rFonts w:asciiTheme="majorHAnsi" w:hAnsiTheme="majorHAnsi" w:cstheme="majorHAnsi"/>
+        </w:rPr>
+        <w:t>) in 2021.</w:t>
       </w:r>
     </w:p>
     <w:p>
@@ -2830,12 +3090,21 @@
         </w:rPr>
       </w:pPr>
       <w:hyperlink w:anchor="_DefensePro_BDOS_baselines" w:history="1">
+        <w:proofErr w:type="spellStart"/>
         <w:r>
           <w:rPr>
             <w:rStyle w:val="Hyperlink"/>
             <w:rFonts w:asciiTheme="majorHAnsi" w:hAnsiTheme="majorHAnsi" w:cstheme="majorHAnsi"/>
           </w:rPr>
-          <w:t xml:space="preserve">DefensePro BDOS baselines that are set </w:t>
+          <w:t>DefensePro</w:t>
+        </w:r>
+        <w:proofErr w:type="spellEnd"/>
+        <w:r>
+          <w:rPr>
+            <w:rStyle w:val="Hyperlink"/>
+            <w:rFonts w:asciiTheme="majorHAnsi" w:hAnsiTheme="majorHAnsi" w:cstheme="majorHAnsi"/>
+          </w:rPr>
+          <w:t xml:space="preserve"> BDOS baselines that are set </w:t>
         </w:r>
         <w:r>
           <w:rPr>
@@ -2865,12 +3134,21 @@
         </w:rPr>
       </w:pPr>
       <w:hyperlink w:anchor="_DefensePro_BDOS_baselines_1" w:history="1">
+        <w:proofErr w:type="spellStart"/>
         <w:r>
           <w:rPr>
             <w:rStyle w:val="Hyperlink"/>
             <w:rFonts w:asciiTheme="majorHAnsi" w:hAnsiTheme="majorHAnsi" w:cstheme="majorHAnsi"/>
           </w:rPr>
-          <w:t>DefensePro BDOS baselines that are set too high</w:t>
+          <w:t>DefensePro</w:t>
+        </w:r>
+        <w:proofErr w:type="spellEnd"/>
+        <w:r>
+          <w:rPr>
+            <w:rStyle w:val="Hyperlink"/>
+            <w:rFonts w:asciiTheme="majorHAnsi" w:hAnsiTheme="majorHAnsi" w:cstheme="majorHAnsi"/>
+          </w:rPr>
+          <w:t xml:space="preserve"> BDOS baselines that are set too high</w:t>
         </w:r>
         <w:r>
           <w:rPr>
@@ -2904,7 +3182,49 @@
         <w:rPr>
           <w:rFonts w:asciiTheme="majorHAnsi" w:hAnsiTheme="majorHAnsi" w:cstheme="majorHAnsi"/>
         </w:rPr>
-        <w:t xml:space="preserve">interacts with Radware APSolute Vision DefensePro </w:t>
+        <w:t xml:space="preserve">interacts with </w:t>
+      </w:r>
+      <w:proofErr w:type="spellStart"/>
+      <w:r>
+        <w:rPr>
+          <w:rFonts w:asciiTheme="majorHAnsi" w:hAnsiTheme="majorHAnsi" w:cstheme="majorHAnsi"/>
+        </w:rPr>
+        <w:t>Radware</w:t>
+      </w:r>
+      <w:proofErr w:type="spellEnd"/>
+      <w:r>
+        <w:rPr>
+          <w:rFonts w:asciiTheme="majorHAnsi" w:hAnsiTheme="majorHAnsi" w:cstheme="majorHAnsi"/>
+        </w:rPr>
+        <w:t xml:space="preserve"> </w:t>
+      </w:r>
+      <w:proofErr w:type="spellStart"/>
+      <w:r>
+        <w:rPr>
+          <w:rFonts w:asciiTheme="majorHAnsi" w:hAnsiTheme="majorHAnsi" w:cstheme="majorHAnsi"/>
+        </w:rPr>
+        <w:t>APSolute</w:t>
+      </w:r>
+      <w:proofErr w:type="spellEnd"/>
+      <w:r>
+        <w:rPr>
+          <w:rFonts w:asciiTheme="majorHAnsi" w:hAnsiTheme="majorHAnsi" w:cstheme="majorHAnsi"/>
+        </w:rPr>
+        <w:t xml:space="preserve"> Vision </w:t>
+      </w:r>
+      <w:proofErr w:type="spellStart"/>
+      <w:r>
+        <w:rPr>
+          <w:rFonts w:asciiTheme="majorHAnsi" w:hAnsiTheme="majorHAnsi" w:cstheme="majorHAnsi"/>
+        </w:rPr>
+        <w:t>DefensePro</w:t>
+      </w:r>
+      <w:proofErr w:type="spellEnd"/>
+      <w:r>
+        <w:rPr>
+          <w:rFonts w:asciiTheme="majorHAnsi" w:hAnsiTheme="majorHAnsi" w:cstheme="majorHAnsi"/>
+        </w:rPr>
+        <w:t xml:space="preserve"> </w:t>
       </w:r>
       <w:r>
         <w:rPr>
@@ -2932,6 +3252,7 @@
           <w:rStyle w:val="fontstyle01"/>
           <w:rFonts w:asciiTheme="majorHAnsi" w:hAnsiTheme="majorHAnsi" w:cstheme="majorHAnsi"/>
         </w:rPr>
+        <w:lastRenderedPageBreak/>
         <w:t>IMPORTANT</w:t>
       </w:r>
       <w:r>
@@ -2986,14 +3307,14 @@
           <w:rFonts w:cstheme="majorHAnsi"/>
         </w:rPr>
       </w:pPr>
-      <w:bookmarkStart w:id="2" w:name="_Toc82530401"/>
+      <w:bookmarkStart w:id="3" w:name="_Toc82530401"/>
       <w:r>
         <w:rPr>
           <w:rFonts w:cstheme="majorHAnsi"/>
         </w:rPr>
         <w:t>Script Output</w:t>
       </w:r>
-      <w:bookmarkEnd w:id="2"/>
+      <w:bookmarkEnd w:id="3"/>
     </w:p>
     <w:p>
       <w:pPr>
@@ -3027,8 +3348,8 @@
           <w:rFonts w:asciiTheme="majorHAnsi" w:hAnsiTheme="majorHAnsi" w:cstheme="majorHAnsi"/>
         </w:rPr>
       </w:pPr>
-      <w:bookmarkStart w:id="3" w:name="_DefensePro_Best_Practice"/>
-      <w:bookmarkEnd w:id="3"/>
+      <w:bookmarkStart w:id="4" w:name="_DefensePro_Best_Practice"/>
+      <w:bookmarkEnd w:id="4"/>
     </w:p>
     <w:p>
       <w:pPr>
@@ -3037,9 +3358,9 @@
           <w:rFonts w:cstheme="majorHAnsi"/>
         </w:rPr>
       </w:pPr>
-      <w:bookmarkStart w:id="4" w:name="_DefensePro_BDOS_baselines"/>
-      <w:bookmarkStart w:id="5" w:name="_Toc82530403"/>
-      <w:bookmarkEnd w:id="4"/>
+      <w:bookmarkStart w:id="5" w:name="_DefensePro_BDOS_baselines"/>
+      <w:bookmarkStart w:id="6" w:name="_Toc82530403"/>
+      <w:bookmarkEnd w:id="5"/>
       <w:r>
         <w:rPr>
           <w:rFonts w:cstheme="majorHAnsi"/>
@@ -3052,13 +3373,21 @@
         </w:rPr>
         <w:t xml:space="preserve">. </w:t>
       </w:r>
+      <w:proofErr w:type="spellStart"/>
       <w:r>
         <w:rPr>
           <w:rFonts w:cstheme="majorHAnsi"/>
         </w:rPr>
-        <w:t>DefensePro BDOS baselines that are set too low report (low_bdos_baselines.csv)</w:t>
-      </w:r>
-      <w:bookmarkEnd w:id="5"/>
+        <w:t>DefensePro</w:t>
+      </w:r>
+      <w:proofErr w:type="spellEnd"/>
+      <w:r>
+        <w:rPr>
+          <w:rFonts w:cstheme="majorHAnsi"/>
+        </w:rPr>
+        <w:t xml:space="preserve"> BDOS baselines that are set too low report (low_bdos_baselines.csv)</w:t>
+      </w:r>
+      <w:bookmarkEnd w:id="6"/>
     </w:p>
     <w:p>
       <w:pPr>
@@ -3106,14 +3435,14 @@
           <w:rFonts w:cstheme="majorHAnsi"/>
         </w:rPr>
       </w:pPr>
-      <w:bookmarkStart w:id="6" w:name="_Toc82530404"/>
+      <w:bookmarkStart w:id="7" w:name="_Toc82530404"/>
       <w:r>
         <w:rPr>
           <w:rFonts w:cstheme="majorHAnsi"/>
         </w:rPr>
         <w:t>How does Low BDOS baselines detection works</w:t>
       </w:r>
-      <w:bookmarkEnd w:id="6"/>
+      <w:bookmarkEnd w:id="7"/>
     </w:p>
     <w:p>
       <w:pPr>
@@ -3138,7 +3467,21 @@
         <w:rPr>
           <w:rFonts w:asciiTheme="majorHAnsi" w:hAnsiTheme="majorHAnsi" w:cstheme="majorHAnsi"/>
         </w:rPr>
-        <w:t>collects historical checkpoints (every 20 minutes) of traffic utilization in bps and BDOS Normal baseline. Historical timeframe is configurable in days. If historical timeframe is configured to 1 day, total of 24 hours * 60 = 1440 (converted to minutes) / 20 (checkpoint is taken every 20 min) =  72 total checkpoints of traffic statistics is collected.</w:t>
+        <w:t xml:space="preserve">collects historical checkpoints (every 20 minutes) of traffic utilization in bps and BDOS Normal baseline. Historical timeframe is configurable in days. If historical timeframe is configured to 1 day, total of 24 hours * 60 = 1440 (converted to minutes) / 20 (checkpoint is taken every 20 min) </w:t>
+      </w:r>
+      <w:proofErr w:type="gramStart"/>
+      <w:r>
+        <w:rPr>
+          <w:rFonts w:asciiTheme="majorHAnsi" w:hAnsiTheme="majorHAnsi" w:cstheme="majorHAnsi"/>
+        </w:rPr>
+        <w:t>=  72</w:t>
+      </w:r>
+      <w:proofErr w:type="gramEnd"/>
+      <w:r>
+        <w:rPr>
+          <w:rFonts w:asciiTheme="majorHAnsi" w:hAnsiTheme="majorHAnsi" w:cstheme="majorHAnsi"/>
+        </w:rPr>
+        <w:t xml:space="preserve"> total checkpoints of traffic statistics is collected.</w:t>
       </w:r>
     </w:p>
     <w:p>
@@ -3203,7 +3546,21 @@
         <w:rPr>
           <w:rFonts w:asciiTheme="majorHAnsi" w:hAnsiTheme="majorHAnsi" w:cstheme="majorHAnsi"/>
         </w:rPr>
-        <w:t>1. Lower than an actual Normal Baseline (the Greeen Line) = higher sensitivity, allowing reacting on traffic approaching the Normal Baseline ahead of time, for example at 70%,80%, 90%  etc.</w:t>
+        <w:t xml:space="preserve">1. Lower than an actual Normal Baseline (the </w:t>
+      </w:r>
+      <w:proofErr w:type="spellStart"/>
+      <w:r>
+        <w:rPr>
+          <w:rFonts w:asciiTheme="majorHAnsi" w:hAnsiTheme="majorHAnsi" w:cstheme="majorHAnsi"/>
+        </w:rPr>
+        <w:t>Greeen</w:t>
+      </w:r>
+      <w:proofErr w:type="spellEnd"/>
+      <w:r>
+        <w:rPr>
+          <w:rFonts w:asciiTheme="majorHAnsi" w:hAnsiTheme="majorHAnsi" w:cstheme="majorHAnsi"/>
+        </w:rPr>
+        <w:t xml:space="preserve"> Line) = higher sensitivity, allowing reacting on traffic approaching the Normal Baseline ahead of time, for example at 70%,80%, 90%  etc.</w:t>
       </w:r>
     </w:p>
     <w:p>
@@ -3236,20 +3593,62 @@
         <w:rPr>
           <w:rFonts w:asciiTheme="majorHAnsi" w:hAnsiTheme="majorHAnsi" w:cstheme="majorHAnsi"/>
         </w:rPr>
-        <w:t xml:space="preserve">Virtual baseline can be set  using “DET_MARGIN_RATIO” variable in “config.py” file. For example </w:t>
-      </w:r>
-    </w:p>
-    <w:p>
-      <w:pPr>
-        <w:rPr>
-          <w:rFonts w:asciiTheme="majorHAnsi" w:hAnsiTheme="majorHAnsi" w:cstheme="majorHAnsi"/>
-        </w:rPr>
-      </w:pPr>
-      <w:r>
-        <w:rPr>
-          <w:rFonts w:asciiTheme="majorHAnsi" w:hAnsiTheme="majorHAnsi" w:cstheme="majorHAnsi"/>
-        </w:rPr>
-        <w:t>Given margin_ratio = 0.6, data interval is 20 minutes, and exceed_threshold = 10</w:t>
+        <w:t xml:space="preserve">Virtual baseline can be </w:t>
+      </w:r>
+      <w:proofErr w:type="gramStart"/>
+      <w:r>
+        <w:rPr>
+          <w:rFonts w:asciiTheme="majorHAnsi" w:hAnsiTheme="majorHAnsi" w:cstheme="majorHAnsi"/>
+        </w:rPr>
+        <w:t>set  using</w:t>
+      </w:r>
+      <w:proofErr w:type="gramEnd"/>
+      <w:r>
+        <w:rPr>
+          <w:rFonts w:asciiTheme="majorHAnsi" w:hAnsiTheme="majorHAnsi" w:cstheme="majorHAnsi"/>
+        </w:rPr>
+        <w:t xml:space="preserve"> “DET_MARGIN_RATIO” variable in “config.py” file. For example </w:t>
+      </w:r>
+    </w:p>
+    <w:p>
+      <w:pPr>
+        <w:rPr>
+          <w:rFonts w:asciiTheme="majorHAnsi" w:hAnsiTheme="majorHAnsi" w:cstheme="majorHAnsi"/>
+        </w:rPr>
+      </w:pPr>
+      <w:r>
+        <w:rPr>
+          <w:rFonts w:asciiTheme="majorHAnsi" w:hAnsiTheme="majorHAnsi" w:cstheme="majorHAnsi"/>
+        </w:rPr>
+        <w:t xml:space="preserve">Given </w:t>
+      </w:r>
+      <w:proofErr w:type="spellStart"/>
+      <w:r>
+        <w:rPr>
+          <w:rFonts w:asciiTheme="majorHAnsi" w:hAnsiTheme="majorHAnsi" w:cstheme="majorHAnsi"/>
+        </w:rPr>
+        <w:t>margin_ratio</w:t>
+      </w:r>
+      <w:proofErr w:type="spellEnd"/>
+      <w:r>
+        <w:rPr>
+          <w:rFonts w:asciiTheme="majorHAnsi" w:hAnsiTheme="majorHAnsi" w:cstheme="majorHAnsi"/>
+        </w:rPr>
+        <w:t xml:space="preserve"> = 0.6, data interval is 20 minutes, and </w:t>
+      </w:r>
+      <w:proofErr w:type="spellStart"/>
+      <w:r>
+        <w:rPr>
+          <w:rFonts w:asciiTheme="majorHAnsi" w:hAnsiTheme="majorHAnsi" w:cstheme="majorHAnsi"/>
+        </w:rPr>
+        <w:t>exceed_threshold</w:t>
+      </w:r>
+      <w:proofErr w:type="spellEnd"/>
+      <w:r>
+        <w:rPr>
+          <w:rFonts w:asciiTheme="majorHAnsi" w:hAnsiTheme="majorHAnsi" w:cstheme="majorHAnsi"/>
+        </w:rPr>
+        <w:t xml:space="preserve"> = 10</w:t>
       </w:r>
     </w:p>
     <w:p>
@@ -3305,7 +3704,35 @@
         <w:rPr>
           <w:rFonts w:asciiTheme="majorHAnsi" w:hAnsiTheme="majorHAnsi" w:cstheme="majorHAnsi"/>
         </w:rPr>
-        <w:t xml:space="preserve">If the number of such traffic-exceeds-normal-edge events count in the defined time period (default 24H ) is greater than the defined threshold (default is 10 occurances), the policy and protocol type will be added to the final report list of policies with low baselines. </w:t>
+        <w:t xml:space="preserve">If the number of such traffic-exceeds-normal-edge events count in the defined time period (default </w:t>
+      </w:r>
+      <w:proofErr w:type="gramStart"/>
+      <w:r>
+        <w:rPr>
+          <w:rFonts w:asciiTheme="majorHAnsi" w:hAnsiTheme="majorHAnsi" w:cstheme="majorHAnsi"/>
+        </w:rPr>
+        <w:t>24H )</w:t>
+      </w:r>
+      <w:proofErr w:type="gramEnd"/>
+      <w:r>
+        <w:rPr>
+          <w:rFonts w:asciiTheme="majorHAnsi" w:hAnsiTheme="majorHAnsi" w:cstheme="majorHAnsi"/>
+        </w:rPr>
+        <w:t xml:space="preserve"> is greater than the defined threshold (default is 10 </w:t>
+      </w:r>
+      <w:proofErr w:type="spellStart"/>
+      <w:r>
+        <w:rPr>
+          <w:rFonts w:asciiTheme="majorHAnsi" w:hAnsiTheme="majorHAnsi" w:cstheme="majorHAnsi"/>
+        </w:rPr>
+        <w:t>occurances</w:t>
+      </w:r>
+      <w:proofErr w:type="spellEnd"/>
+      <w:r>
+        <w:rPr>
+          <w:rFonts w:asciiTheme="majorHAnsi" w:hAnsiTheme="majorHAnsi" w:cstheme="majorHAnsi"/>
+        </w:rPr>
+        <w:t xml:space="preserve">), the policy and protocol type will be added to the final report list of policies with low baselines. </w:t>
       </w:r>
     </w:p>
     <w:p>
@@ -3346,7 +3773,6 @@
         <w:rPr>
           <w:rFonts w:asciiTheme="majorHAnsi" w:hAnsiTheme="majorHAnsi" w:cstheme="majorHAnsi"/>
         </w:rPr>
-        <w:lastRenderedPageBreak/>
         <w:t>The degree of how bad the low baselines are can be measured by the “Exceed average ratio” between traffic and the normal edge when the traffic-exceeds-normal-edge events. This ratio is calculated based on the average of all exceeding events during the defined time period (default 24 hours).</w:t>
       </w:r>
     </w:p>
@@ -3360,7 +3786,35 @@
         <w:rPr>
           <w:rFonts w:asciiTheme="majorHAnsi" w:hAnsiTheme="majorHAnsi" w:cstheme="majorHAnsi"/>
         </w:rPr>
-        <w:t>The higher the ratio, the worse the base line. In the example below we can see that the worst “Exceed average ratio” for the “tcp-syn” type of traffic is 2.14 meaning that based on 22 times the tcp-syn traffic exceed the Normal baseline on average 2.14 times or by ~114%</w:t>
+        <w:t>The higher the ratio, the worse the base line. In the example below we can see that the worst “Exceed average ratio” for the “</w:t>
+      </w:r>
+      <w:proofErr w:type="spellStart"/>
+      <w:r>
+        <w:rPr>
+          <w:rFonts w:asciiTheme="majorHAnsi" w:hAnsiTheme="majorHAnsi" w:cstheme="majorHAnsi"/>
+        </w:rPr>
+        <w:t>tcp-syn</w:t>
+      </w:r>
+      <w:proofErr w:type="spellEnd"/>
+      <w:r>
+        <w:rPr>
+          <w:rFonts w:asciiTheme="majorHAnsi" w:hAnsiTheme="majorHAnsi" w:cstheme="majorHAnsi"/>
+        </w:rPr>
+        <w:t xml:space="preserve">” type of traffic is 2.14 meaning that based on 22 times the </w:t>
+      </w:r>
+      <w:proofErr w:type="spellStart"/>
+      <w:r>
+        <w:rPr>
+          <w:rFonts w:asciiTheme="majorHAnsi" w:hAnsiTheme="majorHAnsi" w:cstheme="majorHAnsi"/>
+        </w:rPr>
+        <w:t>tcp-syn</w:t>
+      </w:r>
+      <w:proofErr w:type="spellEnd"/>
+      <w:r>
+        <w:rPr>
+          <w:rFonts w:asciiTheme="majorHAnsi" w:hAnsiTheme="majorHAnsi" w:cstheme="majorHAnsi"/>
+        </w:rPr>
+        <w:t xml:space="preserve"> traffic exceed the Normal baseline on average 2.14 times or by ~114%</w:t>
       </w:r>
     </w:p>
     <w:p>
@@ -3373,6 +3827,7 @@
         <w:rPr>
           <w:rFonts w:asciiTheme="majorHAnsi" w:hAnsiTheme="majorHAnsi" w:cstheme="majorHAnsi"/>
           <w:noProof/>
+          <w:lang w:val="en-CA" w:eastAsia="en-CA" w:bidi="ar-SA"/>
         </w:rPr>
         <w:drawing>
           <wp:inline distT="0" distB="0" distL="0" distR="0" wp14:anchorId="782C373B" wp14:editId="534FB7D0">
@@ -3448,7 +3903,21 @@
         <w:rPr>
           <w:rFonts w:asciiTheme="majorHAnsi" w:hAnsiTheme="majorHAnsi" w:cstheme="majorHAnsi"/>
         </w:rPr>
-        <w:t>In order to continuously monitor the BDOS baselines, it is recommended to run the main script on a daily basis and collect BDOS Baselines from Radware Vision and traffic statistics for the last 24 hours.</w:t>
+        <w:t xml:space="preserve">In order to continuously monitor the BDOS baselines, it is recommended to run the main script on a daily basis and collect BDOS Baselines from </w:t>
+      </w:r>
+      <w:proofErr w:type="spellStart"/>
+      <w:r>
+        <w:rPr>
+          <w:rFonts w:asciiTheme="majorHAnsi" w:hAnsiTheme="majorHAnsi" w:cstheme="majorHAnsi"/>
+        </w:rPr>
+        <w:t>Radware</w:t>
+      </w:r>
+      <w:proofErr w:type="spellEnd"/>
+      <w:r>
+        <w:rPr>
+          <w:rFonts w:asciiTheme="majorHAnsi" w:hAnsiTheme="majorHAnsi" w:cstheme="majorHAnsi"/>
+        </w:rPr>
+        <w:t xml:space="preserve"> Vision and traffic statistics for the last 24 hours.</w:t>
       </w:r>
     </w:p>
     <w:p>
@@ -3465,9 +3934,9 @@
           <w:rFonts w:cstheme="majorHAnsi"/>
         </w:rPr>
       </w:pPr>
-      <w:bookmarkStart w:id="7" w:name="_DefensePro_BDOS_baselines_1"/>
-      <w:bookmarkStart w:id="8" w:name="_Toc82530405"/>
-      <w:bookmarkEnd w:id="7"/>
+      <w:bookmarkStart w:id="8" w:name="_DefensePro_BDOS_baselines_1"/>
+      <w:bookmarkStart w:id="9" w:name="_Toc82530405"/>
+      <w:bookmarkEnd w:id="8"/>
       <w:r>
         <w:rPr>
           <w:rFonts w:cstheme="majorHAnsi"/>
@@ -3480,21 +3949,20 @@
         </w:rPr>
         <w:t xml:space="preserve">. </w:t>
       </w:r>
+      <w:proofErr w:type="spellStart"/>
       <w:r>
         <w:rPr>
           <w:rFonts w:cstheme="majorHAnsi"/>
         </w:rPr>
-        <w:t>DefensePro BDOS baselines that are set too high report (high_bdos_baselines.csv)</w:t>
-      </w:r>
-      <w:bookmarkEnd w:id="8"/>
-    </w:p>
-    <w:p>
-      <w:pPr>
-        <w:rPr>
-          <w:rFonts w:asciiTheme="majorHAnsi" w:hAnsiTheme="majorHAnsi" w:cstheme="majorHAnsi"/>
-        </w:rPr>
-      </w:pPr>
-      <w:bookmarkStart w:id="9" w:name="_low_bdos_baselines.csv"/>
+        <w:t>DefensePro</w:t>
+      </w:r>
+      <w:proofErr w:type="spellEnd"/>
+      <w:r>
+        <w:rPr>
+          <w:rFonts w:cstheme="majorHAnsi"/>
+        </w:rPr>
+        <w:t xml:space="preserve"> BDOS baselines that are set too high report (high_bdos_baselines.csv)</w:t>
+      </w:r>
       <w:bookmarkEnd w:id="9"/>
     </w:p>
     <w:p>
@@ -3503,11 +3971,34 @@
           <w:rFonts w:asciiTheme="majorHAnsi" w:hAnsiTheme="majorHAnsi" w:cstheme="majorHAnsi"/>
         </w:rPr>
       </w:pPr>
-      <w:r>
-        <w:rPr>
-          <w:rFonts w:asciiTheme="majorHAnsi" w:hAnsiTheme="majorHAnsi" w:cstheme="majorHAnsi"/>
-        </w:rPr>
-        <w:t>“high_bdos_baselines.csv” includes policies and protected protocol types where BDOS baselines are set too high. The evaluation criteria is based on the percentage ratio of the actual traffic to a Normal BDOS baseline (Green line) as well as the Mbits ratio.</w:t>
+      <w:bookmarkStart w:id="10" w:name="_low_bdos_baselines.csv"/>
+      <w:bookmarkEnd w:id="10"/>
+    </w:p>
+    <w:p>
+      <w:pPr>
+        <w:rPr>
+          <w:rFonts w:asciiTheme="majorHAnsi" w:hAnsiTheme="majorHAnsi" w:cstheme="majorHAnsi"/>
+        </w:rPr>
+      </w:pPr>
+      <w:r>
+        <w:rPr>
+          <w:rFonts w:asciiTheme="majorHAnsi" w:hAnsiTheme="majorHAnsi" w:cstheme="majorHAnsi"/>
+        </w:rPr>
+        <w:t xml:space="preserve">“high_bdos_baselines.csv” includes policies and protected protocol types where BDOS baselines are set too high. The evaluation criteria is based on the percentage ratio of the actual traffic to a Normal BDOS baseline (Green line) as well as the </w:t>
+      </w:r>
+      <w:proofErr w:type="spellStart"/>
+      <w:r>
+        <w:rPr>
+          <w:rFonts w:asciiTheme="majorHAnsi" w:hAnsiTheme="majorHAnsi" w:cstheme="majorHAnsi"/>
+        </w:rPr>
+        <w:t>Mbits</w:t>
+      </w:r>
+      <w:proofErr w:type="spellEnd"/>
+      <w:r>
+        <w:rPr>
+          <w:rFonts w:asciiTheme="majorHAnsi" w:hAnsiTheme="majorHAnsi" w:cstheme="majorHAnsi"/>
+        </w:rPr>
+        <w:t xml:space="preserve"> ratio.</w:t>
       </w:r>
     </w:p>
     <w:p>
@@ -3524,9 +4015,9 @@
           <w:rFonts w:cstheme="majorHAnsi"/>
         </w:rPr>
       </w:pPr>
-      <w:bookmarkStart w:id="10" w:name="_high_bdos_baselines.csv"/>
-      <w:bookmarkStart w:id="11" w:name="_Toc82530407"/>
-      <w:bookmarkEnd w:id="10"/>
+      <w:bookmarkStart w:id="11" w:name="_high_bdos_baselines.csv"/>
+      <w:bookmarkStart w:id="12" w:name="_Toc82530407"/>
+      <w:bookmarkEnd w:id="11"/>
       <w:r>
         <w:rPr>
           <w:rFonts w:cstheme="majorHAnsi"/>
@@ -3539,7 +4030,7 @@
         </w:rPr>
         <w:t xml:space="preserve"> for the script operation</w:t>
       </w:r>
-      <w:bookmarkEnd w:id="11"/>
+      <w:bookmarkEnd w:id="12"/>
     </w:p>
     <w:p>
       <w:pPr>
@@ -3555,14 +4046,14 @@
           <w:rFonts w:cstheme="majorHAnsi"/>
         </w:rPr>
       </w:pPr>
-      <w:bookmarkStart w:id="12" w:name="_Toc82530408"/>
+      <w:bookmarkStart w:id="13" w:name="_Toc82530408"/>
       <w:r>
         <w:rPr>
           <w:rFonts w:cstheme="majorHAnsi"/>
         </w:rPr>
         <w:t>“config.py”</w:t>
       </w:r>
-      <w:bookmarkEnd w:id="12"/>
+      <w:bookmarkEnd w:id="13"/>
     </w:p>
     <w:p>
       <w:pPr>
@@ -3614,6 +4105,7 @@
           <w:sz w:val="21"/>
           <w:szCs w:val="21"/>
         </w:rPr>
+        <w:lastRenderedPageBreak/>
         <w:t>DET_MARGIN_RATIO</w:t>
       </w:r>
       <w:r>
@@ -3797,8 +4289,9 @@
           <w:sz w:val="21"/>
           <w:szCs w:val="21"/>
         </w:rPr>
-        <w:t xml:space="preserve">#sets threshold for the number of occurances where the actual traffic went above the Virtual baseline. In case there were more </w:t>
-      </w:r>
+        <w:t>#sets threshold for the number of </w:t>
+      </w:r>
+      <w:proofErr w:type="spellStart"/>
       <w:r>
         <w:rPr>
           <w:rFonts w:asciiTheme="majorHAnsi" w:eastAsia="Times New Roman" w:hAnsiTheme="majorHAnsi" w:cstheme="majorHAnsi"/>
@@ -3806,8 +4299,17 @@
           <w:sz w:val="21"/>
           <w:szCs w:val="21"/>
         </w:rPr>
-        <w:lastRenderedPageBreak/>
-        <w:t>occurrences than the defined threshold, these policies and protocols will be listed in the “low_bdos_baselines.csv”</w:t>
+        <w:t>occurances</w:t>
+      </w:r>
+      <w:proofErr w:type="spellEnd"/>
+      <w:r>
+        <w:rPr>
+          <w:rFonts w:asciiTheme="majorHAnsi" w:eastAsia="Times New Roman" w:hAnsiTheme="majorHAnsi" w:cstheme="majorHAnsi"/>
+          <w:color w:val="6A9955"/>
+          <w:sz w:val="21"/>
+          <w:szCs w:val="21"/>
+        </w:rPr>
+        <w:t> where the actual traffic went above the Virtual baseline. In case there were more occurrences than the defined threshold, these policies and protocols will be listed in the “low_bdos_baselines.csv”</w:t>
       </w:r>
     </w:p>
     <w:p>
@@ -3978,7 +4480,27 @@
           <w:sz w:val="21"/>
           <w:szCs w:val="21"/>
         </w:rPr>
-        <w:t># APSolute Vision IP</w:t>
+        <w:t># </w:t>
+      </w:r>
+      <w:proofErr w:type="spellStart"/>
+      <w:r>
+        <w:rPr>
+          <w:rFonts w:asciiTheme="majorHAnsi" w:eastAsia="Times New Roman" w:hAnsiTheme="majorHAnsi" w:cstheme="majorHAnsi"/>
+          <w:color w:val="6A9955"/>
+          <w:sz w:val="21"/>
+          <w:szCs w:val="21"/>
+        </w:rPr>
+        <w:t>APSolute</w:t>
+      </w:r>
+      <w:proofErr w:type="spellEnd"/>
+      <w:r>
+        <w:rPr>
+          <w:rFonts w:asciiTheme="majorHAnsi" w:eastAsia="Times New Roman" w:hAnsiTheme="majorHAnsi" w:cstheme="majorHAnsi"/>
+          <w:color w:val="6A9955"/>
+          <w:sz w:val="21"/>
+          <w:szCs w:val="21"/>
+        </w:rPr>
+        <w:t> Vision IP</w:t>
       </w:r>
     </w:p>
     <w:p>
@@ -4053,7 +4575,27 @@
           <w:sz w:val="21"/>
           <w:szCs w:val="21"/>
         </w:rPr>
-        <w:t># APSolute Vision username</w:t>
+        <w:t># </w:t>
+      </w:r>
+      <w:proofErr w:type="spellStart"/>
+      <w:r>
+        <w:rPr>
+          <w:rFonts w:asciiTheme="majorHAnsi" w:eastAsia="Times New Roman" w:hAnsiTheme="majorHAnsi" w:cstheme="majorHAnsi"/>
+          <w:color w:val="6A9955"/>
+          <w:sz w:val="21"/>
+          <w:szCs w:val="21"/>
+        </w:rPr>
+        <w:t>APSolute</w:t>
+      </w:r>
+      <w:proofErr w:type="spellEnd"/>
+      <w:r>
+        <w:rPr>
+          <w:rFonts w:asciiTheme="majorHAnsi" w:eastAsia="Times New Roman" w:hAnsiTheme="majorHAnsi" w:cstheme="majorHAnsi"/>
+          <w:color w:val="6A9955"/>
+          <w:sz w:val="21"/>
+          <w:szCs w:val="21"/>
+        </w:rPr>
+        <w:t> Vision username</w:t>
       </w:r>
     </w:p>
     <w:p>
@@ -4119,7 +4661,27 @@
           <w:sz w:val="21"/>
           <w:szCs w:val="21"/>
         </w:rPr>
-        <w:t># APSolute Vision password</w:t>
+        <w:t># </w:t>
+      </w:r>
+      <w:proofErr w:type="spellStart"/>
+      <w:r>
+        <w:rPr>
+          <w:rFonts w:asciiTheme="majorHAnsi" w:eastAsia="Times New Roman" w:hAnsiTheme="majorHAnsi" w:cstheme="majorHAnsi"/>
+          <w:color w:val="6A9955"/>
+          <w:sz w:val="21"/>
+          <w:szCs w:val="21"/>
+        </w:rPr>
+        <w:t>APSolute</w:t>
+      </w:r>
+      <w:proofErr w:type="spellEnd"/>
+      <w:r>
+        <w:rPr>
+          <w:rFonts w:asciiTheme="majorHAnsi" w:eastAsia="Times New Roman" w:hAnsiTheme="majorHAnsi" w:cstheme="majorHAnsi"/>
+          <w:color w:val="6A9955"/>
+          <w:sz w:val="21"/>
+          <w:szCs w:val="21"/>
+        </w:rPr>
+        <w:t> Vision password</w:t>
       </w:r>
     </w:p>
     <w:p>
@@ -4236,7 +4798,27 @@
           <w:sz w:val="21"/>
           <w:szCs w:val="21"/>
         </w:rPr>
-        <w:t>"./log/"</w:t>
+        <w:t>"</w:t>
+      </w:r>
+      <w:proofErr w:type="gramStart"/>
+      <w:r>
+        <w:rPr>
+          <w:rFonts w:asciiTheme="majorHAnsi" w:eastAsia="Times New Roman" w:hAnsiTheme="majorHAnsi" w:cstheme="majorHAnsi"/>
+          <w:color w:val="CE9178"/>
+          <w:sz w:val="21"/>
+          <w:szCs w:val="21"/>
+        </w:rPr>
+        <w:t>./</w:t>
+      </w:r>
+      <w:proofErr w:type="gramEnd"/>
+      <w:r>
+        <w:rPr>
+          <w:rFonts w:asciiTheme="majorHAnsi" w:eastAsia="Times New Roman" w:hAnsiTheme="majorHAnsi" w:cstheme="majorHAnsi"/>
+          <w:color w:val="CE9178"/>
+          <w:sz w:val="21"/>
+          <w:szCs w:val="21"/>
+        </w:rPr>
+        <w:t>log/"</w:t>
       </w:r>
       <w:r>
         <w:rPr>
@@ -4464,6 +5046,7 @@
           <w:color w:val="6A9955"/>
           <w:sz w:val="21"/>
           <w:szCs w:val="21"/>
+          <w:lang w:val="fr-FR"/>
         </w:rPr>
       </w:pPr>
       <w:r>
@@ -4472,6 +5055,7 @@
           <w:color w:val="4FC1FF"/>
           <w:sz w:val="21"/>
           <w:szCs w:val="21"/>
+          <w:lang w:val="fr-FR"/>
         </w:rPr>
         <w:t>SYSLOG_PORT</w:t>
       </w:r>
@@ -4481,6 +5065,7 @@
           <w:color w:val="D4D4D4"/>
           <w:sz w:val="21"/>
           <w:szCs w:val="21"/>
+          <w:lang w:val="fr-FR"/>
         </w:rPr>
         <w:t> = </w:t>
       </w:r>
@@ -4490,6 +5075,7 @@
           <w:color w:val="B5CEA8"/>
           <w:sz w:val="21"/>
           <w:szCs w:val="21"/>
+          <w:lang w:val="fr-FR"/>
         </w:rPr>
         <w:t>514</w:t>
       </w:r>
@@ -4499,6 +5085,7 @@
           <w:color w:val="D4D4D4"/>
           <w:sz w:val="21"/>
           <w:szCs w:val="21"/>
+          <w:lang w:val="fr-FR"/>
         </w:rPr>
         <w:t> </w:t>
       </w:r>
@@ -4508,8 +5095,31 @@
           <w:color w:val="6A9955"/>
           <w:sz w:val="21"/>
           <w:szCs w:val="21"/>
-        </w:rPr>
-        <w:t># Syslog server destination UDP port</w:t>
+          <w:lang w:val="fr-FR"/>
+        </w:rPr>
+        <w:t># </w:t>
+      </w:r>
+      <w:proofErr w:type="spellStart"/>
+      <w:r>
+        <w:rPr>
+          <w:rFonts w:asciiTheme="majorHAnsi" w:eastAsia="Times New Roman" w:hAnsiTheme="majorHAnsi" w:cstheme="majorHAnsi"/>
+          <w:color w:val="6A9955"/>
+          <w:sz w:val="21"/>
+          <w:szCs w:val="21"/>
+          <w:lang w:val="fr-FR"/>
+        </w:rPr>
+        <w:t>Syslog</w:t>
+      </w:r>
+      <w:proofErr w:type="spellEnd"/>
+      <w:r>
+        <w:rPr>
+          <w:rFonts w:asciiTheme="majorHAnsi" w:eastAsia="Times New Roman" w:hAnsiTheme="majorHAnsi" w:cstheme="majorHAnsi"/>
+          <w:color w:val="6A9955"/>
+          <w:sz w:val="21"/>
+          <w:szCs w:val="21"/>
+          <w:lang w:val="fr-FR"/>
+        </w:rPr>
+        <w:t> server destination UDP port</w:t>
       </w:r>
     </w:p>
     <w:p>
@@ -4521,6 +5131,7 @@
           <w:color w:val="6A9955"/>
           <w:sz w:val="21"/>
           <w:szCs w:val="21"/>
+          <w:lang w:val="fr-FR"/>
         </w:rPr>
       </w:pPr>
     </w:p>
@@ -4611,6 +5222,7 @@
           <w:color w:val="D4D4D4"/>
           <w:sz w:val="21"/>
           <w:szCs w:val="21"/>
+          <w:lang w:val="fr-FR"/>
         </w:rPr>
       </w:pPr>
       <w:r>
@@ -4619,6 +5231,7 @@
           <w:color w:val="4FC1FF"/>
           <w:sz w:val="21"/>
           <w:szCs w:val="21"/>
+          <w:lang w:val="fr-FR"/>
         </w:rPr>
         <w:t>SMTP_SERVER_PORT</w:t>
       </w:r>
@@ -4628,6 +5241,7 @@
           <w:color w:val="D4D4D4"/>
           <w:sz w:val="21"/>
           <w:szCs w:val="21"/>
+          <w:lang w:val="fr-FR"/>
         </w:rPr>
         <w:t> = </w:t>
       </w:r>
@@ -4637,6 +5251,7 @@
           <w:color w:val="B5CEA8"/>
           <w:sz w:val="21"/>
           <w:szCs w:val="21"/>
+          <w:lang w:val="fr-FR"/>
         </w:rPr>
         <w:t>587</w:t>
       </w:r>
@@ -4646,6 +5261,7 @@
           <w:color w:val="D4D4D4"/>
           <w:sz w:val="21"/>
           <w:szCs w:val="21"/>
+          <w:lang w:val="fr-FR"/>
         </w:rPr>
         <w:t> </w:t>
       </w:r>
@@ -4655,6 +5271,7 @@
           <w:color w:val="6A9955"/>
           <w:sz w:val="21"/>
           <w:szCs w:val="21"/>
+          <w:lang w:val="fr-FR"/>
         </w:rPr>
         <w:t># SMTP server port</w:t>
       </w:r>
@@ -4668,6 +5285,7 @@
           <w:color w:val="D4D4D4"/>
           <w:sz w:val="21"/>
           <w:szCs w:val="21"/>
+          <w:lang w:val="fr-FR"/>
         </w:rPr>
       </w:pPr>
       <w:r>
@@ -4676,6 +5294,7 @@
           <w:color w:val="4FC1FF"/>
           <w:sz w:val="21"/>
           <w:szCs w:val="21"/>
+          <w:lang w:val="fr-FR"/>
         </w:rPr>
         <w:t>SMTP_SENDER</w:t>
       </w:r>
@@ -4685,6 +5304,7 @@
           <w:color w:val="D4D4D4"/>
           <w:sz w:val="21"/>
           <w:szCs w:val="21"/>
+          <w:lang w:val="fr-FR"/>
         </w:rPr>
         <w:t> = </w:t>
       </w:r>
@@ -4694,6 +5314,7 @@
           <w:color w:val="CE9178"/>
           <w:sz w:val="21"/>
           <w:szCs w:val="21"/>
+          <w:lang w:val="fr-FR"/>
         </w:rPr>
         <w:t>'sender</w:t>
       </w:r>
@@ -4703,6 +5324,7 @@
           <w:color w:val="CE9178"/>
           <w:sz w:val="21"/>
           <w:szCs w:val="21"/>
+          <w:lang w:val="fr-FR"/>
         </w:rPr>
         <w:t>@gmail.com'</w:t>
       </w:r>
@@ -4712,6 +5334,7 @@
           <w:color w:val="D4D4D4"/>
           <w:sz w:val="21"/>
           <w:szCs w:val="21"/>
+          <w:lang w:val="fr-FR"/>
         </w:rPr>
         <w:t> </w:t>
       </w:r>
@@ -4721,8 +5344,53 @@
           <w:color w:val="6A9955"/>
           <w:sz w:val="21"/>
           <w:szCs w:val="21"/>
-        </w:rPr>
-        <w:t># Email sender address setting</w:t>
+          <w:lang w:val="fr-FR"/>
+        </w:rPr>
+        <w:t># Email </w:t>
+      </w:r>
+      <w:proofErr w:type="spellStart"/>
+      <w:r>
+        <w:rPr>
+          <w:rFonts w:asciiTheme="majorHAnsi" w:eastAsia="Times New Roman" w:hAnsiTheme="majorHAnsi" w:cstheme="majorHAnsi"/>
+          <w:color w:val="6A9955"/>
+          <w:sz w:val="21"/>
+          <w:szCs w:val="21"/>
+          <w:lang w:val="fr-FR"/>
+        </w:rPr>
+        <w:t>sender</w:t>
+      </w:r>
+      <w:proofErr w:type="spellEnd"/>
+      <w:r>
+        <w:rPr>
+          <w:rFonts w:asciiTheme="majorHAnsi" w:eastAsia="Times New Roman" w:hAnsiTheme="majorHAnsi" w:cstheme="majorHAnsi"/>
+          <w:color w:val="6A9955"/>
+          <w:sz w:val="21"/>
+          <w:szCs w:val="21"/>
+          <w:lang w:val="fr-FR"/>
+        </w:rPr>
+        <w:t> </w:t>
+      </w:r>
+      <w:proofErr w:type="spellStart"/>
+      <w:r>
+        <w:rPr>
+          <w:rFonts w:asciiTheme="majorHAnsi" w:eastAsia="Times New Roman" w:hAnsiTheme="majorHAnsi" w:cstheme="majorHAnsi"/>
+          <w:color w:val="6A9955"/>
+          <w:sz w:val="21"/>
+          <w:szCs w:val="21"/>
+          <w:lang w:val="fr-FR"/>
+        </w:rPr>
+        <w:t>address</w:t>
+      </w:r>
+      <w:proofErr w:type="spellEnd"/>
+      <w:r>
+        <w:rPr>
+          <w:rFonts w:asciiTheme="majorHAnsi" w:eastAsia="Times New Roman" w:hAnsiTheme="majorHAnsi" w:cstheme="majorHAnsi"/>
+          <w:color w:val="6A9955"/>
+          <w:sz w:val="21"/>
+          <w:szCs w:val="21"/>
+          <w:lang w:val="fr-FR"/>
+        </w:rPr>
+        <w:t> setting</w:t>
       </w:r>
     </w:p>
     <w:p>
@@ -4761,7 +5429,27 @@
           <w:sz w:val="21"/>
           <w:szCs w:val="21"/>
         </w:rPr>
-        <w:t>‘radware’</w:t>
+        <w:t>‘</w:t>
+      </w:r>
+      <w:proofErr w:type="spellStart"/>
+      <w:r>
+        <w:rPr>
+          <w:rFonts w:asciiTheme="majorHAnsi" w:eastAsia="Times New Roman" w:hAnsiTheme="majorHAnsi" w:cstheme="majorHAnsi"/>
+          <w:color w:val="CE9178"/>
+          <w:sz w:val="21"/>
+          <w:szCs w:val="21"/>
+        </w:rPr>
+        <w:t>radware</w:t>
+      </w:r>
+      <w:proofErr w:type="spellEnd"/>
+      <w:r>
+        <w:rPr>
+          <w:rFonts w:asciiTheme="majorHAnsi" w:eastAsia="Times New Roman" w:hAnsiTheme="majorHAnsi" w:cstheme="majorHAnsi"/>
+          <w:color w:val="CE9178"/>
+          <w:sz w:val="21"/>
+          <w:szCs w:val="21"/>
+        </w:rPr>
+        <w:t>’</w:t>
       </w:r>
       <w:r>
         <w:rPr>
@@ -4845,7 +5533,27 @@
           <w:sz w:val="21"/>
           <w:szCs w:val="21"/>
         </w:rPr>
-        <w:t># Email address/address list recepient/s(comma separated)</w:t>
+        <w:t># Email address/address list recepient/</w:t>
+      </w:r>
+      <w:proofErr w:type="gramStart"/>
+      <w:r>
+        <w:rPr>
+          <w:rFonts w:asciiTheme="majorHAnsi" w:eastAsia="Times New Roman" w:hAnsiTheme="majorHAnsi" w:cstheme="majorHAnsi"/>
+          <w:color w:val="6A9955"/>
+          <w:sz w:val="21"/>
+          <w:szCs w:val="21"/>
+        </w:rPr>
+        <w:t>s(</w:t>
+      </w:r>
+      <w:proofErr w:type="gramEnd"/>
+      <w:r>
+        <w:rPr>
+          <w:rFonts w:asciiTheme="majorHAnsi" w:eastAsia="Times New Roman" w:hAnsiTheme="majorHAnsi" w:cstheme="majorHAnsi"/>
+          <w:color w:val="6A9955"/>
+          <w:sz w:val="21"/>
+          <w:szCs w:val="21"/>
+        </w:rPr>
+        <w:t>comma separated)</w:t>
       </w:r>
     </w:p>
     <w:p>
@@ -4884,7 +5592,27 @@
           <w:sz w:val="21"/>
           <w:szCs w:val="21"/>
         </w:rPr>
-        <w:t>"ALARM:DP - "</w:t>
+        <w:t>"ALARM</w:t>
+      </w:r>
+      <w:proofErr w:type="gramStart"/>
+      <w:r>
+        <w:rPr>
+          <w:rFonts w:asciiTheme="majorHAnsi" w:eastAsia="Times New Roman" w:hAnsiTheme="majorHAnsi" w:cstheme="majorHAnsi"/>
+          <w:color w:val="CE9178"/>
+          <w:sz w:val="21"/>
+          <w:szCs w:val="21"/>
+        </w:rPr>
+        <w:t>:DP</w:t>
+      </w:r>
+      <w:proofErr w:type="gramEnd"/>
+      <w:r>
+        <w:rPr>
+          <w:rFonts w:asciiTheme="majorHAnsi" w:eastAsia="Times New Roman" w:hAnsiTheme="majorHAnsi" w:cstheme="majorHAnsi"/>
+          <w:color w:val="CE9178"/>
+          <w:sz w:val="21"/>
+          <w:szCs w:val="21"/>
+        </w:rPr>
+        <w:t> - "</w:t>
       </w:r>
       <w:r>
         <w:rPr>
@@ -4983,14 +5711,14 @@
           <w:rFonts w:cstheme="majorHAnsi"/>
         </w:rPr>
       </w:pPr>
-      <w:bookmarkStart w:id="13" w:name="_Toc82530409"/>
+      <w:bookmarkStart w:id="14" w:name="_Toc82530409"/>
       <w:r>
         <w:rPr>
           <w:rFonts w:cstheme="majorHAnsi"/>
         </w:rPr>
         <w:t>“main.py”</w:t>
       </w:r>
-      <w:bookmarkEnd w:id="13"/>
+      <w:bookmarkEnd w:id="14"/>
     </w:p>
     <w:p>
       <w:pPr>
@@ -5207,15 +5935,14 @@
           <w:rFonts w:cstheme="majorHAnsi"/>
         </w:rPr>
       </w:pPr>
-      <w:bookmarkStart w:id="14" w:name="_Toc82530410"/>
+      <w:bookmarkStart w:id="15" w:name="_Toc82530410"/>
       <w:r>
         <w:rPr>
           <w:rFonts w:cstheme="majorHAnsi"/>
         </w:rPr>
-        <w:lastRenderedPageBreak/>
         <w:t>“vision.py”</w:t>
       </w:r>
-      <w:bookmarkEnd w:id="14"/>
+      <w:bookmarkEnd w:id="15"/>
     </w:p>
     <w:p>
       <w:pPr>
@@ -5241,7 +5968,21 @@
         <w:rPr>
           <w:rFonts w:asciiTheme="majorHAnsi" w:hAnsiTheme="majorHAnsi" w:cstheme="majorHAnsi"/>
         </w:rPr>
-        <w:t>This file includes all the instructions how to connect to the APSolute Vision and construct proper API calls to fetch the data</w:t>
+        <w:t xml:space="preserve">This file includes all the instructions how to connect to the </w:t>
+      </w:r>
+      <w:proofErr w:type="spellStart"/>
+      <w:r>
+        <w:rPr>
+          <w:rFonts w:asciiTheme="majorHAnsi" w:hAnsiTheme="majorHAnsi" w:cstheme="majorHAnsi"/>
+        </w:rPr>
+        <w:t>APSolute</w:t>
+      </w:r>
+      <w:proofErr w:type="spellEnd"/>
+      <w:r>
+        <w:rPr>
+          <w:rFonts w:asciiTheme="majorHAnsi" w:hAnsiTheme="majorHAnsi" w:cstheme="majorHAnsi"/>
+        </w:rPr>
+        <w:t xml:space="preserve"> Vision and construct proper API calls to fetch the data</w:t>
       </w:r>
     </w:p>
     <w:p>
@@ -5259,14 +6000,14 @@
           <w:rFonts w:cstheme="majorHAnsi"/>
         </w:rPr>
       </w:pPr>
-      <w:bookmarkStart w:id="15" w:name="_Toc82530411"/>
+      <w:bookmarkStart w:id="16" w:name="_Toc82530411"/>
       <w:r>
         <w:rPr>
           <w:rFonts w:cstheme="majorHAnsi"/>
         </w:rPr>
         <w:t>logging_helper.py</w:t>
       </w:r>
-      <w:bookmarkEnd w:id="15"/>
+      <w:bookmarkEnd w:id="16"/>
     </w:p>
     <w:p>
       <w:pPr>
@@ -5292,7 +6033,21 @@
         <w:rPr>
           <w:rFonts w:asciiTheme="majorHAnsi" w:hAnsiTheme="majorHAnsi" w:cstheme="majorHAnsi"/>
         </w:rPr>
-        <w:t xml:space="preserve"> all the settings and functions for setting up the logging  and email  functionality</w:t>
+        <w:t xml:space="preserve"> all the settings and functions for setting up the </w:t>
+      </w:r>
+      <w:proofErr w:type="gramStart"/>
+      <w:r>
+        <w:rPr>
+          <w:rFonts w:asciiTheme="majorHAnsi" w:hAnsiTheme="majorHAnsi" w:cstheme="majorHAnsi"/>
+        </w:rPr>
+        <w:t>logging  and</w:t>
+      </w:r>
+      <w:proofErr w:type="gramEnd"/>
+      <w:r>
+        <w:rPr>
+          <w:rFonts w:asciiTheme="majorHAnsi" w:hAnsiTheme="majorHAnsi" w:cstheme="majorHAnsi"/>
+        </w:rPr>
+        <w:t xml:space="preserve"> email  functionality</w:t>
       </w:r>
     </w:p>
     <w:p>
@@ -5309,14 +6064,14 @@
           <w:rFonts w:cstheme="majorHAnsi"/>
         </w:rPr>
       </w:pPr>
-      <w:bookmarkStart w:id="16" w:name="_Toc82530412"/>
+      <w:bookmarkStart w:id="17" w:name="_Toc82530412"/>
       <w:r>
         <w:rPr>
           <w:rFonts w:cstheme="majorHAnsi"/>
         </w:rPr>
         <w:t>Setup</w:t>
       </w:r>
-      <w:bookmarkEnd w:id="16"/>
+      <w:bookmarkEnd w:id="17"/>
     </w:p>
     <w:p>
       <w:pPr>
@@ -5332,14 +6087,14 @@
           <w:rFonts w:cstheme="majorHAnsi"/>
         </w:rPr>
       </w:pPr>
-      <w:bookmarkStart w:id="17" w:name="_Toc82530413"/>
+      <w:bookmarkStart w:id="18" w:name="_Toc82530413"/>
       <w:r>
         <w:rPr>
           <w:rFonts w:cstheme="majorHAnsi"/>
         </w:rPr>
         <w:t>Requirements</w:t>
       </w:r>
-      <w:bookmarkEnd w:id="17"/>
+      <w:bookmarkEnd w:id="18"/>
     </w:p>
     <w:p>
       <w:pPr>
@@ -5365,7 +6120,7 @@
       <w:pPr>
         <w:pStyle w:val="Heading2"/>
       </w:pPr>
-      <w:bookmarkStart w:id="18" w:name="_Toc82530415"/>
+      <w:bookmarkStart w:id="19" w:name="_Toc82530415"/>
       <w:r>
         <w:t>Packages required - part of the standard 3.6 library- no need to install</w:t>
       </w:r>
@@ -5381,6 +6136,8 @@
           <w:szCs w:val="21"/>
         </w:rPr>
       </w:pPr>
+      <w:proofErr w:type="spellStart"/>
+      <w:proofErr w:type="gramStart"/>
       <w:r>
         <w:rPr>
           <w:rFonts w:asciiTheme="majorHAnsi" w:eastAsia="Times New Roman" w:hAnsiTheme="majorHAnsi" w:cstheme="majorHAnsi"/>
@@ -5390,6 +6147,8 @@
         </w:rPr>
         <w:t>json</w:t>
       </w:r>
+      <w:proofErr w:type="spellEnd"/>
+      <w:proofErr w:type="gramEnd"/>
     </w:p>
     <w:p>
       <w:pPr>
@@ -5402,6 +6161,7 @@
           <w:szCs w:val="21"/>
         </w:rPr>
       </w:pPr>
+      <w:proofErr w:type="gramStart"/>
       <w:r>
         <w:rPr>
           <w:rFonts w:asciiTheme="majorHAnsi" w:eastAsia="Times New Roman" w:hAnsiTheme="majorHAnsi" w:cstheme="majorHAnsi"/>
@@ -5411,6 +6171,7 @@
         </w:rPr>
         <w:t>csv</w:t>
       </w:r>
+      <w:proofErr w:type="gramEnd"/>
     </w:p>
     <w:p>
       <w:pPr>
@@ -5423,6 +6184,7 @@
           <w:szCs w:val="21"/>
         </w:rPr>
       </w:pPr>
+      <w:proofErr w:type="gramStart"/>
       <w:r>
         <w:rPr>
           <w:rFonts w:asciiTheme="majorHAnsi" w:eastAsia="Times New Roman" w:hAnsiTheme="majorHAnsi" w:cstheme="majorHAnsi"/>
@@ -5432,6 +6194,7 @@
         </w:rPr>
         <w:t>socket</w:t>
       </w:r>
+      <w:proofErr w:type="gramEnd"/>
     </w:p>
     <w:p>
       <w:pPr>
@@ -5444,6 +6207,7 @@
           <w:szCs w:val="21"/>
         </w:rPr>
       </w:pPr>
+      <w:proofErr w:type="gramStart"/>
       <w:r>
         <w:rPr>
           <w:rFonts w:asciiTheme="majorHAnsi" w:eastAsia="Times New Roman" w:hAnsiTheme="majorHAnsi" w:cstheme="majorHAnsi"/>
@@ -5453,6 +6217,7 @@
         </w:rPr>
         <w:t>logging</w:t>
       </w:r>
+      <w:proofErr w:type="gramEnd"/>
     </w:p>
     <w:p>
       <w:pPr>
@@ -5465,6 +6230,8 @@
           <w:szCs w:val="21"/>
         </w:rPr>
       </w:pPr>
+      <w:proofErr w:type="spellStart"/>
+      <w:proofErr w:type="gramStart"/>
       <w:r>
         <w:rPr>
           <w:rFonts w:asciiTheme="majorHAnsi" w:eastAsia="Times New Roman" w:hAnsiTheme="majorHAnsi" w:cstheme="majorHAnsi"/>
@@ -5474,6 +6241,8 @@
         </w:rPr>
         <w:t>smtplib</w:t>
       </w:r>
+      <w:proofErr w:type="spellEnd"/>
+      <w:proofErr w:type="gramEnd"/>
     </w:p>
     <w:p>
       <w:pPr>
@@ -5486,6 +6255,7 @@
           <w:szCs w:val="21"/>
         </w:rPr>
       </w:pPr>
+      <w:proofErr w:type="gramStart"/>
       <w:r>
         <w:rPr>
           <w:rFonts w:asciiTheme="majorHAnsi" w:eastAsia="Times New Roman" w:hAnsiTheme="majorHAnsi" w:cstheme="majorHAnsi"/>
@@ -5495,6 +6265,7 @@
         </w:rPr>
         <w:t>email</w:t>
       </w:r>
+      <w:proofErr w:type="gramEnd"/>
     </w:p>
     <w:p>
       <w:pPr>
@@ -5507,6 +6278,8 @@
           <w:szCs w:val="21"/>
         </w:rPr>
       </w:pPr>
+      <w:proofErr w:type="spellStart"/>
+      <w:proofErr w:type="gramStart"/>
       <w:r>
         <w:rPr>
           <w:rFonts w:asciiTheme="majorHAnsi" w:eastAsia="Times New Roman" w:hAnsiTheme="majorHAnsi" w:cstheme="majorHAnsi"/>
@@ -5516,6 +6289,8 @@
         </w:rPr>
         <w:t>datetime</w:t>
       </w:r>
+      <w:proofErr w:type="spellEnd"/>
+      <w:proofErr w:type="gramEnd"/>
     </w:p>
     <w:p>
       <w:pPr>
@@ -5528,6 +6303,8 @@
           <w:szCs w:val="21"/>
         </w:rPr>
       </w:pPr>
+      <w:proofErr w:type="spellStart"/>
+      <w:proofErr w:type="gramStart"/>
       <w:r>
         <w:rPr>
           <w:rFonts w:asciiTheme="majorHAnsi" w:eastAsia="Times New Roman" w:hAnsiTheme="majorHAnsi" w:cstheme="majorHAnsi"/>
@@ -5537,6 +6314,8 @@
         </w:rPr>
         <w:t>os</w:t>
       </w:r>
+      <w:proofErr w:type="spellEnd"/>
+      <w:proofErr w:type="gramEnd"/>
     </w:p>
     <w:p>
       <w:pPr>
@@ -5549,6 +6328,7 @@
           <w:szCs w:val="21"/>
         </w:rPr>
       </w:pPr>
+      <w:proofErr w:type="gramStart"/>
       <w:r>
         <w:rPr>
           <w:rFonts w:asciiTheme="majorHAnsi" w:eastAsia="Times New Roman" w:hAnsiTheme="majorHAnsi" w:cstheme="majorHAnsi"/>
@@ -5558,6 +6338,7 @@
         </w:rPr>
         <w:t>sys</w:t>
       </w:r>
+      <w:proofErr w:type="gramEnd"/>
     </w:p>
     <w:p>
       <w:pPr>
@@ -5573,7 +6354,7 @@
           <w:rFonts w:cstheme="majorHAnsi"/>
         </w:rPr>
       </w:pPr>
-      <w:bookmarkStart w:id="19" w:name="_Toc84418442"/>
+      <w:bookmarkStart w:id="20" w:name="_Toc84418442"/>
       <w:r>
         <w:rPr>
           <w:rFonts w:cstheme="majorHAnsi"/>
@@ -5586,7 +6367,7 @@
         </w:rPr>
         <w:t>ackages in use</w:t>
       </w:r>
-      <w:bookmarkEnd w:id="19"/>
+      <w:bookmarkEnd w:id="20"/>
       <w:r>
         <w:rPr>
           <w:rFonts w:cstheme="majorHAnsi"/>
@@ -5641,13 +6422,23 @@
           <w:rFonts w:asciiTheme="majorHAnsi" w:hAnsiTheme="majorHAnsi" w:cstheme="majorHAnsi"/>
         </w:rPr>
       </w:pPr>
+      <w:proofErr w:type="gramStart"/>
       <w:r>
         <w:rPr>
           <w:rFonts w:asciiTheme="majorHAnsi" w:hAnsiTheme="majorHAnsi" w:cstheme="majorHAnsi"/>
           <w:b/>
           <w:bCs/>
         </w:rPr>
-        <w:t>pip install -r requirements.txt</w:t>
+        <w:t>pip</w:t>
+      </w:r>
+      <w:proofErr w:type="gramEnd"/>
+      <w:r>
+        <w:rPr>
+          <w:rFonts w:asciiTheme="majorHAnsi" w:hAnsiTheme="majorHAnsi" w:cstheme="majorHAnsi"/>
+          <w:b/>
+          <w:bCs/>
+        </w:rPr>
+        <w:t xml:space="preserve"> install -r requirements.txt</w:t>
       </w:r>
       <w:r>
         <w:rPr>
@@ -5667,9 +6458,10 @@
         <w:rPr>
           <w:rFonts w:cstheme="majorHAnsi"/>
         </w:rPr>
+        <w:lastRenderedPageBreak/>
         <w:t>Instructions and recommendations</w:t>
       </w:r>
-      <w:bookmarkEnd w:id="18"/>
+      <w:bookmarkEnd w:id="19"/>
     </w:p>
     <w:p>
       <w:pPr>
@@ -5714,7 +6506,6 @@
         <w:rPr>
           <w:rFonts w:asciiTheme="majorHAnsi" w:hAnsiTheme="majorHAnsi" w:cstheme="majorHAnsi"/>
         </w:rPr>
-        <w:lastRenderedPageBreak/>
         <w:t xml:space="preserve">3. </w:t>
       </w:r>
       <w:r>
@@ -5760,26 +6551,66 @@
         </w:rPr>
         <w:t>4</w:t>
       </w:r>
-      <w:bookmarkStart w:id="20" w:name="_GoBack"/>
-      <w:bookmarkEnd w:id="20"/>
-      <w:r>
-        <w:rPr>
-          <w:rFonts w:asciiTheme="majorHAnsi" w:hAnsiTheme="majorHAnsi" w:cstheme="majorHAnsi"/>
-        </w:rPr>
-        <w:t>. Set up the script to run periodically (optional) though cron (linux) or windows scheduler on windows:</w:t>
-      </w:r>
-    </w:p>
-    <w:p>
-      <w:pPr>
-        <w:rPr>
-          <w:rFonts w:asciiTheme="majorHAnsi" w:hAnsiTheme="majorHAnsi" w:cstheme="majorHAnsi"/>
-        </w:rPr>
-      </w:pPr>
-      <w:r>
-        <w:rPr>
-          <w:rFonts w:asciiTheme="majorHAnsi" w:hAnsiTheme="majorHAnsi" w:cstheme="majorHAnsi"/>
-        </w:rPr>
-        <w:t>Linux cron example</w:t>
+      <w:r>
+        <w:rPr>
+          <w:rFonts w:asciiTheme="majorHAnsi" w:hAnsiTheme="majorHAnsi" w:cstheme="majorHAnsi"/>
+        </w:rPr>
+        <w:t xml:space="preserve">. Set up the script to run periodically (optional) though </w:t>
+      </w:r>
+      <w:proofErr w:type="spellStart"/>
+      <w:r>
+        <w:rPr>
+          <w:rFonts w:asciiTheme="majorHAnsi" w:hAnsiTheme="majorHAnsi" w:cstheme="majorHAnsi"/>
+        </w:rPr>
+        <w:t>cron</w:t>
+      </w:r>
+      <w:proofErr w:type="spellEnd"/>
+      <w:r>
+        <w:rPr>
+          <w:rFonts w:asciiTheme="majorHAnsi" w:hAnsiTheme="majorHAnsi" w:cstheme="majorHAnsi"/>
+        </w:rPr>
+        <w:t xml:space="preserve"> (</w:t>
+      </w:r>
+      <w:proofErr w:type="spellStart"/>
+      <w:r>
+        <w:rPr>
+          <w:rFonts w:asciiTheme="majorHAnsi" w:hAnsiTheme="majorHAnsi" w:cstheme="majorHAnsi"/>
+        </w:rPr>
+        <w:t>linux</w:t>
+      </w:r>
+      <w:proofErr w:type="spellEnd"/>
+      <w:r>
+        <w:rPr>
+          <w:rFonts w:asciiTheme="majorHAnsi" w:hAnsiTheme="majorHAnsi" w:cstheme="majorHAnsi"/>
+        </w:rPr>
+        <w:t>) or windows scheduler on windows:</w:t>
+      </w:r>
+    </w:p>
+    <w:p>
+      <w:pPr>
+        <w:rPr>
+          <w:rFonts w:asciiTheme="majorHAnsi" w:hAnsiTheme="majorHAnsi" w:cstheme="majorHAnsi"/>
+        </w:rPr>
+      </w:pPr>
+      <w:r>
+        <w:rPr>
+          <w:rFonts w:asciiTheme="majorHAnsi" w:hAnsiTheme="majorHAnsi" w:cstheme="majorHAnsi"/>
+        </w:rPr>
+        <w:t xml:space="preserve">Linux </w:t>
+      </w:r>
+      <w:proofErr w:type="spellStart"/>
+      <w:r>
+        <w:rPr>
+          <w:rFonts w:asciiTheme="majorHAnsi" w:hAnsiTheme="majorHAnsi" w:cstheme="majorHAnsi"/>
+        </w:rPr>
+        <w:t>cron</w:t>
+      </w:r>
+      <w:proofErr w:type="spellEnd"/>
+      <w:r>
+        <w:rPr>
+          <w:rFonts w:asciiTheme="majorHAnsi" w:hAnsiTheme="majorHAnsi" w:cstheme="majorHAnsi"/>
+        </w:rPr>
+        <w:t xml:space="preserve"> example</w:t>
       </w:r>
     </w:p>
     <w:p>
@@ -6111,7 +6942,21 @@
         <w:rPr>
           <w:rFonts w:asciiTheme="majorHAnsi" w:hAnsiTheme="majorHAnsi" w:cstheme="majorHAnsi"/>
         </w:rPr>
-        <w:t>registered DefensePro/</w:t>
+        <w:t xml:space="preserve">registered </w:t>
+      </w:r>
+      <w:proofErr w:type="spellStart"/>
+      <w:r>
+        <w:rPr>
+          <w:rFonts w:asciiTheme="majorHAnsi" w:hAnsiTheme="majorHAnsi" w:cstheme="majorHAnsi"/>
+        </w:rPr>
+        <w:t>DefensePro</w:t>
+      </w:r>
+      <w:proofErr w:type="spellEnd"/>
+      <w:r>
+        <w:rPr>
+          <w:rFonts w:asciiTheme="majorHAnsi" w:hAnsiTheme="majorHAnsi" w:cstheme="majorHAnsi"/>
+        </w:rPr>
+        <w:t>/</w:t>
       </w:r>
       <w:r>
         <w:rPr>
@@ -6178,6 +7023,7 @@
         <w:rPr>
           <w:rFonts w:asciiTheme="majorHAnsi" w:hAnsiTheme="majorHAnsi" w:cstheme="majorHAnsi"/>
         </w:rPr>
+        <w:lastRenderedPageBreak/>
         <w:t>Following files are mandatory in order to collect the BDOS baselines and traffic stats for low/high baselines detection.</w:t>
       </w:r>
     </w:p>
@@ -6188,12 +7034,14 @@
           <w:rFonts w:cstheme="majorHAnsi"/>
         </w:rPr>
       </w:pPr>
+      <w:proofErr w:type="spellStart"/>
       <w:r>
         <w:rPr>
           <w:rFonts w:cstheme="majorHAnsi"/>
         </w:rPr>
         <w:t>BDOStrafficRequest.json</w:t>
       </w:r>
+      <w:proofErr w:type="spellEnd"/>
     </w:p>
     <w:p>
       <w:pPr>
@@ -6255,13 +7103,14 @@
       </w:pPr>
       <w:bookmarkStart w:id="24" w:name="_“BDOS_traffic_report.json”"/>
       <w:bookmarkEnd w:id="24"/>
+      <w:proofErr w:type="spellStart"/>
       <w:r>
         <w:rPr>
           <w:rFonts w:cstheme="majorHAnsi"/>
         </w:rPr>
-        <w:lastRenderedPageBreak/>
         <w:t>BDOS_traffic_report.json</w:t>
       </w:r>
+      <w:proofErr w:type="spellEnd"/>
     </w:p>
     <w:p>
       <w:pPr>
@@ -6299,7 +7148,21 @@
         <w:rPr>
           <w:rFonts w:asciiTheme="majorHAnsi" w:hAnsiTheme="majorHAnsi" w:cstheme="majorHAnsi"/>
         </w:rPr>
-        <w:t xml:space="preserve"> and traffic stats for all registered DefensePro and policies.</w:t>
+        <w:t xml:space="preserve"> and traffic stats for all registered </w:t>
+      </w:r>
+      <w:proofErr w:type="spellStart"/>
+      <w:r>
+        <w:rPr>
+          <w:rFonts w:asciiTheme="majorHAnsi" w:hAnsiTheme="majorHAnsi" w:cstheme="majorHAnsi"/>
+        </w:rPr>
+        <w:t>DefensePro</w:t>
+      </w:r>
+      <w:proofErr w:type="spellEnd"/>
+      <w:r>
+        <w:rPr>
+          <w:rFonts w:asciiTheme="majorHAnsi" w:hAnsiTheme="majorHAnsi" w:cstheme="majorHAnsi"/>
+        </w:rPr>
+        <w:t xml:space="preserve"> and policies.</w:t>
       </w:r>
       <w:r>
         <w:rPr>
@@ -6437,7 +7300,21 @@
         <w:rPr>
           <w:rFonts w:asciiTheme="majorHAnsi" w:hAnsiTheme="majorHAnsi" w:cstheme="majorHAnsi"/>
         </w:rPr>
-        <w:t>, how many DefensePro are registered to Vision</w:t>
+        <w:t xml:space="preserve">, how many </w:t>
+      </w:r>
+      <w:proofErr w:type="spellStart"/>
+      <w:r>
+        <w:rPr>
+          <w:rFonts w:asciiTheme="majorHAnsi" w:hAnsiTheme="majorHAnsi" w:cstheme="majorHAnsi"/>
+        </w:rPr>
+        <w:t>DefensePro</w:t>
+      </w:r>
+      <w:proofErr w:type="spellEnd"/>
+      <w:r>
+        <w:rPr>
+          <w:rFonts w:asciiTheme="majorHAnsi" w:hAnsiTheme="majorHAnsi" w:cstheme="majorHAnsi"/>
+        </w:rPr>
+        <w:t xml:space="preserve"> are registered to Vision</w:t>
       </w:r>
       <w:r>
         <w:rPr>
@@ -6514,6 +7391,7 @@
           <w:rFonts w:cstheme="majorHAnsi"/>
         </w:rPr>
       </w:pPr>
+      <w:proofErr w:type="spellStart"/>
       <w:r>
         <w:rPr>
           <w:rFonts w:cstheme="majorHAnsi"/>
@@ -6526,6 +7404,7 @@
         </w:rPr>
         <w:t>StrafficRequest.json</w:t>
       </w:r>
+      <w:proofErr w:type="spellEnd"/>
     </w:p>
     <w:p>
       <w:pPr>
@@ -6573,6 +7452,7 @@
           <w:rFonts w:cstheme="majorHAnsi"/>
         </w:rPr>
       </w:pPr>
+      <w:proofErr w:type="spellStart"/>
       <w:r>
         <w:rPr>
           <w:rFonts w:cstheme="majorHAnsi"/>
@@ -6585,6 +7465,7 @@
         </w:rPr>
         <w:t>S_traffic_report.json</w:t>
       </w:r>
+      <w:proofErr w:type="spellEnd"/>
     </w:p>
     <w:p>
       <w:pPr>
@@ -6616,7 +7497,35 @@
         <w:rPr>
           <w:rFonts w:asciiTheme="majorHAnsi" w:hAnsiTheme="majorHAnsi" w:cstheme="majorHAnsi"/>
         </w:rPr>
-        <w:t xml:space="preserve"> baselines and traffic stats for all registered DefensePro and policies. It includes all the traffic raw data and is used for the data parsing at the later stage. The data collection may take long time (~3 hours) and can generate large file of data ~300MB or more, depending on how big is the environment, how many DefensePro are registered to Vision and historical data collection setting ( </w:t>
+        <w:t xml:space="preserve"> baselines and traffic stats for all registered </w:t>
+      </w:r>
+      <w:proofErr w:type="spellStart"/>
+      <w:r>
+        <w:rPr>
+          <w:rFonts w:asciiTheme="majorHAnsi" w:hAnsiTheme="majorHAnsi" w:cstheme="majorHAnsi"/>
+        </w:rPr>
+        <w:t>DefensePro</w:t>
+      </w:r>
+      <w:proofErr w:type="spellEnd"/>
+      <w:r>
+        <w:rPr>
+          <w:rFonts w:asciiTheme="majorHAnsi" w:hAnsiTheme="majorHAnsi" w:cstheme="majorHAnsi"/>
+        </w:rPr>
+        <w:t xml:space="preserve"> and policies. It includes all the traffic raw data and is used for the data parsing at the later stage. The data collection may take long time (~3 hours) and can generate large file of data ~300MB or more, depending on how big is the environment, how many </w:t>
+      </w:r>
+      <w:proofErr w:type="spellStart"/>
+      <w:r>
+        <w:rPr>
+          <w:rFonts w:asciiTheme="majorHAnsi" w:hAnsiTheme="majorHAnsi" w:cstheme="majorHAnsi"/>
+        </w:rPr>
+        <w:t>DefensePro</w:t>
+      </w:r>
+      <w:proofErr w:type="spellEnd"/>
+      <w:r>
+        <w:rPr>
+          <w:rFonts w:asciiTheme="majorHAnsi" w:hAnsiTheme="majorHAnsi" w:cstheme="majorHAnsi"/>
+        </w:rPr>
+        <w:t xml:space="preserve"> are registered to Vision and historical data collection setting ( </w:t>
       </w:r>
       <w:r>
         <w:rPr>
@@ -6683,12 +7592,14 @@
           <w:rFonts w:cstheme="majorHAnsi"/>
         </w:rPr>
       </w:pPr>
+      <w:proofErr w:type="spellStart"/>
       <w:r>
         <w:rPr>
           <w:rFonts w:cstheme="majorHAnsi"/>
         </w:rPr>
         <w:t>full_net_dic.json</w:t>
       </w:r>
+      <w:proofErr w:type="spellEnd"/>
     </w:p>
     <w:p>
       <w:pPr>
@@ -6714,8 +7625,16 @@
         <w:rPr>
           <w:rFonts w:asciiTheme="majorHAnsi" w:hAnsiTheme="majorHAnsi" w:cstheme="majorHAnsi"/>
         </w:rPr>
-        <w:t>network classes</w:t>
-      </w:r>
+        <w:t xml:space="preserve">network </w:t>
+      </w:r>
+      <w:proofErr w:type="gramStart"/>
+      <w:r>
+        <w:rPr>
+          <w:rFonts w:asciiTheme="majorHAnsi" w:hAnsiTheme="majorHAnsi" w:cstheme="majorHAnsi"/>
+        </w:rPr>
+        <w:t>classes</w:t>
+      </w:r>
+      <w:proofErr w:type="gramEnd"/>
       <w:r>
         <w:rPr>
           <w:rFonts w:asciiTheme="majorHAnsi" w:hAnsiTheme="majorHAnsi" w:cstheme="majorHAnsi"/>
@@ -6737,12 +7656,14 @@
           <w:rFonts w:cstheme="majorHAnsi"/>
         </w:rPr>
       </w:pPr>
+      <w:proofErr w:type="spellStart"/>
       <w:r>
         <w:rPr>
           <w:rFonts w:cstheme="majorHAnsi"/>
         </w:rPr>
         <w:t>full_pol_dic.json</w:t>
       </w:r>
+      <w:proofErr w:type="spellEnd"/>
     </w:p>
     <w:p>
       <w:pPr>
@@ -6762,7 +7683,50 @@
         <w:rPr>
           <w:rFonts w:asciiTheme="majorHAnsi" w:hAnsiTheme="majorHAnsi" w:cstheme="majorHAnsi"/>
         </w:rPr>
-        <w:t>“full_pol_dic.json” is generated once the data collection is complete, it stores all the information for all the policies for all the registered DefensePro’s in the APSolute Vision and is used for the further data parsing.</w:t>
+        <w:lastRenderedPageBreak/>
+        <w:t>“</w:t>
+      </w:r>
+      <w:proofErr w:type="spellStart"/>
+      <w:r>
+        <w:rPr>
+          <w:rFonts w:asciiTheme="majorHAnsi" w:hAnsiTheme="majorHAnsi" w:cstheme="majorHAnsi"/>
+        </w:rPr>
+        <w:t>full_pol_dic.json</w:t>
+      </w:r>
+      <w:proofErr w:type="spellEnd"/>
+      <w:r>
+        <w:rPr>
+          <w:rFonts w:asciiTheme="majorHAnsi" w:hAnsiTheme="majorHAnsi" w:cstheme="majorHAnsi"/>
+        </w:rPr>
+        <w:t xml:space="preserve">” is generated once the data collection is complete, it stores all the information for all the policies for all the registered </w:t>
+      </w:r>
+      <w:proofErr w:type="spellStart"/>
+      <w:r>
+        <w:rPr>
+          <w:rFonts w:asciiTheme="majorHAnsi" w:hAnsiTheme="majorHAnsi" w:cstheme="majorHAnsi"/>
+        </w:rPr>
+        <w:t>DefensePro’s</w:t>
+      </w:r>
+      <w:proofErr w:type="spellEnd"/>
+      <w:r>
+        <w:rPr>
+          <w:rFonts w:asciiTheme="majorHAnsi" w:hAnsiTheme="majorHAnsi" w:cstheme="majorHAnsi"/>
+        </w:rPr>
+        <w:t xml:space="preserve"> in the </w:t>
+      </w:r>
+      <w:proofErr w:type="spellStart"/>
+      <w:r>
+        <w:rPr>
+          <w:rFonts w:asciiTheme="majorHAnsi" w:hAnsiTheme="majorHAnsi" w:cstheme="majorHAnsi"/>
+        </w:rPr>
+        <w:t>APSolute</w:t>
+      </w:r>
+      <w:proofErr w:type="spellEnd"/>
+      <w:r>
+        <w:rPr>
+          <w:rFonts w:asciiTheme="majorHAnsi" w:hAnsiTheme="majorHAnsi" w:cstheme="majorHAnsi"/>
+        </w:rPr>
+        <w:t xml:space="preserve"> Vision and is used for the further data parsing.</w:t>
       </w:r>
     </w:p>
     <w:p>
@@ -6855,7 +7819,21 @@
         <w:rPr>
           <w:rFonts w:asciiTheme="majorHAnsi" w:hAnsiTheme="majorHAnsi" w:cstheme="majorHAnsi"/>
         </w:rPr>
-        <w:t>“BDOS_traffic_report.json”</w:t>
+        <w:t>“</w:t>
+      </w:r>
+      <w:proofErr w:type="spellStart"/>
+      <w:r>
+        <w:rPr>
+          <w:rFonts w:asciiTheme="majorHAnsi" w:hAnsiTheme="majorHAnsi" w:cstheme="majorHAnsi"/>
+        </w:rPr>
+        <w:t>BDOS_traffic_report.json</w:t>
+      </w:r>
+      <w:proofErr w:type="spellEnd"/>
+      <w:r>
+        <w:rPr>
+          <w:rFonts w:asciiTheme="majorHAnsi" w:hAnsiTheme="majorHAnsi" w:cstheme="majorHAnsi"/>
+        </w:rPr>
+        <w:t>”</w:t>
       </w:r>
       <w:r>
         <w:rPr>
@@ -6873,7 +7851,21 @@
         <w:rPr>
           <w:rFonts w:asciiTheme="majorHAnsi" w:hAnsiTheme="majorHAnsi" w:cstheme="majorHAnsi"/>
         </w:rPr>
-        <w:t>“DNS_traffic_report.json”</w:t>
+        <w:t>“</w:t>
+      </w:r>
+      <w:proofErr w:type="spellStart"/>
+      <w:r>
+        <w:rPr>
+          <w:rFonts w:asciiTheme="majorHAnsi" w:hAnsiTheme="majorHAnsi" w:cstheme="majorHAnsi"/>
+        </w:rPr>
+        <w:t>DNS_traffic_report.json</w:t>
+      </w:r>
+      <w:proofErr w:type="spellEnd"/>
+      <w:r>
+        <w:rPr>
+          <w:rFonts w:asciiTheme="majorHAnsi" w:hAnsiTheme="majorHAnsi" w:cstheme="majorHAnsi"/>
+        </w:rPr>
+        <w:t>”</w:t>
       </w:r>
       <w:r>
         <w:rPr>
@@ -7005,7 +7997,35 @@
         <w:rPr>
           <w:rFonts w:asciiTheme="majorHAnsi" w:hAnsiTheme="majorHAnsi" w:cstheme="majorHAnsi"/>
         </w:rPr>
-        <w:t>s will be sent to the email address/es defined in”config.py” as variables by default.</w:t>
+        <w:t>s will be sent to the email address/</w:t>
+      </w:r>
+      <w:proofErr w:type="spellStart"/>
+      <w:r>
+        <w:rPr>
+          <w:rFonts w:asciiTheme="majorHAnsi" w:hAnsiTheme="majorHAnsi" w:cstheme="majorHAnsi"/>
+        </w:rPr>
+        <w:t>es</w:t>
+      </w:r>
+      <w:proofErr w:type="spellEnd"/>
+      <w:r>
+        <w:rPr>
+          <w:rFonts w:asciiTheme="majorHAnsi" w:hAnsiTheme="majorHAnsi" w:cstheme="majorHAnsi"/>
+        </w:rPr>
+        <w:t xml:space="preserve"> defined </w:t>
+      </w:r>
+      <w:proofErr w:type="spellStart"/>
+      <w:r>
+        <w:rPr>
+          <w:rFonts w:asciiTheme="majorHAnsi" w:hAnsiTheme="majorHAnsi" w:cstheme="majorHAnsi"/>
+        </w:rPr>
+        <w:t>in”config.py</w:t>
+      </w:r>
+      <w:proofErr w:type="spellEnd"/>
+      <w:r>
+        <w:rPr>
+          <w:rFonts w:asciiTheme="majorHAnsi" w:hAnsiTheme="majorHAnsi" w:cstheme="majorHAnsi"/>
+        </w:rPr>
+        <w:t>” as variables by default.</w:t>
       </w:r>
     </w:p>
     <w:p>
@@ -9208,7 +10228,7 @@
 </file>
 
 <file path=customXml/itemProps1.xml><?xml version="1.0" encoding="utf-8"?>
-<ds:datastoreItem xmlns:ds="http://schemas.openxmlformats.org/officeDocument/2006/customXml" ds:itemID="{98BB3BF4-A741-4409-A79E-016874CA4BD4}">
+<ds:datastoreItem xmlns:ds="http://schemas.openxmlformats.org/officeDocument/2006/customXml" ds:itemID="{DF1219FF-6157-4731-B9EA-A607EAAEE01D}">
   <ds:schemaRefs>
     <ds:schemaRef ds:uri="http://schemas.openxmlformats.org/officeDocument/2006/bibliography"/>
   </ds:schemaRefs>

</xml_diff>

<commit_message>
V2.1 Do not attempt collecting BDOS and DNS if policy is disabled
</commit_message>
<xml_diff>
--- a/readme.docx
+++ b/readme.docx
@@ -2776,6 +2776,24 @@
           <w:rFonts w:asciiTheme="majorHAnsi" w:hAnsiTheme="majorHAnsi" w:cstheme="majorHAnsi"/>
         </w:rPr>
         <w:t>enhancement</w:t>
+      </w:r>
+    </w:p>
+    <w:p>
+      <w:pPr>
+        <w:pStyle w:val="ListParagraph"/>
+        <w:numPr>
+          <w:ilvl w:val="0"/>
+          <w:numId w:val="3"/>
+        </w:numPr>
+        <w:rPr>
+          <w:rFonts w:asciiTheme="majorHAnsi" w:hAnsiTheme="majorHAnsi" w:cstheme="majorHAnsi"/>
+        </w:rPr>
+      </w:pPr>
+      <w:r>
+        <w:rPr>
+          <w:rFonts w:asciiTheme="majorHAnsi" w:hAnsiTheme="majorHAnsi" w:cstheme="majorHAnsi"/>
+        </w:rPr>
+        <w:t>Do not attempt collecting BDOS and DNS stats if policy state is disabled</w:t>
       </w:r>
       <w:bookmarkStart w:id="1" w:name="_GoBack"/>
       <w:bookmarkEnd w:id="1"/>
@@ -10228,7 +10246,7 @@
 </file>
 
 <file path=customXml/itemProps1.xml><?xml version="1.0" encoding="utf-8"?>
-<ds:datastoreItem xmlns:ds="http://schemas.openxmlformats.org/officeDocument/2006/customXml" ds:itemID="{DF1219FF-6157-4731-B9EA-A607EAAEE01D}">
+<ds:datastoreItem xmlns:ds="http://schemas.openxmlformats.org/officeDocument/2006/customXml" ds:itemID="{CCA225BF-A237-4CFC-B3B9-60EF9A734340}">
   <ds:schemaRefs>
     <ds:schemaRef ds:uri="http://schemas.openxmlformats.org/officeDocument/2006/bibliography"/>
   </ds:schemaRefs>

</xml_diff>

<commit_message>
V2.2 New feature- detect UDP Normal baselines if less than 100Mbps(configurable)
</commit_message>
<xml_diff>
--- a/readme.docx
+++ b/readme.docx
@@ -2795,8 +2795,37 @@
         </w:rPr>
         <w:t>Do not attempt collecting BDOS and DNS stats if policy state is disabled</w:t>
       </w:r>
-      <w:bookmarkStart w:id="1" w:name="_GoBack"/>
-      <w:bookmarkEnd w:id="1"/>
+    </w:p>
+    <w:p>
+      <w:pPr>
+        <w:rPr>
+          <w:rFonts w:asciiTheme="majorHAnsi" w:hAnsiTheme="majorHAnsi" w:cstheme="majorHAnsi"/>
+        </w:rPr>
+      </w:pPr>
+      <w:r>
+        <w:rPr>
+          <w:rFonts w:asciiTheme="majorHAnsi" w:hAnsiTheme="majorHAnsi" w:cstheme="majorHAnsi"/>
+        </w:rPr>
+        <w:t>V2.2</w:t>
+      </w:r>
+    </w:p>
+    <w:p>
+      <w:pPr>
+        <w:pStyle w:val="ListParagraph"/>
+        <w:numPr>
+          <w:ilvl w:val="0"/>
+          <w:numId w:val="3"/>
+        </w:numPr>
+        <w:rPr>
+          <w:rFonts w:asciiTheme="majorHAnsi" w:hAnsiTheme="majorHAnsi" w:cstheme="majorHAnsi"/>
+        </w:rPr>
+      </w:pPr>
+      <w:r>
+        <w:rPr>
+          <w:rFonts w:asciiTheme="majorHAnsi" w:hAnsiTheme="majorHAnsi" w:cstheme="majorHAnsi"/>
+        </w:rPr>
+        <w:t>New feature- detect UDP Normal baselines if less than 100Mbps(configurable)</w:t>
+      </w:r>
     </w:p>
     <w:p>
       <w:pPr>
@@ -2930,14 +2959,14 @@
           <w:rFonts w:cstheme="majorHAnsi"/>
         </w:rPr>
       </w:pPr>
-      <w:bookmarkStart w:id="2" w:name="_Toc82530400"/>
+      <w:bookmarkStart w:id="1" w:name="_Toc82530400"/>
       <w:r>
         <w:rPr>
           <w:rFonts w:cstheme="majorHAnsi"/>
         </w:rPr>
         <w:t>Overview</w:t>
       </w:r>
-      <w:bookmarkEnd w:id="2"/>
+      <w:bookmarkEnd w:id="1"/>
       <w:r>
         <w:rPr>
           <w:rFonts w:cstheme="majorHAnsi"/>
@@ -3270,7 +3299,6 @@
           <w:rStyle w:val="fontstyle01"/>
           <w:rFonts w:asciiTheme="majorHAnsi" w:hAnsiTheme="majorHAnsi" w:cstheme="majorHAnsi"/>
         </w:rPr>
-        <w:lastRenderedPageBreak/>
         <w:t>IMPORTANT</w:t>
       </w:r>
       <w:r>
@@ -3325,418 +3353,425 @@
           <w:rFonts w:cstheme="majorHAnsi"/>
         </w:rPr>
       </w:pPr>
-      <w:bookmarkStart w:id="3" w:name="_Toc82530401"/>
+      <w:bookmarkStart w:id="2" w:name="_Toc82530401"/>
       <w:r>
         <w:rPr>
           <w:rFonts w:cstheme="majorHAnsi"/>
         </w:rPr>
         <w:t>Script Output</w:t>
       </w:r>
+      <w:bookmarkEnd w:id="2"/>
+    </w:p>
+    <w:p>
+      <w:pPr>
+        <w:rPr>
+          <w:rFonts w:asciiTheme="majorHAnsi" w:hAnsiTheme="majorHAnsi" w:cstheme="majorHAnsi"/>
+        </w:rPr>
+      </w:pPr>
+    </w:p>
+    <w:p>
+      <w:pPr>
+        <w:rPr>
+          <w:rFonts w:asciiTheme="majorHAnsi" w:hAnsiTheme="majorHAnsi" w:cstheme="majorHAnsi"/>
+        </w:rPr>
+      </w:pPr>
+      <w:r>
+        <w:rPr>
+          <w:rFonts w:asciiTheme="majorHAnsi" w:hAnsiTheme="majorHAnsi" w:cstheme="majorHAnsi"/>
+        </w:rPr>
+        <w:t>The script output includes 2</w:t>
+      </w:r>
+      <w:r>
+        <w:rPr>
+          <w:rFonts w:asciiTheme="majorHAnsi" w:hAnsiTheme="majorHAnsi" w:cstheme="majorHAnsi"/>
+        </w:rPr>
+        <w:t xml:space="preserve"> reports in csv format:</w:t>
+      </w:r>
+    </w:p>
+    <w:p>
+      <w:pPr>
+        <w:rPr>
+          <w:rFonts w:asciiTheme="majorHAnsi" w:hAnsiTheme="majorHAnsi" w:cstheme="majorHAnsi"/>
+        </w:rPr>
+      </w:pPr>
+      <w:bookmarkStart w:id="3" w:name="_DefensePro_Best_Practice"/>
       <w:bookmarkEnd w:id="3"/>
     </w:p>
     <w:p>
       <w:pPr>
-        <w:rPr>
-          <w:rFonts w:asciiTheme="majorHAnsi" w:hAnsiTheme="majorHAnsi" w:cstheme="majorHAnsi"/>
-        </w:rPr>
-      </w:pPr>
-    </w:p>
-    <w:p>
-      <w:pPr>
-        <w:rPr>
-          <w:rFonts w:asciiTheme="majorHAnsi" w:hAnsiTheme="majorHAnsi" w:cstheme="majorHAnsi"/>
-        </w:rPr>
-      </w:pPr>
-      <w:r>
-        <w:rPr>
-          <w:rFonts w:asciiTheme="majorHAnsi" w:hAnsiTheme="majorHAnsi" w:cstheme="majorHAnsi"/>
-        </w:rPr>
-        <w:t>The script output includes 2</w:t>
-      </w:r>
-      <w:r>
-        <w:rPr>
-          <w:rFonts w:asciiTheme="majorHAnsi" w:hAnsiTheme="majorHAnsi" w:cstheme="majorHAnsi"/>
-        </w:rPr>
-        <w:t xml:space="preserve"> reports in csv format:</w:t>
-      </w:r>
-    </w:p>
-    <w:p>
-      <w:pPr>
-        <w:rPr>
-          <w:rFonts w:asciiTheme="majorHAnsi" w:hAnsiTheme="majorHAnsi" w:cstheme="majorHAnsi"/>
-        </w:rPr>
-      </w:pPr>
-      <w:bookmarkStart w:id="4" w:name="_DefensePro_Best_Practice"/>
+        <w:pStyle w:val="Heading2"/>
+        <w:rPr>
+          <w:rFonts w:cstheme="majorHAnsi"/>
+        </w:rPr>
+      </w:pPr>
+      <w:bookmarkStart w:id="4" w:name="_DefensePro_BDOS_baselines"/>
+      <w:bookmarkStart w:id="5" w:name="_Toc82530403"/>
       <w:bookmarkEnd w:id="4"/>
-    </w:p>
-    <w:p>
-      <w:pPr>
-        <w:pStyle w:val="Heading2"/>
+      <w:r>
         <w:rPr>
           <w:rFonts w:cstheme="majorHAnsi"/>
         </w:rPr>
-      </w:pPr>
-      <w:bookmarkStart w:id="5" w:name="_DefensePro_BDOS_baselines"/>
-      <w:bookmarkStart w:id="6" w:name="_Toc82530403"/>
+        <w:t>1</w:t>
+      </w:r>
+      <w:r>
+        <w:rPr>
+          <w:rFonts w:cstheme="majorHAnsi"/>
+        </w:rPr>
+        <w:t xml:space="preserve">. </w:t>
+      </w:r>
+      <w:proofErr w:type="spellStart"/>
+      <w:r>
+        <w:rPr>
+          <w:rFonts w:cstheme="majorHAnsi"/>
+        </w:rPr>
+        <w:t>DefensePro</w:t>
+      </w:r>
+      <w:proofErr w:type="spellEnd"/>
+      <w:r>
+        <w:rPr>
+          <w:rFonts w:cstheme="majorHAnsi"/>
+        </w:rPr>
+        <w:t xml:space="preserve"> BDOS baselines that are set too low report (low_bdos_baselines.csv)</w:t>
+      </w:r>
       <w:bookmarkEnd w:id="5"/>
-      <w:r>
+    </w:p>
+    <w:p>
+      <w:pPr>
+        <w:rPr>
+          <w:rFonts w:asciiTheme="majorHAnsi" w:hAnsiTheme="majorHAnsi" w:cstheme="majorHAnsi"/>
+        </w:rPr>
+      </w:pPr>
+    </w:p>
+    <w:p>
+      <w:pPr>
+        <w:rPr>
+          <w:rFonts w:asciiTheme="majorHAnsi" w:hAnsiTheme="majorHAnsi" w:cstheme="majorHAnsi"/>
+        </w:rPr>
+      </w:pPr>
+      <w:r>
+        <w:rPr>
+          <w:rFonts w:asciiTheme="majorHAnsi" w:hAnsiTheme="majorHAnsi" w:cstheme="majorHAnsi"/>
+        </w:rPr>
+        <w:t xml:space="preserve">“low_bdos_baselines.csv” report lists all policies with </w:t>
+      </w:r>
+      <w:r>
+        <w:rPr>
+          <w:rFonts w:asciiTheme="majorHAnsi" w:hAnsiTheme="majorHAnsi" w:cstheme="majorHAnsi"/>
+        </w:rPr>
+        <w:t>BDOS</w:t>
+      </w:r>
+      <w:r>
+        <w:rPr>
+          <w:rFonts w:asciiTheme="majorHAnsi" w:hAnsiTheme="majorHAnsi" w:cstheme="majorHAnsi"/>
+        </w:rPr>
+        <w:t xml:space="preserve"> baselines that are set too low.</w:t>
+      </w:r>
+    </w:p>
+    <w:p>
+      <w:pPr>
+        <w:rPr>
+          <w:rFonts w:asciiTheme="majorHAnsi" w:hAnsiTheme="majorHAnsi" w:cstheme="majorHAnsi"/>
+        </w:rPr>
+      </w:pPr>
+    </w:p>
+    <w:p>
+      <w:pPr>
+        <w:pStyle w:val="Heading3"/>
         <w:rPr>
           <w:rFonts w:cstheme="majorHAnsi"/>
         </w:rPr>
-        <w:t>1</w:t>
-      </w:r>
+      </w:pPr>
+      <w:bookmarkStart w:id="6" w:name="_Toc82530404"/>
       <w:r>
         <w:rPr>
           <w:rFonts w:cstheme="majorHAnsi"/>
         </w:rPr>
-        <w:t xml:space="preserve">. </w:t>
+        <w:t>How does Low BDOS baselines detection works</w:t>
+      </w:r>
+      <w:bookmarkEnd w:id="6"/>
+    </w:p>
+    <w:p>
+      <w:pPr>
+        <w:rPr>
+          <w:rFonts w:asciiTheme="majorHAnsi" w:hAnsiTheme="majorHAnsi" w:cstheme="majorHAnsi"/>
+        </w:rPr>
+      </w:pPr>
+    </w:p>
+    <w:p>
+      <w:pPr>
+        <w:rPr>
+          <w:rFonts w:asciiTheme="majorHAnsi" w:hAnsiTheme="majorHAnsi" w:cstheme="majorHAnsi"/>
+        </w:rPr>
+      </w:pPr>
+      <w:r>
+        <w:rPr>
+          <w:rFonts w:asciiTheme="majorHAnsi" w:hAnsiTheme="majorHAnsi" w:cstheme="majorHAnsi"/>
+        </w:rPr>
+        <w:t xml:space="preserve">The script </w:t>
+      </w:r>
+      <w:r>
+        <w:rPr>
+          <w:rFonts w:asciiTheme="majorHAnsi" w:hAnsiTheme="majorHAnsi" w:cstheme="majorHAnsi"/>
+        </w:rPr>
+        <w:t xml:space="preserve">collects historical checkpoints (every 20 minutes) of traffic utilization in bps and BDOS Normal baseline. Historical timeframe is configurable in days. If historical timeframe is configured to 1 day, total of 24 hours * 60 = 1440 (converted to minutes) / 20 (checkpoint is taken every 20 min) </w:t>
+      </w:r>
+      <w:proofErr w:type="gramStart"/>
+      <w:r>
+        <w:rPr>
+          <w:rFonts w:asciiTheme="majorHAnsi" w:hAnsiTheme="majorHAnsi" w:cstheme="majorHAnsi"/>
+        </w:rPr>
+        <w:t>=  72</w:t>
+      </w:r>
+      <w:proofErr w:type="gramEnd"/>
+      <w:r>
+        <w:rPr>
+          <w:rFonts w:asciiTheme="majorHAnsi" w:hAnsiTheme="majorHAnsi" w:cstheme="majorHAnsi"/>
+        </w:rPr>
+        <w:t xml:space="preserve"> total checkpoints of traffic statistics is collected.</w:t>
+      </w:r>
+    </w:p>
+    <w:p>
+      <w:pPr>
+        <w:pStyle w:val="Heading4"/>
+        <w:rPr>
+          <w:rFonts w:cstheme="majorHAnsi"/>
+        </w:rPr>
+      </w:pPr>
+      <w:r>
+        <w:rPr>
+          <w:rFonts w:cstheme="majorHAnsi"/>
+        </w:rPr>
+        <w:t>Virtual baseline</w:t>
+      </w:r>
+    </w:p>
+    <w:p>
+      <w:pPr>
+        <w:rPr>
+          <w:rFonts w:asciiTheme="majorHAnsi" w:hAnsiTheme="majorHAnsi" w:cstheme="majorHAnsi"/>
+        </w:rPr>
+      </w:pPr>
+      <w:r>
+        <w:rPr>
+          <w:rFonts w:asciiTheme="majorHAnsi" w:hAnsiTheme="majorHAnsi" w:cstheme="majorHAnsi"/>
+        </w:rPr>
+        <w:t xml:space="preserve">The script </w:t>
+      </w:r>
+      <w:r>
+        <w:rPr>
+          <w:rFonts w:asciiTheme="majorHAnsi" w:hAnsiTheme="majorHAnsi" w:cstheme="majorHAnsi"/>
+        </w:rPr>
+        <w:t>creates a virtual configurable baseline which is d</w:t>
+      </w:r>
+      <w:r>
+        <w:rPr>
+          <w:rFonts w:asciiTheme="majorHAnsi" w:hAnsiTheme="majorHAnsi" w:cstheme="majorHAnsi"/>
+        </w:rPr>
+        <w:t xml:space="preserve">erived from the Normal baseline. </w:t>
+      </w:r>
+    </w:p>
+    <w:p>
+      <w:pPr>
+        <w:rPr>
+          <w:rFonts w:asciiTheme="majorHAnsi" w:hAnsiTheme="majorHAnsi" w:cstheme="majorHAnsi"/>
+        </w:rPr>
+      </w:pPr>
+      <w:r>
+        <w:rPr>
+          <w:rFonts w:asciiTheme="majorHAnsi" w:hAnsiTheme="majorHAnsi" w:cstheme="majorHAnsi"/>
+        </w:rPr>
+        <w:t>Virtual baseline allows additional sensitivity customization. Virtual baseline can be set to be</w:t>
+      </w:r>
+    </w:p>
+    <w:p>
+      <w:pPr>
+        <w:rPr>
+          <w:rFonts w:asciiTheme="majorHAnsi" w:hAnsiTheme="majorHAnsi" w:cstheme="majorHAnsi"/>
+        </w:rPr>
+      </w:pPr>
+      <w:r>
+        <w:rPr>
+          <w:rFonts w:asciiTheme="majorHAnsi" w:hAnsiTheme="majorHAnsi" w:cstheme="majorHAnsi"/>
+        </w:rPr>
+        <w:t xml:space="preserve">1. Lower than an actual Normal Baseline (the </w:t>
       </w:r>
       <w:proofErr w:type="spellStart"/>
       <w:r>
         <w:rPr>
-          <w:rFonts w:cstheme="majorHAnsi"/>
-        </w:rPr>
-        <w:t>DefensePro</w:t>
+          <w:rFonts w:asciiTheme="majorHAnsi" w:hAnsiTheme="majorHAnsi" w:cstheme="majorHAnsi"/>
+        </w:rPr>
+        <w:t>Greeen</w:t>
       </w:r>
       <w:proofErr w:type="spellEnd"/>
       <w:r>
         <w:rPr>
-          <w:rFonts w:cstheme="majorHAnsi"/>
-        </w:rPr>
-        <w:t xml:space="preserve"> BDOS baselines that are set too low report (low_bdos_baselines.csv)</w:t>
-      </w:r>
-      <w:bookmarkEnd w:id="6"/>
-    </w:p>
-    <w:p>
-      <w:pPr>
-        <w:rPr>
-          <w:rFonts w:asciiTheme="majorHAnsi" w:hAnsiTheme="majorHAnsi" w:cstheme="majorHAnsi"/>
-        </w:rPr>
-      </w:pPr>
-    </w:p>
-    <w:p>
-      <w:pPr>
-        <w:rPr>
-          <w:rFonts w:asciiTheme="majorHAnsi" w:hAnsiTheme="majorHAnsi" w:cstheme="majorHAnsi"/>
-        </w:rPr>
-      </w:pPr>
-      <w:r>
-        <w:rPr>
-          <w:rFonts w:asciiTheme="majorHAnsi" w:hAnsiTheme="majorHAnsi" w:cstheme="majorHAnsi"/>
-        </w:rPr>
-        <w:t xml:space="preserve">“low_bdos_baselines.csv” report lists all policies with </w:t>
-      </w:r>
-      <w:r>
-        <w:rPr>
-          <w:rFonts w:asciiTheme="majorHAnsi" w:hAnsiTheme="majorHAnsi" w:cstheme="majorHAnsi"/>
-        </w:rPr>
-        <w:t>BDOS</w:t>
-      </w:r>
-      <w:r>
-        <w:rPr>
-          <w:rFonts w:asciiTheme="majorHAnsi" w:hAnsiTheme="majorHAnsi" w:cstheme="majorHAnsi"/>
-        </w:rPr>
-        <w:t xml:space="preserve"> baselines that are set too low.</w:t>
-      </w:r>
-    </w:p>
-    <w:p>
-      <w:pPr>
-        <w:rPr>
-          <w:rFonts w:asciiTheme="majorHAnsi" w:hAnsiTheme="majorHAnsi" w:cstheme="majorHAnsi"/>
-        </w:rPr>
-      </w:pPr>
-    </w:p>
-    <w:p>
-      <w:pPr>
-        <w:pStyle w:val="Heading3"/>
-        <w:rPr>
-          <w:rFonts w:cstheme="majorHAnsi"/>
-        </w:rPr>
-      </w:pPr>
-      <w:bookmarkStart w:id="7" w:name="_Toc82530404"/>
-      <w:r>
-        <w:rPr>
-          <w:rFonts w:cstheme="majorHAnsi"/>
-        </w:rPr>
-        <w:t>How does Low BDOS baselines detection works</w:t>
-      </w:r>
-      <w:bookmarkEnd w:id="7"/>
-    </w:p>
-    <w:p>
-      <w:pPr>
-        <w:rPr>
-          <w:rFonts w:asciiTheme="majorHAnsi" w:hAnsiTheme="majorHAnsi" w:cstheme="majorHAnsi"/>
-        </w:rPr>
-      </w:pPr>
-    </w:p>
-    <w:p>
-      <w:pPr>
-        <w:rPr>
-          <w:rFonts w:asciiTheme="majorHAnsi" w:hAnsiTheme="majorHAnsi" w:cstheme="majorHAnsi"/>
-        </w:rPr>
-      </w:pPr>
-      <w:r>
-        <w:rPr>
-          <w:rFonts w:asciiTheme="majorHAnsi" w:hAnsiTheme="majorHAnsi" w:cstheme="majorHAnsi"/>
-        </w:rPr>
-        <w:t xml:space="preserve">The script </w:t>
-      </w:r>
-      <w:r>
-        <w:rPr>
-          <w:rFonts w:asciiTheme="majorHAnsi" w:hAnsiTheme="majorHAnsi" w:cstheme="majorHAnsi"/>
-        </w:rPr>
-        <w:t xml:space="preserve">collects historical checkpoints (every 20 minutes) of traffic utilization in bps and BDOS Normal baseline. Historical timeframe is configurable in days. If historical timeframe is configured to 1 day, total of 24 hours * 60 = 1440 (converted to minutes) / 20 (checkpoint is taken every 20 min) </w:t>
+          <w:rFonts w:asciiTheme="majorHAnsi" w:hAnsiTheme="majorHAnsi" w:cstheme="majorHAnsi"/>
+        </w:rPr>
+        <w:t xml:space="preserve"> Line) = higher sensitivity, allowing reacting on traffic approaching the Normal Baseline ahead of time, for example at 70%,80%, 90%  etc.</w:t>
+      </w:r>
+    </w:p>
+    <w:p>
+      <w:pPr>
+        <w:rPr>
+          <w:rFonts w:asciiTheme="majorHAnsi" w:hAnsiTheme="majorHAnsi" w:cstheme="majorHAnsi"/>
+        </w:rPr>
+      </w:pPr>
+    </w:p>
+    <w:p>
+      <w:pPr>
+        <w:rPr>
+          <w:rFonts w:asciiTheme="majorHAnsi" w:hAnsiTheme="majorHAnsi" w:cstheme="majorHAnsi"/>
+        </w:rPr>
+      </w:pPr>
+      <w:r>
+        <w:rPr>
+          <w:rFonts w:asciiTheme="majorHAnsi" w:hAnsiTheme="majorHAnsi" w:cstheme="majorHAnsi"/>
+        </w:rPr>
+        <w:t>2. Higher than an actual Normal baseline = lower sensitivity, allowing to react only when it is really critical and close to the Suspect Edge baseline (Yellow line).</w:t>
+      </w:r>
+    </w:p>
+    <w:p>
+      <w:pPr>
+        <w:rPr>
+          <w:rFonts w:asciiTheme="majorHAnsi" w:hAnsiTheme="majorHAnsi" w:cstheme="majorHAnsi"/>
+        </w:rPr>
+      </w:pPr>
+      <w:r>
+        <w:rPr>
+          <w:rFonts w:asciiTheme="majorHAnsi" w:hAnsiTheme="majorHAnsi" w:cstheme="majorHAnsi"/>
+        </w:rPr>
+        <w:t xml:space="preserve">Virtual baseline can be </w:t>
       </w:r>
       <w:proofErr w:type="gramStart"/>
       <w:r>
         <w:rPr>
           <w:rFonts w:asciiTheme="majorHAnsi" w:hAnsiTheme="majorHAnsi" w:cstheme="majorHAnsi"/>
         </w:rPr>
-        <w:t>=  72</w:t>
+        <w:t>set  using</w:t>
       </w:r>
       <w:proofErr w:type="gramEnd"/>
       <w:r>
         <w:rPr>
           <w:rFonts w:asciiTheme="majorHAnsi" w:hAnsiTheme="majorHAnsi" w:cstheme="majorHAnsi"/>
         </w:rPr>
-        <w:t xml:space="preserve"> total checkpoints of traffic statistics is collected.</w:t>
-      </w:r>
-    </w:p>
-    <w:p>
-      <w:pPr>
-        <w:pStyle w:val="Heading4"/>
-        <w:rPr>
-          <w:rFonts w:cstheme="majorHAnsi"/>
-        </w:rPr>
-      </w:pPr>
-      <w:r>
-        <w:rPr>
-          <w:rFonts w:cstheme="majorHAnsi"/>
-        </w:rPr>
-        <w:t>Virtual baseline</w:t>
-      </w:r>
-    </w:p>
-    <w:p>
-      <w:pPr>
-        <w:rPr>
-          <w:rFonts w:asciiTheme="majorHAnsi" w:hAnsiTheme="majorHAnsi" w:cstheme="majorHAnsi"/>
-        </w:rPr>
-      </w:pPr>
-      <w:r>
-        <w:rPr>
-          <w:rFonts w:asciiTheme="majorHAnsi" w:hAnsiTheme="majorHAnsi" w:cstheme="majorHAnsi"/>
-        </w:rPr>
-        <w:t xml:space="preserve">The script </w:t>
-      </w:r>
-      <w:r>
-        <w:rPr>
-          <w:rFonts w:asciiTheme="majorHAnsi" w:hAnsiTheme="majorHAnsi" w:cstheme="majorHAnsi"/>
-        </w:rPr>
-        <w:t>creates a virtual configurable baseline which is d</w:t>
-      </w:r>
-      <w:r>
-        <w:rPr>
-          <w:rFonts w:asciiTheme="majorHAnsi" w:hAnsiTheme="majorHAnsi" w:cstheme="majorHAnsi"/>
-        </w:rPr>
-        <w:t xml:space="preserve">erived from the Normal baseline. </w:t>
-      </w:r>
-    </w:p>
-    <w:p>
-      <w:pPr>
-        <w:rPr>
-          <w:rFonts w:asciiTheme="majorHAnsi" w:hAnsiTheme="majorHAnsi" w:cstheme="majorHAnsi"/>
-        </w:rPr>
-      </w:pPr>
-      <w:r>
-        <w:rPr>
-          <w:rFonts w:asciiTheme="majorHAnsi" w:hAnsiTheme="majorHAnsi" w:cstheme="majorHAnsi"/>
-        </w:rPr>
-        <w:t>Virtual baseline allows additional sensitivity customization. Virtual baseline can be set to be</w:t>
-      </w:r>
-    </w:p>
-    <w:p>
-      <w:pPr>
-        <w:rPr>
-          <w:rFonts w:asciiTheme="majorHAnsi" w:hAnsiTheme="majorHAnsi" w:cstheme="majorHAnsi"/>
-        </w:rPr>
-      </w:pPr>
-      <w:r>
-        <w:rPr>
-          <w:rFonts w:asciiTheme="majorHAnsi" w:hAnsiTheme="majorHAnsi" w:cstheme="majorHAnsi"/>
-        </w:rPr>
-        <w:t xml:space="preserve">1. Lower than an actual Normal Baseline (the </w:t>
+        <w:t xml:space="preserve"> “DET_MARGIN_RATIO” variable in “config.py” file. For example </w:t>
+      </w:r>
+    </w:p>
+    <w:p>
+      <w:pPr>
+        <w:rPr>
+          <w:rFonts w:asciiTheme="majorHAnsi" w:hAnsiTheme="majorHAnsi" w:cstheme="majorHAnsi"/>
+        </w:rPr>
+      </w:pPr>
+      <w:r>
+        <w:rPr>
+          <w:rFonts w:asciiTheme="majorHAnsi" w:hAnsiTheme="majorHAnsi" w:cstheme="majorHAnsi"/>
+        </w:rPr>
+        <w:t xml:space="preserve">Given </w:t>
       </w:r>
       <w:proofErr w:type="spellStart"/>
       <w:r>
         <w:rPr>
           <w:rFonts w:asciiTheme="majorHAnsi" w:hAnsiTheme="majorHAnsi" w:cstheme="majorHAnsi"/>
         </w:rPr>
-        <w:t>Greeen</w:t>
+        <w:t>margin_ratio</w:t>
       </w:r>
       <w:proofErr w:type="spellEnd"/>
       <w:r>
         <w:rPr>
           <w:rFonts w:asciiTheme="majorHAnsi" w:hAnsiTheme="majorHAnsi" w:cstheme="majorHAnsi"/>
         </w:rPr>
-        <w:t xml:space="preserve"> Line) = higher sensitivity, allowing reacting on traffic approaching the Normal Baseline ahead of time, for example at 70%,80%, 90%  etc.</w:t>
-      </w:r>
-    </w:p>
-    <w:p>
-      <w:pPr>
-        <w:rPr>
-          <w:rFonts w:asciiTheme="majorHAnsi" w:hAnsiTheme="majorHAnsi" w:cstheme="majorHAnsi"/>
-        </w:rPr>
-      </w:pPr>
-    </w:p>
-    <w:p>
-      <w:pPr>
-        <w:rPr>
-          <w:rFonts w:asciiTheme="majorHAnsi" w:hAnsiTheme="majorHAnsi" w:cstheme="majorHAnsi"/>
-        </w:rPr>
-      </w:pPr>
-      <w:r>
-        <w:rPr>
-          <w:rFonts w:asciiTheme="majorHAnsi" w:hAnsiTheme="majorHAnsi" w:cstheme="majorHAnsi"/>
-        </w:rPr>
-        <w:t>2. Higher than an actual Normal baseline = lower sensitivity, allowing to react only when it is really critical and close to the Suspect Edge baseline (Yellow line).</w:t>
-      </w:r>
-    </w:p>
-    <w:p>
-      <w:pPr>
-        <w:rPr>
-          <w:rFonts w:asciiTheme="majorHAnsi" w:hAnsiTheme="majorHAnsi" w:cstheme="majorHAnsi"/>
-        </w:rPr>
-      </w:pPr>
-      <w:r>
-        <w:rPr>
-          <w:rFonts w:asciiTheme="majorHAnsi" w:hAnsiTheme="majorHAnsi" w:cstheme="majorHAnsi"/>
-        </w:rPr>
-        <w:t xml:space="preserve">Virtual baseline can be </w:t>
+        <w:t xml:space="preserve"> = 0.6, data interval is 20 minutes, and </w:t>
+      </w:r>
+      <w:proofErr w:type="spellStart"/>
+      <w:r>
+        <w:rPr>
+          <w:rFonts w:asciiTheme="majorHAnsi" w:hAnsiTheme="majorHAnsi" w:cstheme="majorHAnsi"/>
+        </w:rPr>
+        <w:t>exceed_threshold</w:t>
+      </w:r>
+      <w:proofErr w:type="spellEnd"/>
+      <w:r>
+        <w:rPr>
+          <w:rFonts w:asciiTheme="majorHAnsi" w:hAnsiTheme="majorHAnsi" w:cstheme="majorHAnsi"/>
+        </w:rPr>
+        <w:t xml:space="preserve"> = 10</w:t>
+      </w:r>
+    </w:p>
+    <w:p>
+      <w:pPr>
+        <w:rPr>
+          <w:rFonts w:asciiTheme="majorHAnsi" w:hAnsiTheme="majorHAnsi" w:cstheme="majorHAnsi"/>
+        </w:rPr>
+      </w:pPr>
+    </w:p>
+    <w:p>
+      <w:pPr>
+        <w:rPr>
+          <w:rFonts w:asciiTheme="majorHAnsi" w:hAnsiTheme="majorHAnsi" w:cstheme="majorHAnsi"/>
+        </w:rPr>
+      </w:pPr>
+      <w:r>
+        <w:rPr>
+          <w:rFonts w:asciiTheme="majorHAnsi" w:hAnsiTheme="majorHAnsi" w:cstheme="majorHAnsi"/>
+        </w:rPr>
+        <w:t xml:space="preserve">Next step is the script </w:t>
+      </w:r>
+      <w:r>
+        <w:rPr>
+          <w:rFonts w:asciiTheme="majorHAnsi" w:hAnsiTheme="majorHAnsi" w:cstheme="majorHAnsi"/>
+        </w:rPr>
+        <w:t xml:space="preserve">counts </w:t>
+      </w:r>
+      <w:r>
+        <w:rPr>
+          <w:rFonts w:asciiTheme="majorHAnsi" w:hAnsiTheme="majorHAnsi" w:cstheme="majorHAnsi"/>
+        </w:rPr>
+        <w:t>occurrences</w:t>
+      </w:r>
+      <w:r>
+        <w:rPr>
+          <w:rFonts w:asciiTheme="majorHAnsi" w:hAnsiTheme="majorHAnsi" w:cstheme="majorHAnsi"/>
+        </w:rPr>
+        <w:t xml:space="preserve"> where the actual traffic </w:t>
+      </w:r>
+      <w:r>
+        <w:rPr>
+          <w:rFonts w:asciiTheme="majorHAnsi" w:hAnsiTheme="majorHAnsi" w:cstheme="majorHAnsi"/>
+        </w:rPr>
+        <w:t>crossed the virtual baseline.</w:t>
+      </w:r>
+      <w:r>
+        <w:rPr>
+          <w:rFonts w:asciiTheme="majorHAnsi" w:hAnsiTheme="majorHAnsi" w:cstheme="majorHAnsi"/>
+        </w:rPr>
+        <w:t xml:space="preserve"> </w:t>
+      </w:r>
+      <w:r>
+        <w:rPr>
+          <w:rFonts w:asciiTheme="majorHAnsi" w:hAnsiTheme="majorHAnsi" w:cstheme="majorHAnsi"/>
+        </w:rPr>
+        <w:t xml:space="preserve">If the number of such traffic-exceeds-normal-edge events count in the defined time period (default </w:t>
       </w:r>
       <w:proofErr w:type="gramStart"/>
       <w:r>
         <w:rPr>
           <w:rFonts w:asciiTheme="majorHAnsi" w:hAnsiTheme="majorHAnsi" w:cstheme="majorHAnsi"/>
         </w:rPr>
-        <w:t>set  using</w:t>
+        <w:t>24H )</w:t>
       </w:r>
       <w:proofErr w:type="gramEnd"/>
       <w:r>
         <w:rPr>
           <w:rFonts w:asciiTheme="majorHAnsi" w:hAnsiTheme="majorHAnsi" w:cstheme="majorHAnsi"/>
         </w:rPr>
-        <w:t xml:space="preserve"> “DET_MARGIN_RATIO” variable in “config.py” file. For example </w:t>
-      </w:r>
-    </w:p>
-    <w:p>
-      <w:pPr>
-        <w:rPr>
-          <w:rFonts w:asciiTheme="majorHAnsi" w:hAnsiTheme="majorHAnsi" w:cstheme="majorHAnsi"/>
-        </w:rPr>
-      </w:pPr>
-      <w:r>
-        <w:rPr>
-          <w:rFonts w:asciiTheme="majorHAnsi" w:hAnsiTheme="majorHAnsi" w:cstheme="majorHAnsi"/>
-        </w:rPr>
-        <w:t xml:space="preserve">Given </w:t>
-      </w:r>
-      <w:proofErr w:type="spellStart"/>
-      <w:r>
-        <w:rPr>
-          <w:rFonts w:asciiTheme="majorHAnsi" w:hAnsiTheme="majorHAnsi" w:cstheme="majorHAnsi"/>
-        </w:rPr>
-        <w:t>margin_ratio</w:t>
-      </w:r>
-      <w:proofErr w:type="spellEnd"/>
-      <w:r>
-        <w:rPr>
-          <w:rFonts w:asciiTheme="majorHAnsi" w:hAnsiTheme="majorHAnsi" w:cstheme="majorHAnsi"/>
-        </w:rPr>
-        <w:t xml:space="preserve"> = 0.6, data interval is 20 minutes, and </w:t>
-      </w:r>
-      <w:proofErr w:type="spellStart"/>
-      <w:r>
-        <w:rPr>
-          <w:rFonts w:asciiTheme="majorHAnsi" w:hAnsiTheme="majorHAnsi" w:cstheme="majorHAnsi"/>
-        </w:rPr>
-        <w:t>exceed_threshold</w:t>
-      </w:r>
-      <w:proofErr w:type="spellEnd"/>
-      <w:r>
-        <w:rPr>
-          <w:rFonts w:asciiTheme="majorHAnsi" w:hAnsiTheme="majorHAnsi" w:cstheme="majorHAnsi"/>
-        </w:rPr>
-        <w:t xml:space="preserve"> = 10</w:t>
-      </w:r>
-    </w:p>
-    <w:p>
-      <w:pPr>
-        <w:rPr>
-          <w:rFonts w:asciiTheme="majorHAnsi" w:hAnsiTheme="majorHAnsi" w:cstheme="majorHAnsi"/>
-        </w:rPr>
-      </w:pPr>
-    </w:p>
-    <w:p>
-      <w:pPr>
-        <w:rPr>
-          <w:rFonts w:asciiTheme="majorHAnsi" w:hAnsiTheme="majorHAnsi" w:cstheme="majorHAnsi"/>
-        </w:rPr>
-      </w:pPr>
-      <w:r>
-        <w:rPr>
-          <w:rFonts w:asciiTheme="majorHAnsi" w:hAnsiTheme="majorHAnsi" w:cstheme="majorHAnsi"/>
-        </w:rPr>
-        <w:t xml:space="preserve">Next step is the script </w:t>
-      </w:r>
-      <w:r>
-        <w:rPr>
-          <w:rFonts w:asciiTheme="majorHAnsi" w:hAnsiTheme="majorHAnsi" w:cstheme="majorHAnsi"/>
-        </w:rPr>
-        <w:t xml:space="preserve">counts </w:t>
-      </w:r>
-      <w:r>
-        <w:rPr>
-          <w:rFonts w:asciiTheme="majorHAnsi" w:hAnsiTheme="majorHAnsi" w:cstheme="majorHAnsi"/>
-        </w:rPr>
-        <w:t>occurrences</w:t>
-      </w:r>
-      <w:r>
-        <w:rPr>
-          <w:rFonts w:asciiTheme="majorHAnsi" w:hAnsiTheme="majorHAnsi" w:cstheme="majorHAnsi"/>
-        </w:rPr>
-        <w:t xml:space="preserve"> where the actual traffic </w:t>
-      </w:r>
-      <w:r>
-        <w:rPr>
-          <w:rFonts w:asciiTheme="majorHAnsi" w:hAnsiTheme="majorHAnsi" w:cstheme="majorHAnsi"/>
-        </w:rPr>
-        <w:t>crossed the virtual baseline.</w:t>
-      </w:r>
-      <w:r>
-        <w:rPr>
-          <w:rFonts w:asciiTheme="majorHAnsi" w:hAnsiTheme="majorHAnsi" w:cstheme="majorHAnsi"/>
-        </w:rPr>
-        <w:t xml:space="preserve"> </w:t>
-      </w:r>
-      <w:r>
-        <w:rPr>
-          <w:rFonts w:asciiTheme="majorHAnsi" w:hAnsiTheme="majorHAnsi" w:cstheme="majorHAnsi"/>
-        </w:rPr>
-        <w:t xml:space="preserve">If the number of such traffic-exceeds-normal-edge events count in the defined time period (default </w:t>
-      </w:r>
-      <w:proofErr w:type="gramStart"/>
-      <w:r>
-        <w:rPr>
-          <w:rFonts w:asciiTheme="majorHAnsi" w:hAnsiTheme="majorHAnsi" w:cstheme="majorHAnsi"/>
-        </w:rPr>
-        <w:t>24H )</w:t>
-      </w:r>
-      <w:proofErr w:type="gramEnd"/>
-      <w:r>
-        <w:rPr>
-          <w:rFonts w:asciiTheme="majorHAnsi" w:hAnsiTheme="majorHAnsi" w:cstheme="majorHAnsi"/>
-        </w:rPr>
-        <w:t xml:space="preserve"> is greater than the defined threshold (default is 10 </w:t>
+        <w:t xml:space="preserve"> is </w:t>
+      </w:r>
+      <w:r>
+        <w:rPr>
+          <w:rFonts w:asciiTheme="majorHAnsi" w:hAnsiTheme="majorHAnsi" w:cstheme="majorHAnsi"/>
+        </w:rPr>
+        <w:lastRenderedPageBreak/>
+        <w:t xml:space="preserve">greater than the defined threshold (default is 10 </w:t>
       </w:r>
       <w:proofErr w:type="spellStart"/>
       <w:r>
@@ -3952,71 +3987,118 @@
           <w:rFonts w:cstheme="majorHAnsi"/>
         </w:rPr>
       </w:pPr>
-      <w:bookmarkStart w:id="8" w:name="_DefensePro_BDOS_baselines_1"/>
-      <w:bookmarkStart w:id="9" w:name="_Toc82530405"/>
+      <w:bookmarkStart w:id="7" w:name="_DefensePro_BDOS_baselines_1"/>
+      <w:bookmarkStart w:id="8" w:name="_Toc82530405"/>
+      <w:bookmarkEnd w:id="7"/>
+      <w:r>
+        <w:rPr>
+          <w:rFonts w:cstheme="majorHAnsi"/>
+        </w:rPr>
+        <w:t>2</w:t>
+      </w:r>
+      <w:r>
+        <w:rPr>
+          <w:rFonts w:cstheme="majorHAnsi"/>
+        </w:rPr>
+        <w:t xml:space="preserve">. </w:t>
+      </w:r>
+      <w:proofErr w:type="spellStart"/>
+      <w:r>
+        <w:rPr>
+          <w:rFonts w:cstheme="majorHAnsi"/>
+        </w:rPr>
+        <w:t>DefensePro</w:t>
+      </w:r>
+      <w:proofErr w:type="spellEnd"/>
+      <w:r>
+        <w:rPr>
+          <w:rFonts w:cstheme="majorHAnsi"/>
+        </w:rPr>
+        <w:t xml:space="preserve"> BDOS baselines that are set too high report (high_bdos_baselines.csv)</w:t>
+      </w:r>
       <w:bookmarkEnd w:id="8"/>
-      <w:r>
-        <w:rPr>
-          <w:rFonts w:cstheme="majorHAnsi"/>
-        </w:rPr>
-        <w:t>2</w:t>
-      </w:r>
-      <w:r>
-        <w:rPr>
-          <w:rFonts w:cstheme="majorHAnsi"/>
-        </w:rPr>
-        <w:t xml:space="preserve">. </w:t>
+    </w:p>
+    <w:p>
+      <w:pPr>
+        <w:rPr>
+          <w:rFonts w:asciiTheme="majorHAnsi" w:hAnsiTheme="majorHAnsi" w:cstheme="majorHAnsi"/>
+        </w:rPr>
+      </w:pPr>
+      <w:bookmarkStart w:id="9" w:name="_low_bdos_baselines.csv"/>
+      <w:bookmarkEnd w:id="9"/>
+    </w:p>
+    <w:p>
+      <w:pPr>
+        <w:rPr>
+          <w:rFonts w:asciiTheme="majorHAnsi" w:hAnsiTheme="majorHAnsi" w:cstheme="majorHAnsi"/>
+        </w:rPr>
+      </w:pPr>
+      <w:r>
+        <w:rPr>
+          <w:rFonts w:asciiTheme="majorHAnsi" w:hAnsiTheme="majorHAnsi" w:cstheme="majorHAnsi"/>
+        </w:rPr>
+        <w:t xml:space="preserve">“high_bdos_baselines.csv” includes policies and protected protocol types where BDOS baselines are set too high. The evaluation criteria is based on the percentage ratio of the actual traffic to a Normal BDOS baseline (Green line) as well as the </w:t>
       </w:r>
       <w:proofErr w:type="spellStart"/>
       <w:r>
         <w:rPr>
-          <w:rFonts w:cstheme="majorHAnsi"/>
-        </w:rPr>
-        <w:t>DefensePro</w:t>
+          <w:rFonts w:asciiTheme="majorHAnsi" w:hAnsiTheme="majorHAnsi" w:cstheme="majorHAnsi"/>
+        </w:rPr>
+        <w:t>Mbits</w:t>
       </w:r>
       <w:proofErr w:type="spellEnd"/>
       <w:r>
         <w:rPr>
-          <w:rFonts w:cstheme="majorHAnsi"/>
-        </w:rPr>
-        <w:t xml:space="preserve"> BDOS baselines that are set too high report (high_bdos_baselines.csv)</w:t>
-      </w:r>
-      <w:bookmarkEnd w:id="9"/>
-    </w:p>
-    <w:p>
-      <w:pPr>
-        <w:rPr>
-          <w:rFonts w:asciiTheme="majorHAnsi" w:hAnsiTheme="majorHAnsi" w:cstheme="majorHAnsi"/>
-        </w:rPr>
-      </w:pPr>
-      <w:bookmarkStart w:id="10" w:name="_low_bdos_baselines.csv"/>
+          <w:rFonts w:asciiTheme="majorHAnsi" w:hAnsiTheme="majorHAnsi" w:cstheme="majorHAnsi"/>
+        </w:rPr>
+        <w:t xml:space="preserve"> ratio.</w:t>
+      </w:r>
+    </w:p>
+    <w:p>
+      <w:pPr>
+        <w:rPr>
+          <w:rFonts w:asciiTheme="majorHAnsi" w:hAnsiTheme="majorHAnsi" w:cstheme="majorHAnsi"/>
+        </w:rPr>
+      </w:pPr>
+    </w:p>
+    <w:p>
+      <w:pPr>
+        <w:pStyle w:val="Heading1"/>
+      </w:pPr>
+      <w:r>
+        <w:t xml:space="preserve">New </w:t>
+      </w:r>
+      <w:r>
+        <w:t>F</w:t>
+      </w:r>
+      <w:r>
+        <w:t xml:space="preserve">eature </w:t>
+      </w:r>
+      <w:r>
+        <w:t>R</w:t>
+      </w:r>
+      <w:bookmarkStart w:id="10" w:name="_GoBack"/>
       <w:bookmarkEnd w:id="10"/>
-    </w:p>
-    <w:p>
-      <w:pPr>
-        <w:rPr>
-          <w:rFonts w:asciiTheme="majorHAnsi" w:hAnsiTheme="majorHAnsi" w:cstheme="majorHAnsi"/>
-        </w:rPr>
-      </w:pPr>
-      <w:r>
-        <w:rPr>
-          <w:rFonts w:asciiTheme="majorHAnsi" w:hAnsiTheme="majorHAnsi" w:cstheme="majorHAnsi"/>
-        </w:rPr>
-        <w:t xml:space="preserve">“high_bdos_baselines.csv” includes policies and protected protocol types where BDOS baselines are set too high. The evaluation criteria is based on the percentage ratio of the actual traffic to a Normal BDOS baseline (Green line) as well as the </w:t>
-      </w:r>
-      <w:proofErr w:type="spellStart"/>
-      <w:r>
-        <w:rPr>
-          <w:rFonts w:asciiTheme="majorHAnsi" w:hAnsiTheme="majorHAnsi" w:cstheme="majorHAnsi"/>
-        </w:rPr>
-        <w:t>Mbits</w:t>
-      </w:r>
-      <w:proofErr w:type="spellEnd"/>
-      <w:r>
-        <w:rPr>
-          <w:rFonts w:asciiTheme="majorHAnsi" w:hAnsiTheme="majorHAnsi" w:cstheme="majorHAnsi"/>
-        </w:rPr>
-        <w:t xml:space="preserve"> ratio.</w:t>
+      <w:r>
+        <w:t>equests</w:t>
+      </w:r>
+    </w:p>
+    <w:p>
+      <w:pPr>
+        <w:pStyle w:val="ListParagraph"/>
+        <w:numPr>
+          <w:ilvl w:val="0"/>
+          <w:numId w:val="3"/>
+        </w:numPr>
+        <w:rPr>
+          <w:rFonts w:asciiTheme="majorHAnsi" w:hAnsiTheme="majorHAnsi" w:cstheme="majorHAnsi"/>
+        </w:rPr>
+      </w:pPr>
+      <w:r>
+        <w:rPr>
+          <w:rFonts w:asciiTheme="majorHAnsi" w:hAnsiTheme="majorHAnsi" w:cstheme="majorHAnsi"/>
+        </w:rPr>
+        <w:t>Add dates timeframe as a column into the final report (Hermann, Bell Nov 26, 2021)</w:t>
       </w:r>
     </w:p>
     <w:p>
@@ -4040,6 +4122,7 @@
         <w:rPr>
           <w:rFonts w:cstheme="majorHAnsi"/>
         </w:rPr>
+        <w:lastRenderedPageBreak/>
         <w:t>Components</w:t>
       </w:r>
       <w:r>
@@ -4123,7 +4206,6 @@
           <w:sz w:val="21"/>
           <w:szCs w:val="21"/>
         </w:rPr>
-        <w:lastRenderedPageBreak/>
         <w:t>DET_MARGIN_RATIO</w:t>
       </w:r>
       <w:r>
@@ -5782,6 +5864,7 @@
           <w:rFonts w:asciiTheme="majorHAnsi" w:hAnsiTheme="majorHAnsi" w:cstheme="majorHAnsi"/>
           <w:color w:val="000000"/>
         </w:rPr>
+        <w:lastRenderedPageBreak/>
         <w:t>By default, t</w:t>
       </w:r>
       <w:r>
@@ -6377,6 +6460,7 @@
         <w:rPr>
           <w:rFonts w:cstheme="majorHAnsi"/>
         </w:rPr>
+        <w:lastRenderedPageBreak/>
         <w:t>P</w:t>
       </w:r>
       <w:r>
@@ -6476,7 +6560,6 @@
         <w:rPr>
           <w:rFonts w:cstheme="majorHAnsi"/>
         </w:rPr>
-        <w:lastRenderedPageBreak/>
         <w:t>Instructions and recommendations</w:t>
       </w:r>
       <w:bookmarkEnd w:id="19"/>
@@ -6942,6 +7025,7 @@
         <w:rPr>
           <w:rFonts w:asciiTheme="majorHAnsi" w:hAnsiTheme="majorHAnsi" w:cstheme="majorHAnsi"/>
         </w:rPr>
+        <w:lastRenderedPageBreak/>
         <w:t>At stage 1, t</w:t>
       </w:r>
       <w:r>
@@ -7041,7 +7125,6 @@
         <w:rPr>
           <w:rFonts w:asciiTheme="majorHAnsi" w:hAnsiTheme="majorHAnsi" w:cstheme="majorHAnsi"/>
         </w:rPr>
-        <w:lastRenderedPageBreak/>
         <w:t>Following files are mandatory in order to collect the BDOS baselines and traffic stats for low/high baselines detection.</w:t>
       </w:r>
     </w:p>
@@ -7637,6 +7720,7 @@
         <w:rPr>
           <w:rFonts w:asciiTheme="majorHAnsi" w:hAnsiTheme="majorHAnsi" w:cstheme="majorHAnsi"/>
         </w:rPr>
+        <w:lastRenderedPageBreak/>
         <w:t xml:space="preserve">This file is being generated once the data collection is complete and it includes all the </w:t>
       </w:r>
       <w:r>
@@ -7701,7 +7785,6 @@
         <w:rPr>
           <w:rFonts w:asciiTheme="majorHAnsi" w:hAnsiTheme="majorHAnsi" w:cstheme="majorHAnsi"/>
         </w:rPr>
-        <w:lastRenderedPageBreak/>
         <w:t>“</w:t>
       </w:r>
       <w:proofErr w:type="spellStart"/>
@@ -10246,7 +10329,7 @@
 </file>
 
 <file path=customXml/itemProps1.xml><?xml version="1.0" encoding="utf-8"?>
-<ds:datastoreItem xmlns:ds="http://schemas.openxmlformats.org/officeDocument/2006/customXml" ds:itemID="{CCA225BF-A237-4CFC-B3B9-60EF9A734340}">
+<ds:datastoreItem xmlns:ds="http://schemas.openxmlformats.org/officeDocument/2006/customXml" ds:itemID="{9A4F188B-EB82-401F-B756-C4618A43BC6D}">
   <ds:schemaRefs>
     <ds:schemaRef ds:uri="http://schemas.openxmlformats.org/officeDocument/2006/bibliography"/>
   </ds:schemaRefs>

</xml_diff>